<commit_message>
Doc update, Fixed WOL inactive icon on Offline agent, Improved some icons view.
</commit_message>
<xml_diff>
--- a/Doc/Remote Client Management Documentation.docx
+++ b/Doc/Remote Client Management Documentation.docx
@@ -468,7 +468,6 @@
     <w:p>
       <w:pPr>
         <w:rPr>
-          <w:rFonts w:hint="cs"/>
           <w:b/>
           <w:bCs/>
           <w:rtl/>
@@ -949,26 +948,35 @@
         </w:rPr>
       </w:pPr>
       <w:r>
-        <w:rPr>
-          <w:rFonts w:hint="cs"/>
-          <w:rtl/>
-        </w:rPr>
-        <w:t>מעט</w:t>
-      </w:r>
-      <w:r>
-        <w:rPr>
-          <w:rFonts w:hint="cs"/>
-          <w:rtl/>
-        </w:rPr>
-        <w:t xml:space="preserve"> שטח דיסק וזיכרון </w:t>
-      </w:r>
-    </w:p>
-    <w:p>
-      <w:pPr>
-        <w:rPr>
-          <w:rtl/>
-        </w:rPr>
-      </w:pPr>
+        <w:t>10Mb</w:t>
+      </w:r>
+      <w:r>
+        <w:rPr>
+          <w:rFonts w:hint="cs"/>
+          <w:rtl/>
+        </w:rPr>
+        <w:t xml:space="preserve"> שטח דיסק ו</w:t>
+      </w:r>
+      <w:r>
+        <w:rPr>
+          <w:rFonts w:hint="cs"/>
+          <w:rtl/>
+        </w:rPr>
+        <w:t xml:space="preserve">עד </w:t>
+      </w:r>
+      <w:r>
+        <w:t>50Mb</w:t>
+      </w:r>
+      <w:r>
+        <w:rPr>
+          <w:rFonts w:hint="cs"/>
+          <w:rtl/>
+        </w:rPr>
+        <w:t xml:space="preserve"> </w:t>
+      </w:r>
+      <w:r>
+        <w:t>RAM</w:t>
+      </w:r>
     </w:p>
     <w:p>
       <w:pPr>
@@ -991,7 +999,6 @@
     <w:p>
       <w:pPr>
         <w:rPr>
-          <w:rFonts w:hint="cs"/>
           <w:rtl/>
         </w:rPr>
       </w:pPr>
@@ -1024,9 +1031,6 @@
           <w:ilvl w:val="0"/>
           <w:numId w:val="4"/>
         </w:numPr>
-        <w:rPr>
-          <w:rFonts w:hint="cs"/>
-        </w:rPr>
       </w:pPr>
       <w:r>
         <w:rPr>
@@ -1053,9 +1057,6 @@
           <w:ilvl w:val="0"/>
           <w:numId w:val="4"/>
         </w:numPr>
-        <w:rPr>
-          <w:rFonts w:hint="cs"/>
-        </w:rPr>
       </w:pPr>
       <w:r>
         <w:rPr>
@@ -1089,9 +1090,6 @@
           <w:ilvl w:val="0"/>
           <w:numId w:val="4"/>
         </w:numPr>
-        <w:rPr>
-          <w:rFonts w:hint="cs"/>
-        </w:rPr>
       </w:pPr>
       <w:r>
         <w:rPr>
@@ -1131,9 +1129,6 @@
           <w:ilvl w:val="0"/>
           <w:numId w:val="4"/>
         </w:numPr>
-        <w:rPr>
-          <w:rFonts w:hint="cs"/>
-        </w:rPr>
       </w:pPr>
       <w:r>
         <w:rPr>
@@ -1169,7 +1164,6 @@
     <w:p>
       <w:pPr>
         <w:rPr>
-          <w:rFonts w:hint="cs"/>
           <w:rtl/>
         </w:rPr>
       </w:pPr>
@@ -1202,9 +1196,6 @@
           <w:ilvl w:val="0"/>
           <w:numId w:val="5"/>
         </w:numPr>
-        <w:rPr>
-          <w:rFonts w:hint="cs"/>
-        </w:rPr>
       </w:pPr>
       <w:r>
         <w:rPr>
@@ -1273,9 +1264,6 @@
           <w:ilvl w:val="0"/>
           <w:numId w:val="5"/>
         </w:numPr>
-        <w:rPr>
-          <w:rFonts w:hint="cs"/>
-        </w:rPr>
       </w:pPr>
       <w:r>
         <w:rPr>
@@ -1312,7 +1300,6 @@
     <w:p>
       <w:pPr>
         <w:rPr>
-          <w:rFonts w:hint="cs"/>
           <w:rtl/>
         </w:rPr>
       </w:pPr>
@@ -1365,7 +1352,6 @@
           <w:numId w:val="6"/>
         </w:numPr>
         <w:rPr>
-          <w:rFonts w:hint="cs"/>
           <w:rtl/>
         </w:rPr>
       </w:pPr>
@@ -1385,7 +1371,6 @@
           <w:numId w:val="6"/>
         </w:numPr>
         <w:rPr>
-          <w:rFonts w:hint="cs"/>
           <w:rtl/>
         </w:rPr>
       </w:pPr>
@@ -1437,7 +1422,6 @@
           <w:numId w:val="6"/>
         </w:numPr>
         <w:rPr>
-          <w:rFonts w:hint="cs"/>
           <w:rtl/>
         </w:rPr>
       </w:pPr>
@@ -1502,7 +1486,6 @@
           <w:numId w:val="6"/>
         </w:numPr>
         <w:rPr>
-          <w:rFonts w:hint="cs"/>
           <w:rtl/>
         </w:rPr>
       </w:pPr>
@@ -1564,7 +1547,6 @@
           <w:numId w:val="6"/>
         </w:numPr>
         <w:rPr>
-          <w:rFonts w:hint="cs"/>
           <w:rtl/>
         </w:rPr>
       </w:pPr>
@@ -1603,7 +1585,45 @@
           <w:rFonts w:hint="cs"/>
           <w:rtl/>
         </w:rPr>
-        <w:t xml:space="preserve"> סיסמא שחייבת להיות זהה בכל רכיבי התוכנה (אחרת </w:t>
+        <w:t xml:space="preserve"> סיסמא</w:t>
+      </w:r>
+      <w:r>
+        <w:rPr>
+          <w:rFonts w:hint="cs"/>
+          <w:rtl/>
+        </w:rPr>
+        <w:t xml:space="preserve"> בעלת </w:t>
+      </w:r>
+      <w:r>
+        <w:t>2^x</w:t>
+      </w:r>
+      <w:r>
+        <w:rPr>
+          <w:rFonts w:hint="cs"/>
+          <w:rtl/>
+        </w:rPr>
+        <w:t xml:space="preserve"> </w:t>
+      </w:r>
+      <w:r>
+        <w:rPr>
+          <w:rFonts w:hint="cs"/>
+          <w:rtl/>
+        </w:rPr>
+        <w:t xml:space="preserve">(חזקה של 2) </w:t>
+      </w:r>
+      <w:r>
+        <w:rPr>
+          <w:rFonts w:hint="cs"/>
+          <w:rtl/>
+        </w:rPr>
+        <w:t>תווים</w:t>
+      </w:r>
+      <w:r>
+        <w:rPr>
+          <w:rFonts w:hint="cs"/>
+          <w:rtl/>
+        </w:rPr>
+        <w:t xml:space="preserve"> שחייבת להיות זהה בכל רכיבי התוכנה (אחרת </w:t>
       </w:r>
       <w:r>
         <w:rPr>
@@ -1641,7 +1661,6 @@
           <w:numId w:val="6"/>
         </w:numPr>
         <w:rPr>
-          <w:rFonts w:hint="cs"/>
           <w:rtl/>
         </w:rPr>
       </w:pPr>
@@ -1661,7 +1680,6 @@
           <w:numId w:val="6"/>
         </w:numPr>
         <w:rPr>
-          <w:rFonts w:hint="cs"/>
           <w:rtl/>
         </w:rPr>
       </w:pPr>
@@ -1702,6 +1720,9 @@
           <w:rFonts w:hint="cs"/>
           <w:rtl/>
         </w:rPr>
+        <w:t xml:space="preserve"> </w:t>
+      </w:r>
+      <w:r>
         <w:t xml:space="preserve"> </w:t>
       </w:r>
       <w:r>
@@ -1723,7 +1744,6 @@
           <w:numId w:val="6"/>
         </w:numPr>
         <w:rPr>
-          <w:rFonts w:hint="cs"/>
           <w:rtl/>
         </w:rPr>
       </w:pPr>
@@ -1775,7 +1795,6 @@
           <w:numId w:val="6"/>
         </w:numPr>
         <w:rPr>
-          <w:rFonts w:hint="cs"/>
           <w:rtl/>
         </w:rPr>
       </w:pPr>
@@ -1823,14 +1842,7 @@
           <w:rFonts w:hint="cs"/>
           <w:rtl/>
         </w:rPr>
-        <w:t xml:space="preserve"> </w:t>
-      </w:r>
-      <w:r>
-        <w:rPr>
-          <w:rFonts w:hint="cs"/>
-          <w:rtl/>
-        </w:rPr>
-        <w:t>"</w:t>
+        <w:t xml:space="preserve"> "</w:t>
       </w:r>
       <w:r>
         <w:t>[date]</w:t>
@@ -1850,9 +1862,6 @@
           <w:ilvl w:val="1"/>
           <w:numId w:val="6"/>
         </w:numPr>
-        <w:rPr>
-          <w:rFonts w:hint="cs"/>
-        </w:rPr>
       </w:pPr>
       <w:r>
         <w:rPr>
@@ -1896,16 +1905,71 @@
           <w:rFonts w:hint="cs"/>
           <w:rtl/>
         </w:rPr>
-        <w:t>יבת להיות זהה בכל רכיבי התוכנה.</w:t>
-      </w:r>
-    </w:p>
-    <w:p>
-      <w:pPr>
-        <w:rPr>
-          <w:rFonts w:hint="cs"/>
-          <w:rtl/>
-        </w:rPr>
-      </w:pPr>
+        <w:t>יבת להיות זהה בכל רכיבי התוכנה</w:t>
+      </w:r>
+      <w:r>
+        <w:rPr>
+          <w:rFonts w:hint="cs"/>
+          <w:rtl/>
+        </w:rPr>
+        <w:t xml:space="preserve"> (אורך הסיסמא </w:t>
+      </w:r>
+      <w:r>
+        <w:rPr>
+          <w:rtl/>
+        </w:rPr>
+        <w:t>–</w:t>
+      </w:r>
+      <w:r>
+        <w:rPr>
+          <w:rFonts w:hint="cs"/>
+          <w:rtl/>
+        </w:rPr>
+        <w:t xml:space="preserve"> חזקה של 2)</w:t>
+      </w:r>
+      <w:r>
+        <w:rPr>
+          <w:rFonts w:hint="cs"/>
+          <w:rtl/>
+        </w:rPr>
+        <w:t>.</w:t>
+      </w:r>
+    </w:p>
+    <w:p>
+      <w:pPr>
+        <w:rPr>
+          <w:rFonts w:hint="cs"/>
+          <w:rtl/>
+        </w:rPr>
+      </w:pPr>
+    </w:p>
+    <w:p>
+      <w:pPr>
+        <w:rPr>
+          <w:rFonts w:hint="cs"/>
+          <w:rtl/>
+        </w:rPr>
+      </w:pPr>
+    </w:p>
+    <w:p>
+      <w:pPr>
+        <w:pBdr>
+          <w:bottom w:val="single" w:sz="6" w:space="1" w:color="auto"/>
+        </w:pBdr>
+        <w:rPr>
+          <w:rFonts w:hint="cs"/>
+          <w:rtl/>
+        </w:rPr>
+      </w:pPr>
+    </w:p>
+    <w:p>
+      <w:pPr>
+        <w:rPr>
+          <w:rtl/>
+        </w:rPr>
+      </w:pPr>
+      <w:bookmarkStart w:id="0" w:name="_GoBack"/>
+      <w:bookmarkEnd w:id="0"/>
     </w:p>
     <w:p>
       <w:pPr>
@@ -1930,6 +1994,90 @@
       <w:pPr>
         <w:rPr>
           <w:rFonts w:hint="cs"/>
+          <w:b/>
+          <w:bCs/>
+          <w:rtl/>
+        </w:rPr>
+      </w:pPr>
+    </w:p>
+    <w:p>
+      <w:pPr>
+        <w:rPr>
+          <w:rFonts w:hint="cs"/>
+          <w:b/>
+          <w:bCs/>
+          <w:rtl/>
+        </w:rPr>
+      </w:pPr>
+      <w:r>
+        <w:rPr>
+          <w:rFonts w:hint="cs"/>
+          <w:b/>
+          <w:bCs/>
+          <w:noProof/>
+        </w:rPr>
+        <w:drawing>
+          <wp:inline distT="0" distB="0" distL="0" distR="0">
+            <wp:extent cx="5334000" cy="2886075"/>
+            <wp:effectExtent l="0" t="0" r="0" b="9525"/>
+            <wp:docPr id="19" name="Picture 19"/>
+            <wp:cNvGraphicFramePr>
+              <a:graphicFrameLocks xmlns:a="http://schemas.openxmlformats.org/drawingml/2006/main" noChangeAspect="1"/>
+            </wp:cNvGraphicFramePr>
+            <a:graphic xmlns:a="http://schemas.openxmlformats.org/drawingml/2006/main">
+              <a:graphicData uri="http://schemas.openxmlformats.org/drawingml/2006/picture">
+                <pic:pic xmlns:pic="http://schemas.openxmlformats.org/drawingml/2006/picture">
+                  <pic:nvPicPr>
+                    <pic:cNvPr id="0" name="Picture 16"/>
+                    <pic:cNvPicPr>
+                      <a:picLocks noChangeAspect="1" noChangeArrowheads="1"/>
+                    </pic:cNvPicPr>
+                  </pic:nvPicPr>
+                  <pic:blipFill>
+                    <a:blip r:embed="rId9">
+                      <a:extLst>
+                        <a:ext uri="{28A0092B-C50C-407E-A947-70E740481C1C}">
+                          <a14:useLocalDpi xmlns:a14="http://schemas.microsoft.com/office/drawing/2010/main" val="0"/>
+                        </a:ext>
+                      </a:extLst>
+                    </a:blip>
+                    <a:srcRect/>
+                    <a:stretch>
+                      <a:fillRect/>
+                    </a:stretch>
+                  </pic:blipFill>
+                  <pic:spPr bwMode="auto">
+                    <a:xfrm>
+                      <a:off x="0" y="0"/>
+                      <a:ext cx="5334000" cy="2886075"/>
+                    </a:xfrm>
+                    <a:prstGeom prst="rect">
+                      <a:avLst/>
+                    </a:prstGeom>
+                    <a:noFill/>
+                    <a:ln>
+                      <a:noFill/>
+                    </a:ln>
+                  </pic:spPr>
+                </pic:pic>
+              </a:graphicData>
+            </a:graphic>
+          </wp:inline>
+        </w:drawing>
+      </w:r>
+    </w:p>
+    <w:p>
+      <w:pPr>
+        <w:rPr>
+          <w:b/>
+          <w:bCs/>
+          <w:rtl/>
+        </w:rPr>
+      </w:pPr>
+    </w:p>
+    <w:p>
+      <w:pPr>
+        <w:rPr>
           <w:rtl/>
         </w:rPr>
       </w:pPr>
@@ -1948,9 +2096,6 @@
           <w:ilvl w:val="0"/>
           <w:numId w:val="7"/>
         </w:numPr>
-        <w:rPr>
-          <w:rFonts w:hint="cs"/>
-        </w:rPr>
       </w:pPr>
       <w:r>
         <w:rPr>
@@ -1977,9 +2122,6 @@
           <w:ilvl w:val="0"/>
           <w:numId w:val="7"/>
         </w:numPr>
-        <w:rPr>
-          <w:rFonts w:hint="cs"/>
-        </w:rPr>
       </w:pPr>
       <w:r>
         <w:rPr>
@@ -2013,7 +2155,6 @@
       <w:pPr>
         <w:pStyle w:val="ListParagraph"/>
         <w:rPr>
-          <w:rFonts w:hint="cs"/>
           <w:rtl/>
         </w:rPr>
       </w:pPr>
@@ -2077,9 +2218,6 @@
           <w:ilvl w:val="0"/>
           <w:numId w:val="7"/>
         </w:numPr>
-        <w:rPr>
-          <w:rFonts w:hint="cs"/>
-        </w:rPr>
       </w:pPr>
       <w:r>
         <w:rPr>
@@ -2182,7 +2320,6 @@
       <w:pPr>
         <w:pStyle w:val="ListParagraph"/>
         <w:rPr>
-          <w:rFonts w:hint="cs"/>
           <w:rtl/>
         </w:rPr>
       </w:pPr>
@@ -2209,7 +2346,7 @@
                     </pic:cNvPicPr>
                   </pic:nvPicPr>
                   <pic:blipFill>
-                    <a:blip r:embed="rId9">
+                    <a:blip r:embed="rId10">
                       <a:extLst>
                         <a:ext uri="{28A0092B-C50C-407E-A947-70E740481C1C}">
                           <a14:useLocalDpi xmlns:a14="http://schemas.microsoft.com/office/drawing/2010/main" val="0"/>
@@ -2245,7 +2382,6 @@
       <w:pPr>
         <w:pStyle w:val="ListParagraph"/>
         <w:rPr>
-          <w:rFonts w:hint="cs"/>
           <w:rtl/>
         </w:rPr>
       </w:pPr>
@@ -2341,7 +2477,6 @@
       <w:pPr>
         <w:pStyle w:val="ListParagraph"/>
         <w:rPr>
-          <w:rFonts w:hint="cs"/>
           <w:rtl/>
         </w:rPr>
       </w:pPr>
@@ -2438,16 +2573,12 @@
           <w:ilvl w:val="0"/>
           <w:numId w:val="7"/>
         </w:numPr>
-        <w:rPr>
-          <w:rFonts w:hint="cs"/>
-        </w:rPr>
-      </w:pPr>
-      <w:r>
-        <w:rPr>
-          <w:rFonts w:hint="cs"/>
-          <w:rtl/>
-        </w:rPr>
-        <w:lastRenderedPageBreak/>
+      </w:pPr>
+      <w:r>
+        <w:rPr>
+          <w:rFonts w:hint="cs"/>
+          <w:rtl/>
+        </w:rPr>
         <w:t xml:space="preserve"> </w:t>
       </w:r>
       <w:r>
@@ -2455,14 +2586,7 @@
           <w:rFonts w:hint="cs"/>
           <w:rtl/>
         </w:rPr>
-        <w:t xml:space="preserve">הפעלת ממשק ניהול:  יש </w:t>
-      </w:r>
-      <w:r>
-        <w:rPr>
-          <w:rFonts w:hint="cs"/>
-          <w:rtl/>
-        </w:rPr>
-        <w:t>להיכנס לתיקית "</w:t>
+        <w:t>הפעלת ממשק ניהול:  יש להיכנס לתיקית "</w:t>
       </w:r>
       <w:r>
         <w:t>Console</w:t>
@@ -2489,7 +2613,6 @@
       <w:pPr>
         <w:pStyle w:val="ListParagraph"/>
         <w:rPr>
-          <w:rFonts w:hint="cs"/>
           <w:rtl/>
         </w:rPr>
       </w:pPr>
@@ -2592,7 +2715,6 @@
       <w:pPr>
         <w:pStyle w:val="ListParagraph"/>
         <w:rPr>
-          <w:rFonts w:hint="cs"/>
           <w:rtl/>
         </w:rPr>
       </w:pPr>
@@ -2611,14 +2733,7 @@
           <w:rFonts w:hint="cs"/>
           <w:rtl/>
         </w:rPr>
-        <w:t xml:space="preserve">": </w:t>
-      </w:r>
-      <w:r>
-        <w:rPr>
-          <w:rFonts w:hint="cs"/>
-          <w:rtl/>
-        </w:rPr>
-        <w:t>ברגע זה נקבל מהשרת רשימה של כל ה-</w:t>
+        <w:t>": ברגע זה נקבל מהשרת רשימה של כל ה-</w:t>
       </w:r>
       <w:r>
         <w:t>Agents</w:t>
@@ -2635,7 +2750,6 @@
       <w:pPr>
         <w:pStyle w:val="ListParagraph"/>
         <w:rPr>
-          <w:rFonts w:hint="cs"/>
           <w:rtl/>
         </w:rPr>
       </w:pPr>
@@ -2662,7 +2776,7 @@
                     </pic:cNvPicPr>
                   </pic:nvPicPr>
                   <pic:blipFill>
-                    <a:blip r:embed="rId10">
+                    <a:blip r:embed="rId11">
                       <a:extLst>
                         <a:ext uri="{28A0092B-C50C-407E-A947-70E740481C1C}">
                           <a14:useLocalDpi xmlns:a14="http://schemas.microsoft.com/office/drawing/2010/main" val="0"/>
@@ -2707,7 +2821,6 @@
       <w:pPr>
         <w:pStyle w:val="ListParagraph"/>
         <w:rPr>
-          <w:rFonts w:hint="cs"/>
           <w:rtl/>
         </w:rPr>
       </w:pPr>
@@ -2730,19 +2843,2018 @@
     <w:p>
       <w:pPr>
         <w:rPr>
-          <w:rFonts w:hint="cs"/>
-          <w:rtl/>
-        </w:rPr>
-      </w:pPr>
-    </w:p>
-    <w:p>
-      <w:pPr>
-        <w:rPr>
-          <w:rtl/>
-        </w:rPr>
-      </w:pPr>
-      <w:bookmarkStart w:id="0" w:name="_GoBack"/>
-      <w:bookmarkEnd w:id="0"/>
+          <w:rtl/>
+        </w:rPr>
+      </w:pPr>
+    </w:p>
+    <w:p>
+      <w:pPr>
+        <w:rPr>
+          <w:rFonts w:hint="cs"/>
+          <w:b/>
+          <w:bCs/>
+          <w:rtl/>
+        </w:rPr>
+      </w:pPr>
+      <w:r>
+        <w:rPr>
+          <w:rFonts w:hint="cs"/>
+          <w:b/>
+          <w:bCs/>
+          <w:rtl/>
+        </w:rPr>
+        <w:t>תפעול</w:t>
+      </w:r>
+      <w:r>
+        <w:rPr>
+          <w:rFonts w:hint="cs"/>
+          <w:b/>
+          <w:bCs/>
+          <w:rtl/>
+        </w:rPr>
+        <w:t xml:space="preserve">: </w:t>
+      </w:r>
+    </w:p>
+    <w:p>
+      <w:pPr>
+        <w:rPr>
+          <w:rFonts w:hint="cs"/>
+          <w:rtl/>
+        </w:rPr>
+      </w:pPr>
+      <w:r>
+        <w:rPr>
+          <w:rFonts w:hint="cs"/>
+          <w:rtl/>
+        </w:rPr>
+        <w:t>כל פעולות מתבצעות ממשק הניהול המותקן בתחנה של אדמיניסטרטור. אדמיניסטרטור שולח בקשות לשרת, עם ציון תחנת קצה שעליו יש לבצע עבודה, ו</w:t>
+      </w:r>
+      <w:r>
+        <w:rPr>
+          <w:rFonts w:hint="cs"/>
+          <w:rtl/>
+        </w:rPr>
+        <w:t xml:space="preserve">רכיב הלקוח רק עונה לבקשות </w:t>
+      </w:r>
+      <w:r>
+        <w:rPr>
+          <w:rFonts w:hint="cs"/>
+          <w:rtl/>
+        </w:rPr>
+        <w:t>השרת.</w:t>
+      </w:r>
+    </w:p>
+    <w:p>
+      <w:pPr>
+        <w:rPr>
+          <w:rFonts w:hint="cs"/>
+          <w:rtl/>
+        </w:rPr>
+      </w:pPr>
+      <w:r>
+        <w:rPr>
+          <w:rFonts w:hint="cs"/>
+          <w:rtl/>
+        </w:rPr>
+        <w:t>פעולות שאדמינסטרטור יכול לבצע על מחשב מרוחק:</w:t>
+      </w:r>
+    </w:p>
+    <w:p>
+      <w:pPr>
+        <w:pStyle w:val="ListParagraph"/>
+        <w:numPr>
+          <w:ilvl w:val="0"/>
+          <w:numId w:val="8"/>
+        </w:numPr>
+        <w:rPr>
+          <w:rFonts w:hint="cs"/>
+        </w:rPr>
+      </w:pPr>
+      <w:r>
+        <w:rPr>
+          <w:rFonts w:hint="cs"/>
+          <w:rtl/>
+        </w:rPr>
+        <w:t xml:space="preserve"> </w:t>
+      </w:r>
+      <w:r>
+        <w:rPr>
+          <w:rFonts w:hint="cs"/>
+          <w:rtl/>
+        </w:rPr>
+        <w:t>לראות נתונים סטטיים על המחשב בלחיצה על השם שלו ברשימה בצד שמאל:</w:t>
+      </w:r>
+    </w:p>
+    <w:p>
+      <w:pPr>
+        <w:pStyle w:val="ListParagraph"/>
+        <w:bidi w:val="0"/>
+        <w:ind w:hanging="1429"/>
+      </w:pPr>
+      <w:r>
+        <w:rPr>
+          <w:rFonts w:hint="cs"/>
+          <w:noProof/>
+        </w:rPr>
+        <w:lastRenderedPageBreak/>
+        <w:drawing>
+          <wp:inline distT="0" distB="0" distL="0" distR="0">
+            <wp:extent cx="6238875" cy="779859"/>
+            <wp:effectExtent l="0" t="0" r="0" b="1270"/>
+            <wp:docPr id="1" name="Picture 1"/>
+            <wp:cNvGraphicFramePr>
+              <a:graphicFrameLocks xmlns:a="http://schemas.openxmlformats.org/drawingml/2006/main" noChangeAspect="1"/>
+            </wp:cNvGraphicFramePr>
+            <a:graphic xmlns:a="http://schemas.openxmlformats.org/drawingml/2006/main">
+              <a:graphicData uri="http://schemas.openxmlformats.org/drawingml/2006/picture">
+                <pic:pic xmlns:pic="http://schemas.openxmlformats.org/drawingml/2006/picture">
+                  <pic:nvPicPr>
+                    <pic:cNvPr id="0" name="Picture 1"/>
+                    <pic:cNvPicPr>
+                      <a:picLocks noChangeAspect="1" noChangeArrowheads="1"/>
+                    </pic:cNvPicPr>
+                  </pic:nvPicPr>
+                  <pic:blipFill>
+                    <a:blip r:embed="rId12">
+                      <a:extLst>
+                        <a:ext uri="{28A0092B-C50C-407E-A947-70E740481C1C}">
+                          <a14:useLocalDpi xmlns:a14="http://schemas.microsoft.com/office/drawing/2010/main" val="0"/>
+                        </a:ext>
+                      </a:extLst>
+                    </a:blip>
+                    <a:srcRect/>
+                    <a:stretch>
+                      <a:fillRect/>
+                    </a:stretch>
+                  </pic:blipFill>
+                  <pic:spPr bwMode="auto">
+                    <a:xfrm>
+                      <a:off x="0" y="0"/>
+                      <a:ext cx="6238875" cy="779859"/>
+                    </a:xfrm>
+                    <a:prstGeom prst="rect">
+                      <a:avLst/>
+                    </a:prstGeom>
+                    <a:noFill/>
+                    <a:ln>
+                      <a:noFill/>
+                    </a:ln>
+                  </pic:spPr>
+                </pic:pic>
+              </a:graphicData>
+            </a:graphic>
+          </wp:inline>
+        </w:drawing>
+      </w:r>
+    </w:p>
+    <w:p>
+      <w:pPr>
+        <w:pStyle w:val="ListParagraph"/>
+        <w:bidi w:val="0"/>
+      </w:pPr>
+    </w:p>
+    <w:p>
+      <w:pPr>
+        <w:pStyle w:val="ListParagraph"/>
+        <w:numPr>
+          <w:ilvl w:val="0"/>
+          <w:numId w:val="8"/>
+        </w:numPr>
+        <w:rPr>
+          <w:rFonts w:hint="cs"/>
+        </w:rPr>
+      </w:pPr>
+      <w:r>
+        <w:rPr>
+          <w:rFonts w:hint="cs"/>
+          <w:rtl/>
+        </w:rPr>
+        <w:t xml:space="preserve">להביא רשימת תוכנות המותקנות במחשב המרוחק בלחיצת כפתור  </w:t>
+      </w:r>
+      <w:r>
+        <w:rPr>
+          <w:rFonts w:hint="cs"/>
+          <w:noProof/>
+        </w:rPr>
+        <w:drawing>
+          <wp:inline distT="0" distB="0" distL="0" distR="0" wp14:anchorId="2414B657" wp14:editId="49A3FD2C">
+            <wp:extent cx="523875" cy="619125"/>
+            <wp:effectExtent l="0" t="0" r="9525" b="9525"/>
+            <wp:docPr id="3" name="Picture 3"/>
+            <wp:cNvGraphicFramePr>
+              <a:graphicFrameLocks xmlns:a="http://schemas.openxmlformats.org/drawingml/2006/main" noChangeAspect="1"/>
+            </wp:cNvGraphicFramePr>
+            <a:graphic xmlns:a="http://schemas.openxmlformats.org/drawingml/2006/main">
+              <a:graphicData uri="http://schemas.openxmlformats.org/drawingml/2006/picture">
+                <pic:pic xmlns:pic="http://schemas.openxmlformats.org/drawingml/2006/picture">
+                  <pic:nvPicPr>
+                    <pic:cNvPr id="0" name="Picture 2"/>
+                    <pic:cNvPicPr>
+                      <a:picLocks noChangeAspect="1" noChangeArrowheads="1"/>
+                    </pic:cNvPicPr>
+                  </pic:nvPicPr>
+                  <pic:blipFill>
+                    <a:blip r:embed="rId13">
+                      <a:extLst>
+                        <a:ext uri="{28A0092B-C50C-407E-A947-70E740481C1C}">
+                          <a14:useLocalDpi xmlns:a14="http://schemas.microsoft.com/office/drawing/2010/main" val="0"/>
+                        </a:ext>
+                      </a:extLst>
+                    </a:blip>
+                    <a:srcRect/>
+                    <a:stretch>
+                      <a:fillRect/>
+                    </a:stretch>
+                  </pic:blipFill>
+                  <pic:spPr bwMode="auto">
+                    <a:xfrm>
+                      <a:off x="0" y="0"/>
+                      <a:ext cx="523875" cy="619125"/>
+                    </a:xfrm>
+                    <a:prstGeom prst="rect">
+                      <a:avLst/>
+                    </a:prstGeom>
+                    <a:noFill/>
+                    <a:ln>
+                      <a:noFill/>
+                    </a:ln>
+                  </pic:spPr>
+                </pic:pic>
+              </a:graphicData>
+            </a:graphic>
+          </wp:inline>
+        </w:drawing>
+      </w:r>
+      <w:r>
+        <w:rPr>
+          <w:rFonts w:hint="cs"/>
+          <w:rtl/>
+        </w:rPr>
+        <w:t>. הרשימה מתקבלת בטאב</w:t>
+      </w:r>
+      <w:r>
+        <w:rPr>
+          <w:rFonts w:hint="cs"/>
+          <w:rtl/>
+        </w:rPr>
+        <w:t xml:space="preserve"> "</w:t>
+      </w:r>
+      <w:r>
+        <w:t>Commands Log</w:t>
+      </w:r>
+      <w:r>
+        <w:rPr>
+          <w:rFonts w:hint="cs"/>
+          <w:rtl/>
+        </w:rPr>
+        <w:t>" של החלון הראשי:</w:t>
+      </w:r>
+    </w:p>
+    <w:p>
+      <w:pPr>
+        <w:bidi w:val="0"/>
+      </w:pPr>
+      <w:r>
+        <w:rPr>
+          <w:noProof/>
+        </w:rPr>
+        <w:drawing>
+          <wp:inline distT="0" distB="0" distL="0" distR="0">
+            <wp:extent cx="5334000" cy="2286000"/>
+            <wp:effectExtent l="0" t="0" r="0" b="0"/>
+            <wp:docPr id="6" name="Picture 6"/>
+            <wp:cNvGraphicFramePr>
+              <a:graphicFrameLocks xmlns:a="http://schemas.openxmlformats.org/drawingml/2006/main" noChangeAspect="1"/>
+            </wp:cNvGraphicFramePr>
+            <a:graphic xmlns:a="http://schemas.openxmlformats.org/drawingml/2006/main">
+              <a:graphicData uri="http://schemas.openxmlformats.org/drawingml/2006/picture">
+                <pic:pic xmlns:pic="http://schemas.openxmlformats.org/drawingml/2006/picture">
+                  <pic:nvPicPr>
+                    <pic:cNvPr id="0" name="Picture 3"/>
+                    <pic:cNvPicPr>
+                      <a:picLocks noChangeAspect="1" noChangeArrowheads="1"/>
+                    </pic:cNvPicPr>
+                  </pic:nvPicPr>
+                  <pic:blipFill>
+                    <a:blip r:embed="rId14">
+                      <a:extLst>
+                        <a:ext uri="{28A0092B-C50C-407E-A947-70E740481C1C}">
+                          <a14:useLocalDpi xmlns:a14="http://schemas.microsoft.com/office/drawing/2010/main" val="0"/>
+                        </a:ext>
+                      </a:extLst>
+                    </a:blip>
+                    <a:srcRect/>
+                    <a:stretch>
+                      <a:fillRect/>
+                    </a:stretch>
+                  </pic:blipFill>
+                  <pic:spPr bwMode="auto">
+                    <a:xfrm>
+                      <a:off x="0" y="0"/>
+                      <a:ext cx="5334000" cy="2286000"/>
+                    </a:xfrm>
+                    <a:prstGeom prst="rect">
+                      <a:avLst/>
+                    </a:prstGeom>
+                    <a:noFill/>
+                    <a:ln>
+                      <a:noFill/>
+                    </a:ln>
+                  </pic:spPr>
+                </pic:pic>
+              </a:graphicData>
+            </a:graphic>
+          </wp:inline>
+        </w:drawing>
+      </w:r>
+    </w:p>
+    <w:p>
+      <w:pPr>
+        <w:pStyle w:val="ListParagraph"/>
+        <w:numPr>
+          <w:ilvl w:val="0"/>
+          <w:numId w:val="8"/>
+        </w:numPr>
+        <w:rPr>
+          <w:rFonts w:hint="cs"/>
+        </w:rPr>
+      </w:pPr>
+      <w:r>
+        <w:rPr>
+          <w:rFonts w:hint="cs"/>
+          <w:rtl/>
+        </w:rPr>
+        <w:t>לנעול, לאתחל או לכבות מחשב בעזרת כפתורים:</w:t>
+      </w:r>
+    </w:p>
+    <w:p>
+      <w:pPr>
+        <w:pStyle w:val="ListParagraph"/>
+        <w:rPr>
+          <w:rFonts w:hint="cs"/>
+          <w:rtl/>
+        </w:rPr>
+      </w:pPr>
+      <w:r>
+        <w:rPr>
+          <w:rFonts w:hint="cs"/>
+          <w:noProof/>
+        </w:rPr>
+        <w:drawing>
+          <wp:inline distT="0" distB="0" distL="0" distR="0">
+            <wp:extent cx="1333500" cy="638175"/>
+            <wp:effectExtent l="0" t="0" r="0" b="9525"/>
+            <wp:docPr id="18" name="Picture 18"/>
+            <wp:cNvGraphicFramePr>
+              <a:graphicFrameLocks xmlns:a="http://schemas.openxmlformats.org/drawingml/2006/main" noChangeAspect="1"/>
+            </wp:cNvGraphicFramePr>
+            <a:graphic xmlns:a="http://schemas.openxmlformats.org/drawingml/2006/main">
+              <a:graphicData uri="http://schemas.openxmlformats.org/drawingml/2006/picture">
+                <pic:pic xmlns:pic="http://schemas.openxmlformats.org/drawingml/2006/picture">
+                  <pic:nvPicPr>
+                    <pic:cNvPr id="0" name="Picture 15"/>
+                    <pic:cNvPicPr>
+                      <a:picLocks noChangeAspect="1" noChangeArrowheads="1"/>
+                    </pic:cNvPicPr>
+                  </pic:nvPicPr>
+                  <pic:blipFill>
+                    <a:blip r:embed="rId15">
+                      <a:extLst>
+                        <a:ext uri="{28A0092B-C50C-407E-A947-70E740481C1C}">
+                          <a14:useLocalDpi xmlns:a14="http://schemas.microsoft.com/office/drawing/2010/main" val="0"/>
+                        </a:ext>
+                      </a:extLst>
+                    </a:blip>
+                    <a:srcRect/>
+                    <a:stretch>
+                      <a:fillRect/>
+                    </a:stretch>
+                  </pic:blipFill>
+                  <pic:spPr bwMode="auto">
+                    <a:xfrm>
+                      <a:off x="0" y="0"/>
+                      <a:ext cx="1333500" cy="638175"/>
+                    </a:xfrm>
+                    <a:prstGeom prst="rect">
+                      <a:avLst/>
+                    </a:prstGeom>
+                    <a:noFill/>
+                    <a:ln>
+                      <a:noFill/>
+                    </a:ln>
+                  </pic:spPr>
+                </pic:pic>
+              </a:graphicData>
+            </a:graphic>
+          </wp:inline>
+        </w:drawing>
+      </w:r>
+    </w:p>
+    <w:p>
+      <w:pPr>
+        <w:pStyle w:val="ListParagraph"/>
+        <w:rPr>
+          <w:rFonts w:hint="cs"/>
+          <w:rtl/>
+        </w:rPr>
+      </w:pPr>
+    </w:p>
+    <w:p>
+      <w:pPr>
+        <w:pStyle w:val="ListParagraph"/>
+        <w:numPr>
+          <w:ilvl w:val="0"/>
+          <w:numId w:val="8"/>
+        </w:numPr>
+        <w:rPr>
+          <w:rFonts w:hint="cs"/>
+        </w:rPr>
+      </w:pPr>
+      <w:r>
+        <w:rPr>
+          <w:rFonts w:hint="cs"/>
+          <w:rtl/>
+        </w:rPr>
+        <w:t>להשתלט על המחשב בלחיצת כפתור:</w:t>
+      </w:r>
+    </w:p>
+    <w:p>
+      <w:pPr>
+        <w:pStyle w:val="ListParagraph"/>
+        <w:rPr>
+          <w:rFonts w:hint="cs"/>
+          <w:rtl/>
+        </w:rPr>
+      </w:pPr>
+      <w:r>
+        <w:rPr>
+          <w:rFonts w:hint="cs"/>
+          <w:noProof/>
+        </w:rPr>
+        <w:drawing>
+          <wp:inline distT="0" distB="0" distL="0" distR="0">
+            <wp:extent cx="447675" cy="638175"/>
+            <wp:effectExtent l="0" t="0" r="9525" b="9525"/>
+            <wp:docPr id="8" name="Picture 8"/>
+            <wp:cNvGraphicFramePr>
+              <a:graphicFrameLocks xmlns:a="http://schemas.openxmlformats.org/drawingml/2006/main" noChangeAspect="1"/>
+            </wp:cNvGraphicFramePr>
+            <a:graphic xmlns:a="http://schemas.openxmlformats.org/drawingml/2006/main">
+              <a:graphicData uri="http://schemas.openxmlformats.org/drawingml/2006/picture">
+                <pic:pic xmlns:pic="http://schemas.openxmlformats.org/drawingml/2006/picture">
+                  <pic:nvPicPr>
+                    <pic:cNvPr id="0" name="Picture 5"/>
+                    <pic:cNvPicPr>
+                      <a:picLocks noChangeAspect="1" noChangeArrowheads="1"/>
+                    </pic:cNvPicPr>
+                  </pic:nvPicPr>
+                  <pic:blipFill>
+                    <a:blip r:embed="rId16">
+                      <a:extLst>
+                        <a:ext uri="{28A0092B-C50C-407E-A947-70E740481C1C}">
+                          <a14:useLocalDpi xmlns:a14="http://schemas.microsoft.com/office/drawing/2010/main" val="0"/>
+                        </a:ext>
+                      </a:extLst>
+                    </a:blip>
+                    <a:srcRect/>
+                    <a:stretch>
+                      <a:fillRect/>
+                    </a:stretch>
+                  </pic:blipFill>
+                  <pic:spPr bwMode="auto">
+                    <a:xfrm>
+                      <a:off x="0" y="0"/>
+                      <a:ext cx="447675" cy="638175"/>
+                    </a:xfrm>
+                    <a:prstGeom prst="rect">
+                      <a:avLst/>
+                    </a:prstGeom>
+                    <a:noFill/>
+                    <a:ln>
+                      <a:noFill/>
+                    </a:ln>
+                  </pic:spPr>
+                </pic:pic>
+              </a:graphicData>
+            </a:graphic>
+          </wp:inline>
+        </w:drawing>
+      </w:r>
+    </w:p>
+    <w:p>
+      <w:pPr>
+        <w:pStyle w:val="ListParagraph"/>
+        <w:rPr>
+          <w:rFonts w:hint="cs"/>
+          <w:rtl/>
+        </w:rPr>
+      </w:pPr>
+      <w:r>
+        <w:rPr>
+          <w:rFonts w:hint="cs"/>
+          <w:rtl/>
+        </w:rPr>
+        <w:t xml:space="preserve">בזמן שבוחרים בהשתלטות, בתחנת ניהול עולה </w:t>
+      </w:r>
+      <w:r>
+        <w:t>VNC client</w:t>
+      </w:r>
+      <w:r>
+        <w:rPr>
+          <w:rFonts w:hint="cs"/>
+          <w:rtl/>
+        </w:rPr>
+        <w:t xml:space="preserve">, ובתחנה המנוהלת עולה </w:t>
+      </w:r>
+      <w:r>
+        <w:t>VNC server</w:t>
+      </w:r>
+      <w:r>
+        <w:rPr>
+          <w:rFonts w:hint="cs"/>
+          <w:rtl/>
+        </w:rPr>
+        <w:t xml:space="preserve">, והוא פותח </w:t>
+      </w:r>
+      <w:r>
+        <w:t>connection</w:t>
+      </w:r>
+      <w:r>
+        <w:rPr>
+          <w:rFonts w:hint="cs"/>
+          <w:rtl/>
+        </w:rPr>
+        <w:t xml:space="preserve"> ל-</w:t>
+      </w:r>
+      <w:r>
+        <w:t>VNC client</w:t>
+      </w:r>
+      <w:r>
+        <w:rPr>
+          <w:rFonts w:hint="cs"/>
+          <w:rtl/>
+        </w:rPr>
+        <w:t xml:space="preserve"> (ולא הפוך, כי אם בתחנה המרוחקת יש </w:t>
+      </w:r>
+      <w:r>
+        <w:t xml:space="preserve">windows </w:t>
+      </w:r>
+      <w:r>
+        <w:t>firewall</w:t>
+      </w:r>
+      <w:r>
+        <w:rPr>
+          <w:rFonts w:hint="cs"/>
+          <w:rtl/>
+        </w:rPr>
+        <w:t xml:space="preserve"> </w:t>
+      </w:r>
+      <w:r>
+        <w:rPr>
+          <w:rtl/>
+        </w:rPr>
+        <w:t>–</w:t>
+      </w:r>
+      <w:r>
+        <w:rPr>
+          <w:rFonts w:hint="cs"/>
+          <w:rtl/>
+        </w:rPr>
+        <w:t xml:space="preserve"> ההשתלטות תיכשל).  </w:t>
+      </w:r>
+      <w:r>
+        <w:rPr>
+          <w:rFonts w:hint="cs"/>
+          <w:rtl/>
+        </w:rPr>
+        <w:t>חשוב לזכור:  התוכנה עולה באופן שקוף (אמנם היא מופיעה ב-</w:t>
+      </w:r>
+      <w:proofErr w:type="spellStart"/>
+      <w:r>
+        <w:t>SystemTray</w:t>
+      </w:r>
+      <w:proofErr w:type="spellEnd"/>
+      <w:r>
+        <w:rPr>
+          <w:rFonts w:hint="cs"/>
+          <w:rtl/>
+        </w:rPr>
+        <w:t>), אבל</w:t>
+      </w:r>
+      <w:r>
+        <w:rPr>
+          <w:rFonts w:hint="cs"/>
+          <w:rtl/>
+        </w:rPr>
+        <w:t xml:space="preserve"> בגלל שזאת תוכנה "צד שלישי" שעובדת על פורט אחר,</w:t>
+      </w:r>
+      <w:r>
+        <w:rPr>
+          <w:rFonts w:hint="cs"/>
+          <w:rtl/>
+        </w:rPr>
+        <w:t xml:space="preserve"> </w:t>
+      </w:r>
+      <w:r>
+        <w:t>firewall</w:t>
+      </w:r>
+      <w:r>
+        <w:rPr>
+          <w:rFonts w:hint="cs"/>
+          <w:rtl/>
+        </w:rPr>
+        <w:t xml:space="preserve"> יכול "לצעוק"</w:t>
+      </w:r>
+      <w:r>
+        <w:rPr>
+          <w:rFonts w:hint="cs"/>
+          <w:rtl/>
+        </w:rPr>
+        <w:t xml:space="preserve"> </w:t>
+      </w:r>
+      <w:r>
+        <w:rPr>
+          <w:rFonts w:hint="cs"/>
+          <w:rtl/>
+        </w:rPr>
+        <w:t>עליה.</w:t>
+      </w:r>
+    </w:p>
+    <w:p>
+      <w:pPr>
+        <w:pStyle w:val="ListParagraph"/>
+        <w:rPr>
+          <w:rFonts w:hint="cs"/>
+          <w:rtl/>
+        </w:rPr>
+      </w:pPr>
+    </w:p>
+    <w:p>
+      <w:pPr>
+        <w:pStyle w:val="ListParagraph"/>
+        <w:numPr>
+          <w:ilvl w:val="0"/>
+          <w:numId w:val="8"/>
+        </w:numPr>
+        <w:rPr>
+          <w:rFonts w:hint="cs"/>
+        </w:rPr>
+      </w:pPr>
+      <w:r>
+        <w:rPr>
+          <w:rFonts w:hint="cs"/>
+          <w:rtl/>
+        </w:rPr>
+        <w:t xml:space="preserve">להריץ פקודה\תוכנה כלשהי הנמצאת על המחשב המרוחק:   בלחיצה על הכפתור </w:t>
+      </w:r>
+      <w:r>
+        <w:rPr>
+          <w:rFonts w:hint="cs"/>
+          <w:noProof/>
+        </w:rPr>
+        <w:drawing>
+          <wp:inline distT="0" distB="0" distL="0" distR="0">
+            <wp:extent cx="438150" cy="619125"/>
+            <wp:effectExtent l="0" t="0" r="0" b="9525"/>
+            <wp:docPr id="9" name="Picture 9"/>
+            <wp:cNvGraphicFramePr>
+              <a:graphicFrameLocks xmlns:a="http://schemas.openxmlformats.org/drawingml/2006/main" noChangeAspect="1"/>
+            </wp:cNvGraphicFramePr>
+            <a:graphic xmlns:a="http://schemas.openxmlformats.org/drawingml/2006/main">
+              <a:graphicData uri="http://schemas.openxmlformats.org/drawingml/2006/picture">
+                <pic:pic xmlns:pic="http://schemas.openxmlformats.org/drawingml/2006/picture">
+                  <pic:nvPicPr>
+                    <pic:cNvPr id="0" name="Picture 6"/>
+                    <pic:cNvPicPr>
+                      <a:picLocks noChangeAspect="1" noChangeArrowheads="1"/>
+                    </pic:cNvPicPr>
+                  </pic:nvPicPr>
+                  <pic:blipFill>
+                    <a:blip r:embed="rId17">
+                      <a:extLst>
+                        <a:ext uri="{28A0092B-C50C-407E-A947-70E740481C1C}">
+                          <a14:useLocalDpi xmlns:a14="http://schemas.microsoft.com/office/drawing/2010/main" val="0"/>
+                        </a:ext>
+                      </a:extLst>
+                    </a:blip>
+                    <a:srcRect/>
+                    <a:stretch>
+                      <a:fillRect/>
+                    </a:stretch>
+                  </pic:blipFill>
+                  <pic:spPr bwMode="auto">
+                    <a:xfrm>
+                      <a:off x="0" y="0"/>
+                      <a:ext cx="438150" cy="619125"/>
+                    </a:xfrm>
+                    <a:prstGeom prst="rect">
+                      <a:avLst/>
+                    </a:prstGeom>
+                    <a:noFill/>
+                    <a:ln>
+                      <a:noFill/>
+                    </a:ln>
+                  </pic:spPr>
+                </pic:pic>
+              </a:graphicData>
+            </a:graphic>
+          </wp:inline>
+        </w:drawing>
+      </w:r>
+      <w:r>
+        <w:rPr>
+          <w:rFonts w:hint="cs"/>
+          <w:rtl/>
+        </w:rPr>
+        <w:t xml:space="preserve">  נפתח חלון שבתוכו מזינים פרטי התוכנה, פרמטרים והשהיה לפני ההרצה (אם ההרצה היא מיידית </w:t>
+      </w:r>
+      <w:r>
+        <w:rPr>
+          <w:rtl/>
+        </w:rPr>
+        <w:t>–</w:t>
+      </w:r>
+      <w:r>
+        <w:rPr>
+          <w:rFonts w:hint="cs"/>
+          <w:rtl/>
+        </w:rPr>
+        <w:t xml:space="preserve"> שמים 0):</w:t>
+      </w:r>
+    </w:p>
+    <w:p>
+      <w:pPr>
+        <w:pStyle w:val="ListParagraph"/>
+        <w:rPr>
+          <w:rFonts w:hint="cs"/>
+          <w:rtl/>
+        </w:rPr>
+      </w:pPr>
+      <w:r>
+        <w:rPr>
+          <w:rFonts w:hint="cs"/>
+          <w:noProof/>
+        </w:rPr>
+        <w:lastRenderedPageBreak/>
+        <w:drawing>
+          <wp:inline distT="0" distB="0" distL="0" distR="0">
+            <wp:extent cx="4629150" cy="2076450"/>
+            <wp:effectExtent l="0" t="0" r="0" b="0"/>
+            <wp:docPr id="10" name="Picture 10"/>
+            <wp:cNvGraphicFramePr>
+              <a:graphicFrameLocks xmlns:a="http://schemas.openxmlformats.org/drawingml/2006/main" noChangeAspect="1"/>
+            </wp:cNvGraphicFramePr>
+            <a:graphic xmlns:a="http://schemas.openxmlformats.org/drawingml/2006/main">
+              <a:graphicData uri="http://schemas.openxmlformats.org/drawingml/2006/picture">
+                <pic:pic xmlns:pic="http://schemas.openxmlformats.org/drawingml/2006/picture">
+                  <pic:nvPicPr>
+                    <pic:cNvPr id="0" name="Picture 7"/>
+                    <pic:cNvPicPr>
+                      <a:picLocks noChangeAspect="1" noChangeArrowheads="1"/>
+                    </pic:cNvPicPr>
+                  </pic:nvPicPr>
+                  <pic:blipFill>
+                    <a:blip r:embed="rId18">
+                      <a:extLst>
+                        <a:ext uri="{28A0092B-C50C-407E-A947-70E740481C1C}">
+                          <a14:useLocalDpi xmlns:a14="http://schemas.microsoft.com/office/drawing/2010/main" val="0"/>
+                        </a:ext>
+                      </a:extLst>
+                    </a:blip>
+                    <a:srcRect/>
+                    <a:stretch>
+                      <a:fillRect/>
+                    </a:stretch>
+                  </pic:blipFill>
+                  <pic:spPr bwMode="auto">
+                    <a:xfrm>
+                      <a:off x="0" y="0"/>
+                      <a:ext cx="4629150" cy="2076450"/>
+                    </a:xfrm>
+                    <a:prstGeom prst="rect">
+                      <a:avLst/>
+                    </a:prstGeom>
+                    <a:noFill/>
+                    <a:ln>
+                      <a:noFill/>
+                    </a:ln>
+                  </pic:spPr>
+                </pic:pic>
+              </a:graphicData>
+            </a:graphic>
+          </wp:inline>
+        </w:drawing>
+      </w:r>
+    </w:p>
+    <w:p>
+      <w:pPr>
+        <w:pStyle w:val="ListParagraph"/>
+        <w:rPr>
+          <w:rFonts w:hint="cs"/>
+          <w:rtl/>
+        </w:rPr>
+      </w:pPr>
+      <w:r>
+        <w:rPr>
+          <w:rFonts w:hint="cs"/>
+          <w:u w:val="single"/>
+          <w:rtl/>
+        </w:rPr>
+        <w:t>הסבר:</w:t>
+      </w:r>
+      <w:r>
+        <w:rPr>
+          <w:rFonts w:hint="cs"/>
+          <w:rtl/>
+        </w:rPr>
+        <w:t xml:space="preserve"> "</w:t>
+      </w:r>
+      <w:r>
+        <w:t>Executable Path</w:t>
+      </w:r>
+      <w:r>
+        <w:rPr>
+          <w:rFonts w:hint="cs"/>
+          <w:rtl/>
+        </w:rPr>
+        <w:t xml:space="preserve">" </w:t>
+      </w:r>
+      <w:r>
+        <w:rPr>
+          <w:rtl/>
+        </w:rPr>
+        <w:t>–</w:t>
+      </w:r>
+      <w:r>
+        <w:rPr>
+          <w:rFonts w:hint="cs"/>
+          <w:rtl/>
+        </w:rPr>
+        <w:t xml:space="preserve"> נתיב אבסולוטי לקובץ הרצה, "</w:t>
+      </w:r>
+      <w:r>
+        <w:t>Hidden</w:t>
+      </w:r>
+      <w:r>
+        <w:rPr>
+          <w:rFonts w:hint="cs"/>
+          <w:rtl/>
+        </w:rPr>
+        <w:t>" מריץ תהליך מוסתר ממשתמש, "</w:t>
+      </w:r>
+      <w:r>
+        <w:t>Wait</w:t>
+      </w:r>
+      <w:r>
+        <w:rPr>
+          <w:rFonts w:hint="cs"/>
+          <w:rtl/>
+        </w:rPr>
+        <w:t>" מחכה לסיום התהליך ושולח החזרה את קוד היציאה (</w:t>
+      </w:r>
+      <w:r>
+        <w:t>exit code</w:t>
+      </w:r>
+      <w:r>
+        <w:rPr>
+          <w:rFonts w:hint="cs"/>
+          <w:rtl/>
+        </w:rPr>
+        <w:t>, כדי לדעת האם הוא יצא בשגיאה, ומה היא השגיאה).</w:t>
+      </w:r>
+    </w:p>
+    <w:p>
+      <w:pPr>
+        <w:pStyle w:val="ListParagraph"/>
+        <w:rPr>
+          <w:rFonts w:hint="cs"/>
+          <w:rtl/>
+        </w:rPr>
+      </w:pPr>
+    </w:p>
+    <w:p>
+      <w:pPr>
+        <w:pStyle w:val="ListParagraph"/>
+        <w:numPr>
+          <w:ilvl w:val="0"/>
+          <w:numId w:val="8"/>
+        </w:numPr>
+        <w:rPr>
+          <w:rFonts w:hint="cs"/>
+          <w:rtl/>
+        </w:rPr>
+      </w:pPr>
+      <w:r>
+        <w:rPr>
+          <w:rFonts w:hint="cs"/>
+          <w:rtl/>
+        </w:rPr>
+        <w:t xml:space="preserve"> </w:t>
+      </w:r>
+      <w:r>
+        <w:rPr>
+          <w:rFonts w:hint="cs"/>
+          <w:rtl/>
+        </w:rPr>
+        <w:t xml:space="preserve">ניתן להעיר תחנה כבוייה לחיצה על כפתור </w:t>
+      </w:r>
+      <w:r>
+        <w:rPr>
+          <w:rFonts w:hint="cs"/>
+          <w:noProof/>
+        </w:rPr>
+        <w:drawing>
+          <wp:inline distT="0" distB="0" distL="0" distR="0" wp14:anchorId="2600E08E" wp14:editId="0AB35E70">
+            <wp:extent cx="381000" cy="590550"/>
+            <wp:effectExtent l="0" t="0" r="0" b="0"/>
+            <wp:docPr id="11" name="Picture 11"/>
+            <wp:cNvGraphicFramePr>
+              <a:graphicFrameLocks xmlns:a="http://schemas.openxmlformats.org/drawingml/2006/main" noChangeAspect="1"/>
+            </wp:cNvGraphicFramePr>
+            <a:graphic xmlns:a="http://schemas.openxmlformats.org/drawingml/2006/main">
+              <a:graphicData uri="http://schemas.openxmlformats.org/drawingml/2006/picture">
+                <pic:pic xmlns:pic="http://schemas.openxmlformats.org/drawingml/2006/picture">
+                  <pic:nvPicPr>
+                    <pic:cNvPr id="0" name="Picture 8"/>
+                    <pic:cNvPicPr>
+                      <a:picLocks noChangeAspect="1" noChangeArrowheads="1"/>
+                    </pic:cNvPicPr>
+                  </pic:nvPicPr>
+                  <pic:blipFill>
+                    <a:blip r:embed="rId19">
+                      <a:extLst>
+                        <a:ext uri="{28A0092B-C50C-407E-A947-70E740481C1C}">
+                          <a14:useLocalDpi xmlns:a14="http://schemas.microsoft.com/office/drawing/2010/main" val="0"/>
+                        </a:ext>
+                      </a:extLst>
+                    </a:blip>
+                    <a:srcRect/>
+                    <a:stretch>
+                      <a:fillRect/>
+                    </a:stretch>
+                  </pic:blipFill>
+                  <pic:spPr bwMode="auto">
+                    <a:xfrm>
+                      <a:off x="0" y="0"/>
+                      <a:ext cx="381000" cy="590550"/>
+                    </a:xfrm>
+                    <a:prstGeom prst="rect">
+                      <a:avLst/>
+                    </a:prstGeom>
+                    <a:noFill/>
+                    <a:ln>
+                      <a:noFill/>
+                    </a:ln>
+                  </pic:spPr>
+                </pic:pic>
+              </a:graphicData>
+            </a:graphic>
+          </wp:inline>
+        </w:drawing>
+      </w:r>
+      <w:r>
+        <w:rPr>
+          <w:rFonts w:hint="cs"/>
+          <w:rtl/>
+        </w:rPr>
+        <w:t xml:space="preserve">. לכל מחשב שנוצר בשנים אחרונות </w:t>
+      </w:r>
+      <w:r>
+        <w:rPr>
+          <w:rFonts w:hint="cs"/>
+          <w:rtl/>
+        </w:rPr>
+        <w:t>י</w:t>
+      </w:r>
+      <w:r>
+        <w:rPr>
+          <w:rFonts w:hint="cs"/>
+          <w:rtl/>
+        </w:rPr>
+        <w:t xml:space="preserve">ש כבר תמיכה במנגנון הזה, אבל הפעולה עדיין יכולה להיכשל בגלל </w:t>
+      </w:r>
+      <w:r>
+        <w:rPr>
+          <w:rFonts w:hint="cs"/>
+          <w:rtl/>
+        </w:rPr>
+        <w:t xml:space="preserve">המגבלה:  המנגנון מתבסס על שליחה </w:t>
+      </w:r>
+      <w:r>
+        <w:t>Broadcast</w:t>
+      </w:r>
+      <w:r>
+        <w:rPr>
+          <w:rFonts w:hint="cs"/>
+          <w:rtl/>
+        </w:rPr>
+        <w:t xml:space="preserve">, לכן </w:t>
+      </w:r>
+      <w:r>
+        <w:rPr>
+          <w:rFonts w:hint="cs"/>
+          <w:rtl/>
+        </w:rPr>
+        <w:t xml:space="preserve">כדי שהפעולה תצליח אנחנו חייבים שבותו </w:t>
+      </w:r>
+      <w:r>
+        <w:t>subnet</w:t>
+      </w:r>
+      <w:r>
+        <w:rPr>
+          <w:rFonts w:hint="cs"/>
+          <w:rtl/>
+        </w:rPr>
+        <w:t xml:space="preserve"> יהיה לפחות </w:t>
+      </w:r>
+      <w:r>
+        <w:t>agent</w:t>
+      </w:r>
+      <w:r>
+        <w:rPr>
+          <w:rFonts w:hint="cs"/>
+          <w:rtl/>
+        </w:rPr>
+        <w:t xml:space="preserve"> אחד פעיל</w:t>
+      </w:r>
+      <w:r>
+        <w:rPr>
+          <w:rFonts w:hint="cs"/>
+          <w:rtl/>
+        </w:rPr>
+        <w:t xml:space="preserve"> (אז הוא ישלח את ה-</w:t>
+      </w:r>
+      <w:r>
+        <w:t>broadcast</w:t>
+      </w:r>
+      <w:r>
+        <w:rPr>
+          <w:rFonts w:hint="cs"/>
+          <w:rtl/>
+        </w:rPr>
+        <w:t xml:space="preserve"> הזה)</w:t>
+      </w:r>
+      <w:r>
+        <w:rPr>
+          <w:rFonts w:hint="cs"/>
+          <w:rtl/>
+        </w:rPr>
+        <w:t>.</w:t>
+      </w:r>
+      <w:r>
+        <w:rPr>
+          <w:rFonts w:hint="cs"/>
+          <w:rtl/>
+        </w:rPr>
+        <w:t xml:space="preserve"> השרת בוחר כזה </w:t>
+      </w:r>
+      <w:r>
+        <w:t>agent</w:t>
+      </w:r>
+      <w:r>
+        <w:rPr>
+          <w:rFonts w:hint="cs"/>
+          <w:rtl/>
+        </w:rPr>
+        <w:t xml:space="preserve"> באופן שרירותי.</w:t>
+      </w:r>
+    </w:p>
+    <w:p>
+      <w:pPr>
+        <w:rPr>
+          <w:rFonts w:hint="cs"/>
+          <w:rtl/>
+        </w:rPr>
+      </w:pPr>
+    </w:p>
+    <w:p>
+      <w:pPr>
+        <w:pStyle w:val="ListParagraph"/>
+        <w:numPr>
+          <w:ilvl w:val="0"/>
+          <w:numId w:val="8"/>
+        </w:numPr>
+        <w:rPr>
+          <w:rFonts w:hint="cs"/>
+        </w:rPr>
+      </w:pPr>
+      <w:r>
+        <w:rPr>
+          <w:rFonts w:hint="cs"/>
+          <w:rtl/>
+        </w:rPr>
+        <w:t xml:space="preserve">ניתן להריץ </w:t>
+      </w:r>
+      <w:r>
+        <w:t>ping</w:t>
+      </w:r>
+      <w:r>
+        <w:rPr>
+          <w:rFonts w:hint="cs"/>
+          <w:rtl/>
+        </w:rPr>
+        <w:t xml:space="preserve"> או </w:t>
+      </w:r>
+      <w:proofErr w:type="spellStart"/>
+      <w:r>
+        <w:t>traceroute</w:t>
+      </w:r>
+      <w:proofErr w:type="spellEnd"/>
+      <w:r>
+        <w:rPr>
+          <w:rFonts w:hint="cs"/>
+          <w:rtl/>
+        </w:rPr>
+        <w:t xml:space="preserve"> מתחנה המרוחקת </w:t>
+      </w:r>
+      <w:r>
+        <w:rPr>
+          <w:rFonts w:hint="cs"/>
+          <w:rtl/>
+        </w:rPr>
+        <w:t>בחלק המסך הבא:</w:t>
+      </w:r>
+    </w:p>
+    <w:p>
+      <w:pPr>
+        <w:pStyle w:val="ListParagraph"/>
+        <w:rPr>
+          <w:rFonts w:hint="cs"/>
+          <w:rtl/>
+        </w:rPr>
+      </w:pPr>
+    </w:p>
+    <w:p>
+      <w:pPr>
+        <w:pStyle w:val="ListParagraph"/>
+        <w:rPr>
+          <w:rFonts w:hint="cs"/>
+          <w:rtl/>
+        </w:rPr>
+      </w:pPr>
+      <w:r>
+        <w:rPr>
+          <w:rFonts w:hint="cs"/>
+          <w:noProof/>
+        </w:rPr>
+        <w:drawing>
+          <wp:inline distT="0" distB="0" distL="0" distR="0">
+            <wp:extent cx="1619250" cy="971550"/>
+            <wp:effectExtent l="0" t="0" r="0" b="0"/>
+            <wp:docPr id="13" name="Picture 13"/>
+            <wp:cNvGraphicFramePr>
+              <a:graphicFrameLocks xmlns:a="http://schemas.openxmlformats.org/drawingml/2006/main" noChangeAspect="1"/>
+            </wp:cNvGraphicFramePr>
+            <a:graphic xmlns:a="http://schemas.openxmlformats.org/drawingml/2006/main">
+              <a:graphicData uri="http://schemas.openxmlformats.org/drawingml/2006/picture">
+                <pic:pic xmlns:pic="http://schemas.openxmlformats.org/drawingml/2006/picture">
+                  <pic:nvPicPr>
+                    <pic:cNvPr id="0" name="Picture 10"/>
+                    <pic:cNvPicPr>
+                      <a:picLocks noChangeAspect="1" noChangeArrowheads="1"/>
+                    </pic:cNvPicPr>
+                  </pic:nvPicPr>
+                  <pic:blipFill>
+                    <a:blip r:embed="rId20">
+                      <a:extLst>
+                        <a:ext uri="{28A0092B-C50C-407E-A947-70E740481C1C}">
+                          <a14:useLocalDpi xmlns:a14="http://schemas.microsoft.com/office/drawing/2010/main" val="0"/>
+                        </a:ext>
+                      </a:extLst>
+                    </a:blip>
+                    <a:srcRect/>
+                    <a:stretch>
+                      <a:fillRect/>
+                    </a:stretch>
+                  </pic:blipFill>
+                  <pic:spPr bwMode="auto">
+                    <a:xfrm>
+                      <a:off x="0" y="0"/>
+                      <a:ext cx="1619250" cy="971550"/>
+                    </a:xfrm>
+                    <a:prstGeom prst="rect">
+                      <a:avLst/>
+                    </a:prstGeom>
+                    <a:noFill/>
+                    <a:ln>
+                      <a:noFill/>
+                    </a:ln>
+                  </pic:spPr>
+                </pic:pic>
+              </a:graphicData>
+            </a:graphic>
+          </wp:inline>
+        </w:drawing>
+      </w:r>
+    </w:p>
+    <w:p>
+      <w:pPr>
+        <w:pStyle w:val="ListParagraph"/>
+        <w:rPr>
+          <w:rFonts w:hint="cs"/>
+          <w:rtl/>
+        </w:rPr>
+      </w:pPr>
+      <w:r>
+        <w:rPr>
+          <w:rFonts w:hint="cs"/>
+          <w:rtl/>
+        </w:rPr>
+        <w:t>יש להזין את הכתובת הרצוייה, וללחוץ על "</w:t>
+      </w:r>
+      <w:r>
+        <w:t>Execute</w:t>
+      </w:r>
+      <w:r>
+        <w:rPr>
+          <w:rFonts w:hint="cs"/>
+          <w:rtl/>
+        </w:rPr>
+        <w:t>". את תוצאת הפעולה ניתן לראות בשדה "</w:t>
+      </w:r>
+      <w:r>
+        <w:t>Commands Log</w:t>
+      </w:r>
+      <w:r>
+        <w:rPr>
+          <w:rFonts w:hint="cs"/>
+          <w:rtl/>
+        </w:rPr>
+        <w:t>"</w:t>
+      </w:r>
+      <w:r>
+        <w:rPr>
+          <w:rFonts w:hint="cs"/>
+          <w:rtl/>
+        </w:rPr>
+        <w:t>.</w:t>
+      </w:r>
+    </w:p>
+    <w:p>
+      <w:pPr>
+        <w:pStyle w:val="ListParagraph"/>
+        <w:rPr>
+          <w:rFonts w:hint="cs"/>
+          <w:rtl/>
+        </w:rPr>
+      </w:pPr>
+      <w:r>
+        <w:rPr>
+          <w:rFonts w:hint="cs"/>
+          <w:rtl/>
+        </w:rPr>
+        <w:t xml:space="preserve"> חשוב לזכור:  </w:t>
+      </w:r>
+      <w:r>
+        <w:rPr>
+          <w:rFonts w:hint="cs"/>
+          <w:rtl/>
+        </w:rPr>
+        <w:t>ל</w:t>
+      </w:r>
+      <w:r>
+        <w:rPr>
+          <w:rFonts w:hint="cs"/>
+          <w:rtl/>
+        </w:rPr>
+        <w:t xml:space="preserve">פעולה </w:t>
+      </w:r>
+      <w:proofErr w:type="spellStart"/>
+      <w:r>
+        <w:t>TraceRoute</w:t>
+      </w:r>
+      <w:proofErr w:type="spellEnd"/>
+      <w:r>
+        <w:rPr>
+          <w:rFonts w:hint="cs"/>
+          <w:rtl/>
+        </w:rPr>
+        <w:t xml:space="preserve"> בדרך כלל לוקח</w:t>
+      </w:r>
+      <w:r>
+        <w:rPr>
+          <w:rFonts w:hint="cs"/>
+          <w:rtl/>
+        </w:rPr>
+        <w:t xml:space="preserve"> כמה שניות לסיים, לכן </w:t>
+      </w:r>
+      <w:r>
+        <w:rPr>
+          <w:rFonts w:hint="cs"/>
+          <w:rtl/>
+        </w:rPr>
+        <w:t xml:space="preserve">צריך להיות טיפה סבלני:  נראה את התוצאה רק בסיום הפעולה (לאומת </w:t>
+      </w:r>
+      <w:proofErr w:type="spellStart"/>
+      <w:r>
+        <w:t>tracert</w:t>
+      </w:r>
+      <w:proofErr w:type="spellEnd"/>
+      <w:r>
+        <w:rPr>
+          <w:rFonts w:hint="cs"/>
+          <w:rtl/>
+        </w:rPr>
+        <w:t xml:space="preserve"> של </w:t>
+      </w:r>
+      <w:r>
+        <w:t>windows</w:t>
+      </w:r>
+      <w:r>
+        <w:rPr>
+          <w:rFonts w:hint="cs"/>
+          <w:rtl/>
+        </w:rPr>
+        <w:t xml:space="preserve"> שמציג פלט על כל תחנה שבדרך).</w:t>
+      </w:r>
+    </w:p>
+    <w:p>
+      <w:pPr>
+        <w:pStyle w:val="ListParagraph"/>
+        <w:rPr>
+          <w:rFonts w:hint="cs"/>
+          <w:rtl/>
+        </w:rPr>
+      </w:pPr>
+    </w:p>
+    <w:p>
+      <w:pPr>
+        <w:pStyle w:val="ListParagraph"/>
+        <w:numPr>
+          <w:ilvl w:val="0"/>
+          <w:numId w:val="8"/>
+        </w:numPr>
+        <w:rPr>
+          <w:rFonts w:hint="cs"/>
+          <w:rtl/>
+        </w:rPr>
+      </w:pPr>
+      <w:r>
+        <w:rPr>
+          <w:rFonts w:hint="cs"/>
+          <w:rtl/>
+        </w:rPr>
+        <w:t>ניתן לקבל גרפים של ביצועים (</w:t>
+      </w:r>
+      <w:r>
+        <w:t>real-time</w:t>
+      </w:r>
+      <w:r>
+        <w:rPr>
+          <w:rFonts w:hint="cs"/>
+          <w:rtl/>
+        </w:rPr>
+        <w:t>) ע"י מעבר לטאב "</w:t>
+      </w:r>
+      <w:r>
+        <w:t>Performance Counters</w:t>
+      </w:r>
+      <w:r>
+        <w:rPr>
+          <w:rFonts w:hint="cs"/>
+          <w:rtl/>
+        </w:rPr>
+        <w:t>":</w:t>
+      </w:r>
+    </w:p>
+    <w:p>
+      <w:pPr>
+        <w:pStyle w:val="ListParagraph"/>
+        <w:ind w:left="-99" w:right="-284"/>
+        <w:rPr>
+          <w:rFonts w:hint="cs"/>
+          <w:rtl/>
+        </w:rPr>
+      </w:pPr>
+      <w:r>
+        <w:rPr>
+          <w:rFonts w:hint="cs"/>
+          <w:noProof/>
+        </w:rPr>
+        <w:drawing>
+          <wp:inline distT="0" distB="0" distL="0" distR="0">
+            <wp:extent cx="5534025" cy="1000125"/>
+            <wp:effectExtent l="0" t="0" r="9525" b="9525"/>
+            <wp:docPr id="14" name="Picture 14"/>
+            <wp:cNvGraphicFramePr>
+              <a:graphicFrameLocks xmlns:a="http://schemas.openxmlformats.org/drawingml/2006/main" noChangeAspect="1"/>
+            </wp:cNvGraphicFramePr>
+            <a:graphic xmlns:a="http://schemas.openxmlformats.org/drawingml/2006/main">
+              <a:graphicData uri="http://schemas.openxmlformats.org/drawingml/2006/picture">
+                <pic:pic xmlns:pic="http://schemas.openxmlformats.org/drawingml/2006/picture">
+                  <pic:nvPicPr>
+                    <pic:cNvPr id="0" name="Picture 11"/>
+                    <pic:cNvPicPr>
+                      <a:picLocks noChangeAspect="1" noChangeArrowheads="1"/>
+                    </pic:cNvPicPr>
+                  </pic:nvPicPr>
+                  <pic:blipFill>
+                    <a:blip r:embed="rId21">
+                      <a:extLst>
+                        <a:ext uri="{28A0092B-C50C-407E-A947-70E740481C1C}">
+                          <a14:useLocalDpi xmlns:a14="http://schemas.microsoft.com/office/drawing/2010/main" val="0"/>
+                        </a:ext>
+                      </a:extLst>
+                    </a:blip>
+                    <a:srcRect/>
+                    <a:stretch>
+                      <a:fillRect/>
+                    </a:stretch>
+                  </pic:blipFill>
+                  <pic:spPr bwMode="auto">
+                    <a:xfrm>
+                      <a:off x="0" y="0"/>
+                      <a:ext cx="5534025" cy="1000125"/>
+                    </a:xfrm>
+                    <a:prstGeom prst="rect">
+                      <a:avLst/>
+                    </a:prstGeom>
+                    <a:noFill/>
+                    <a:ln>
+                      <a:noFill/>
+                    </a:ln>
+                  </pic:spPr>
+                </pic:pic>
+              </a:graphicData>
+            </a:graphic>
+          </wp:inline>
+        </w:drawing>
+      </w:r>
+    </w:p>
+    <w:p>
+      <w:pPr>
+        <w:rPr>
+          <w:rFonts w:hint="cs"/>
+          <w:rtl/>
+        </w:rPr>
+      </w:pPr>
+    </w:p>
+    <w:p>
+      <w:pPr>
+        <w:rPr>
+          <w:rFonts w:hint="cs"/>
+          <w:rtl/>
+        </w:rPr>
+      </w:pPr>
+      <w:r>
+        <w:rPr>
+          <w:rFonts w:hint="cs"/>
+          <w:rtl/>
+        </w:rPr>
+        <w:lastRenderedPageBreak/>
+        <w:t xml:space="preserve">  נקודות </w:t>
+      </w:r>
+      <w:r>
+        <w:rPr>
+          <w:rFonts w:hint="cs"/>
+          <w:rtl/>
+        </w:rPr>
+        <w:t>חשובות ל</w:t>
+      </w:r>
+      <w:r>
+        <w:rPr>
+          <w:rFonts w:hint="cs"/>
+          <w:rtl/>
+        </w:rPr>
+        <w:t>תפעול</w:t>
+      </w:r>
+      <w:r>
+        <w:rPr>
+          <w:rFonts w:hint="cs"/>
+          <w:rtl/>
+        </w:rPr>
+        <w:t xml:space="preserve"> המערכת</w:t>
+      </w:r>
+      <w:r>
+        <w:rPr>
+          <w:rFonts w:hint="cs"/>
+          <w:rtl/>
+        </w:rPr>
+        <w:t>:</w:t>
+      </w:r>
+    </w:p>
+    <w:p>
+      <w:pPr>
+        <w:rPr>
+          <w:rFonts w:hint="cs"/>
+          <w:rtl/>
+        </w:rPr>
+      </w:pPr>
+      <w:r>
+        <w:rPr>
+          <w:rFonts w:hint="cs"/>
+          <w:rtl/>
+        </w:rPr>
+        <w:t xml:space="preserve">זיהוי של תחנה, בזמן ההתחברות שלה לשרת, מתבצע ע"י שם מחשב ומס' סידורי.  </w:t>
+      </w:r>
+    </w:p>
+    <w:p>
+      <w:pPr>
+        <w:rPr>
+          <w:rFonts w:hint="cs"/>
+          <w:rtl/>
+        </w:rPr>
+      </w:pPr>
+      <w:r>
+        <w:rPr>
+          <w:rFonts w:hint="cs"/>
+          <w:rtl/>
+        </w:rPr>
+        <w:t xml:space="preserve">שרת שומר נתונים (סטטיים) על כל תחנה שאי פעם התחברה אליו. זאת על מנת להחזיק מאגר תחנות ברשת, ולדעת לשלוח </w:t>
+      </w:r>
+      <w:r>
+        <w:t>Wake-On-</w:t>
+      </w:r>
+      <w:proofErr w:type="spellStart"/>
+      <w:r>
+        <w:t>Lan</w:t>
+      </w:r>
+      <w:proofErr w:type="spellEnd"/>
+      <w:r>
+        <w:rPr>
+          <w:rFonts w:hint="cs"/>
+          <w:rtl/>
+        </w:rPr>
+        <w:t xml:space="preserve"> לתחנה כבוייה. </w:t>
+      </w:r>
+    </w:p>
+    <w:p>
+      <w:pPr>
+        <w:rPr>
+          <w:rFonts w:hint="cs"/>
+          <w:rtl/>
+        </w:rPr>
+      </w:pPr>
+      <w:r>
+        <w:rPr>
+          <w:rFonts w:hint="cs"/>
+          <w:rtl/>
+        </w:rPr>
+        <w:t>השרת יכול לבקש גם לשלוח מחדש עדכון של נתונים סטטיים שיש לו כבר</w:t>
+      </w:r>
+      <w:r>
+        <w:rPr>
+          <w:rFonts w:hint="cs"/>
+          <w:rtl/>
+        </w:rPr>
+        <w:t>, כיוון שהם סטטיים עד לכיבוי המחשב (</w:t>
+      </w:r>
+      <w:r>
+        <w:rPr>
+          <w:rFonts w:hint="cs"/>
+          <w:rtl/>
+        </w:rPr>
+        <w:t xml:space="preserve">למשל, כמות הזיכרון </w:t>
+      </w:r>
+      <w:r>
+        <w:rPr>
+          <w:rFonts w:hint="cs"/>
+          <w:rtl/>
+        </w:rPr>
+        <w:t>יכולה להשתנות כיוון שלקחו מחשב למעבדה ו</w:t>
+      </w:r>
+      <w:r>
+        <w:rPr>
+          <w:rFonts w:hint="cs"/>
+          <w:rtl/>
+        </w:rPr>
+        <w:t>הוסי</w:t>
+      </w:r>
+      <w:r>
+        <w:rPr>
+          <w:rFonts w:hint="cs"/>
+          <w:rtl/>
+        </w:rPr>
+        <w:t>פו לו</w:t>
+      </w:r>
+      <w:r>
+        <w:rPr>
+          <w:rFonts w:hint="cs"/>
+          <w:rtl/>
+        </w:rPr>
+        <w:t xml:space="preserve"> זיכרון)</w:t>
+      </w:r>
+      <w:r>
+        <w:rPr>
+          <w:rFonts w:hint="cs"/>
+          <w:rtl/>
+        </w:rPr>
+        <w:t>.</w:t>
+      </w:r>
+    </w:p>
+    <w:p>
+      <w:pPr>
+        <w:rPr>
+          <w:rFonts w:hint="cs"/>
+          <w:rtl/>
+        </w:rPr>
+      </w:pPr>
+      <w:r>
+        <w:rPr>
+          <w:rFonts w:hint="cs"/>
+          <w:rtl/>
+        </w:rPr>
+        <w:t xml:space="preserve">כל כמה זמן השרת שמור את הנתונים הסטטיים האלה לדיסק, לכן להוריד אותו בלי </w:t>
+      </w:r>
+      <w:r>
+        <w:rPr>
+          <w:rFonts w:hint="cs"/>
+          <w:rtl/>
+        </w:rPr>
+        <w:t>ל</w:t>
+      </w:r>
+      <w:r>
+        <w:rPr>
+          <w:rFonts w:hint="cs"/>
+          <w:rtl/>
+        </w:rPr>
+        <w:t>דא</w:t>
+      </w:r>
+      <w:r>
+        <w:rPr>
+          <w:rFonts w:hint="cs"/>
+          <w:rtl/>
+        </w:rPr>
+        <w:t>וג</w:t>
+      </w:r>
+      <w:r>
+        <w:rPr>
+          <w:rFonts w:hint="cs"/>
+          <w:rtl/>
+        </w:rPr>
+        <w:t xml:space="preserve"> לנתונים.</w:t>
+      </w:r>
+    </w:p>
+    <w:p>
+      <w:pPr>
+        <w:rPr>
+          <w:rFonts w:hint="cs"/>
+          <w:rtl/>
+        </w:rPr>
+      </w:pPr>
+      <w:r>
+        <w:rPr>
+          <w:rFonts w:hint="cs"/>
+          <w:rtl/>
+        </w:rPr>
+        <w:t>לאחר השבתת השרת ועלייתו בחזרה, כל ה-</w:t>
+      </w:r>
+      <w:r>
+        <w:t>agents</w:t>
+      </w:r>
+      <w:r>
+        <w:rPr>
+          <w:rFonts w:hint="cs"/>
+          <w:rtl/>
+        </w:rPr>
+        <w:t xml:space="preserve"> יתחברו אליו שוב, תוך דקה </w:t>
+      </w:r>
+      <w:r>
+        <w:rPr>
+          <w:rFonts w:hint="cs"/>
+          <w:u w:val="single"/>
+          <w:rtl/>
+        </w:rPr>
+        <w:t>לכל היותר</w:t>
+      </w:r>
+      <w:r>
+        <w:rPr>
+          <w:rFonts w:hint="cs"/>
+          <w:rtl/>
+        </w:rPr>
+        <w:t xml:space="preserve">. </w:t>
+      </w:r>
+    </w:p>
+    <w:p>
+      <w:pPr>
+        <w:rPr>
+          <w:rFonts w:hint="cs"/>
+          <w:rtl/>
+        </w:rPr>
+      </w:pPr>
+      <w:r>
+        <w:rPr>
+          <w:rFonts w:hint="cs"/>
+          <w:rtl/>
+        </w:rPr>
+        <w:t>אם תחנה (</w:t>
+      </w:r>
+      <w:r>
+        <w:t>client</w:t>
+      </w:r>
+      <w:r>
+        <w:rPr>
+          <w:rFonts w:hint="cs"/>
+          <w:rtl/>
+        </w:rPr>
+        <w:t xml:space="preserve">) מתנתק משרת, נשלח עדכון </w:t>
+      </w:r>
+      <w:r>
+        <w:rPr>
+          <w:rFonts w:hint="cs"/>
+          <w:rtl/>
+        </w:rPr>
+        <w:t xml:space="preserve">לממשק הניהול, </w:t>
+      </w:r>
+      <w:r>
+        <w:rPr>
+          <w:rFonts w:hint="cs"/>
+          <w:rtl/>
+        </w:rPr>
+        <w:t>הוא נצבע באדום ואי אפשר לשלוח</w:t>
+      </w:r>
+      <w:r>
+        <w:rPr>
+          <w:rFonts w:hint="cs"/>
+          <w:rtl/>
+        </w:rPr>
+        <w:t xml:space="preserve"> אליו יותר</w:t>
+      </w:r>
+      <w:r>
+        <w:rPr>
+          <w:rFonts w:hint="cs"/>
+          <w:rtl/>
+        </w:rPr>
+        <w:t xml:space="preserve"> בקשות</w:t>
+      </w:r>
+      <w:r>
+        <w:rPr>
+          <w:rFonts w:hint="cs"/>
+          <w:rtl/>
+        </w:rPr>
+        <w:t>, כי כל הכפתורים הופכים להיות דהויים</w:t>
+      </w:r>
+      <w:r>
+        <w:rPr>
+          <w:rFonts w:hint="cs"/>
+          <w:rtl/>
+        </w:rPr>
+        <w:t xml:space="preserve"> (כולם חוץ מ-</w:t>
+      </w:r>
+      <w:r>
+        <w:t>WOL</w:t>
+      </w:r>
+      <w:r>
+        <w:rPr>
+          <w:rFonts w:hint="cs"/>
+          <w:rtl/>
+        </w:rPr>
+        <w:t>)</w:t>
+      </w:r>
+      <w:r>
+        <w:rPr>
+          <w:rFonts w:hint="cs"/>
+          <w:rtl/>
+        </w:rPr>
+        <w:t>:</w:t>
+      </w:r>
+    </w:p>
+    <w:p>
+      <w:pPr>
+        <w:bidi w:val="0"/>
+        <w:rPr>
+          <w:rFonts w:hint="cs"/>
+          <w:rtl/>
+        </w:rPr>
+      </w:pPr>
+      <w:r>
+        <w:rPr>
+          <w:noProof/>
+        </w:rPr>
+        <w:drawing>
+          <wp:inline distT="0" distB="0" distL="0" distR="0">
+            <wp:extent cx="5334000" cy="952500"/>
+            <wp:effectExtent l="0" t="0" r="0" b="0"/>
+            <wp:docPr id="17" name="Picture 17"/>
+            <wp:cNvGraphicFramePr>
+              <a:graphicFrameLocks xmlns:a="http://schemas.openxmlformats.org/drawingml/2006/main" noChangeAspect="1"/>
+            </wp:cNvGraphicFramePr>
+            <a:graphic xmlns:a="http://schemas.openxmlformats.org/drawingml/2006/main">
+              <a:graphicData uri="http://schemas.openxmlformats.org/drawingml/2006/picture">
+                <pic:pic xmlns:pic="http://schemas.openxmlformats.org/drawingml/2006/picture">
+                  <pic:nvPicPr>
+                    <pic:cNvPr id="0" name="Picture 14"/>
+                    <pic:cNvPicPr>
+                      <a:picLocks noChangeAspect="1" noChangeArrowheads="1"/>
+                    </pic:cNvPicPr>
+                  </pic:nvPicPr>
+                  <pic:blipFill>
+                    <a:blip r:embed="rId22">
+                      <a:extLst>
+                        <a:ext uri="{28A0092B-C50C-407E-A947-70E740481C1C}">
+                          <a14:useLocalDpi xmlns:a14="http://schemas.microsoft.com/office/drawing/2010/main" val="0"/>
+                        </a:ext>
+                      </a:extLst>
+                    </a:blip>
+                    <a:srcRect/>
+                    <a:stretch>
+                      <a:fillRect/>
+                    </a:stretch>
+                  </pic:blipFill>
+                  <pic:spPr bwMode="auto">
+                    <a:xfrm>
+                      <a:off x="0" y="0"/>
+                      <a:ext cx="5334000" cy="952500"/>
+                    </a:xfrm>
+                    <a:prstGeom prst="rect">
+                      <a:avLst/>
+                    </a:prstGeom>
+                    <a:noFill/>
+                    <a:ln>
+                      <a:noFill/>
+                    </a:ln>
+                  </pic:spPr>
+                </pic:pic>
+              </a:graphicData>
+            </a:graphic>
+          </wp:inline>
+        </w:drawing>
+      </w:r>
+    </w:p>
+    <w:p>
+      <w:pPr>
+        <w:ind w:left="326"/>
+        <w:rPr>
+          <w:rFonts w:hint="cs"/>
+          <w:rtl/>
+        </w:rPr>
+      </w:pPr>
+      <w:r>
+        <w:rPr>
+          <w:rFonts w:hint="cs"/>
+          <w:rtl/>
+        </w:rPr>
+        <w:t xml:space="preserve">  </w:t>
+      </w:r>
+      <w:r>
+        <w:rPr>
+          <w:rFonts w:hint="cs"/>
+          <w:u w:val="single"/>
+          <w:rtl/>
+        </w:rPr>
+        <w:t>הערה:</w:t>
+      </w:r>
+      <w:r>
+        <w:rPr>
+          <w:rFonts w:hint="cs"/>
+          <w:rtl/>
+        </w:rPr>
+        <w:t xml:space="preserve"> </w:t>
+      </w:r>
+      <w:r>
+        <w:rPr>
+          <w:rFonts w:hint="cs"/>
+          <w:rtl/>
+        </w:rPr>
+        <w:t xml:space="preserve"> אם תחנה התנתקה מהשרת אבל בממשק הניהול </w:t>
+      </w:r>
+      <w:r>
+        <w:rPr>
+          <w:rFonts w:hint="cs"/>
+          <w:rtl/>
+        </w:rPr>
+        <w:t xml:space="preserve">היא </w:t>
+      </w:r>
+      <w:r>
+        <w:rPr>
+          <w:rFonts w:hint="cs"/>
+          <w:rtl/>
+        </w:rPr>
+        <w:t>עדיין מופיעה כ-</w:t>
+      </w:r>
+      <w:r>
+        <w:t>online</w:t>
+      </w:r>
+      <w:r>
+        <w:rPr>
+          <w:rFonts w:hint="cs"/>
+          <w:rtl/>
+        </w:rPr>
+        <w:t>,</w:t>
+      </w:r>
+      <w:r>
+        <w:rPr>
+          <w:rFonts w:hint="cs"/>
+          <w:rtl/>
+        </w:rPr>
+        <w:t xml:space="preserve"> וננסה להפעיל פעולה כלשהי עליה - </w:t>
+      </w:r>
+      <w:r>
+        <w:rPr>
+          <w:rFonts w:hint="cs"/>
+          <w:rtl/>
+        </w:rPr>
+        <w:t xml:space="preserve"> השרת לא יטפל בבקשה וישלח עדכון סטטוס התחנה לממשק הניהול.</w:t>
+      </w:r>
+    </w:p>
+    <w:p>
+      <w:pPr>
+        <w:rPr>
+          <w:rFonts w:hint="cs"/>
+          <w:rtl/>
+        </w:rPr>
+      </w:pPr>
+      <w:r>
+        <w:rPr>
+          <w:rFonts w:hint="cs"/>
+          <w:rtl/>
+        </w:rPr>
+        <w:t>אם יש טעות בסיסמא ("</w:t>
+      </w:r>
+      <w:r>
+        <w:t>secret</w:t>
+      </w:r>
+      <w:r>
+        <w:rPr>
+          <w:rFonts w:hint="cs"/>
+          <w:rtl/>
+        </w:rPr>
+        <w:t xml:space="preserve">" בקובץ הגדרות), השרת יסגור </w:t>
+      </w:r>
+      <w:r>
+        <w:t>connection</w:t>
+      </w:r>
+      <w:r>
+        <w:rPr>
+          <w:rFonts w:hint="cs"/>
+          <w:rtl/>
+        </w:rPr>
+        <w:t xml:space="preserve"> כבר בניסיון ראשון לשליחת מסר כלשהו</w:t>
+      </w:r>
+      <w:r>
+        <w:rPr>
+          <w:rFonts w:hint="cs"/>
+          <w:rtl/>
+        </w:rPr>
+        <w:t>, בלי "התראה מוקדמת מראש"</w:t>
+      </w:r>
+      <w:r>
+        <w:rPr>
+          <w:rFonts w:hint="cs"/>
+          <w:rtl/>
+        </w:rPr>
+        <w:t xml:space="preserve">. </w:t>
+      </w:r>
+    </w:p>
+    <w:p>
+      <w:pPr>
+        <w:rPr>
+          <w:rFonts w:hint="cs"/>
+          <w:rtl/>
+        </w:rPr>
+      </w:pPr>
+    </w:p>
+    <w:p>
+      <w:pPr>
+        <w:rPr>
+          <w:rFonts w:hint="cs"/>
+          <w:rtl/>
+        </w:rPr>
+      </w:pPr>
+    </w:p>
+    <w:p>
+      <w:pPr>
+        <w:rPr>
+          <w:rFonts w:hint="cs"/>
+          <w:b/>
+          <w:bCs/>
+          <w:rtl/>
+        </w:rPr>
+      </w:pPr>
+      <w:r>
+        <w:rPr>
+          <w:rFonts w:hint="cs"/>
+          <w:b/>
+          <w:bCs/>
+          <w:rtl/>
+        </w:rPr>
+        <w:t>ארכיטקטורת תוכנה:</w:t>
+      </w:r>
+    </w:p>
+    <w:p>
+      <w:pPr>
+        <w:ind w:firstLine="720"/>
+        <w:rPr>
+          <w:rFonts w:hint="cs"/>
+          <w:rtl/>
+        </w:rPr>
+      </w:pPr>
+    </w:p>
+    <w:p>
+      <w:pPr>
+        <w:ind w:firstLine="720"/>
+        <w:rPr>
+          <w:rFonts w:hint="cs"/>
+          <w:rtl/>
+        </w:rPr>
+      </w:pPr>
+      <w:r>
+        <w:rPr>
+          <w:rFonts w:hint="cs"/>
+          <w:rtl/>
+        </w:rPr>
+        <w:t>כאן נרדמתי...</w:t>
+      </w:r>
     </w:p>
     <w:sectPr>
       <w:pgSz w:w="11906" w:h="16838"/>
@@ -3213,6 +5325,95 @@
     </w:lvl>
   </w:abstractNum>
   <w:abstractNum w:abstractNumId="4">
+    <w:nsid w:val="4E2E71C8"/>
+    <w:multiLevelType w:val="hybridMultilevel"/>
+    <w:tmpl w:val="D084E162"/>
+    <w:lvl w:ilvl="0" w:tplc="0409000F">
+      <w:start w:val="1"/>
+      <w:numFmt w:val="decimal"/>
+      <w:lvlText w:val="%1."/>
+      <w:lvlJc w:val="left"/>
+      <w:pPr>
+        <w:ind w:left="720" w:hanging="360"/>
+      </w:pPr>
+      <w:rPr>
+        <w:rFonts w:hint="default"/>
+      </w:rPr>
+    </w:lvl>
+    <w:lvl w:ilvl="1" w:tplc="04090019" w:tentative="1">
+      <w:start w:val="1"/>
+      <w:numFmt w:val="lowerLetter"/>
+      <w:lvlText w:val="%2."/>
+      <w:lvlJc w:val="left"/>
+      <w:pPr>
+        <w:ind w:left="1440" w:hanging="360"/>
+      </w:pPr>
+    </w:lvl>
+    <w:lvl w:ilvl="2" w:tplc="0409001B" w:tentative="1">
+      <w:start w:val="1"/>
+      <w:numFmt w:val="lowerRoman"/>
+      <w:lvlText w:val="%3."/>
+      <w:lvlJc w:val="right"/>
+      <w:pPr>
+        <w:ind w:left="2160" w:hanging="180"/>
+      </w:pPr>
+    </w:lvl>
+    <w:lvl w:ilvl="3" w:tplc="0409000F" w:tentative="1">
+      <w:start w:val="1"/>
+      <w:numFmt w:val="decimal"/>
+      <w:lvlText w:val="%4."/>
+      <w:lvlJc w:val="left"/>
+      <w:pPr>
+        <w:ind w:left="2880" w:hanging="360"/>
+      </w:pPr>
+    </w:lvl>
+    <w:lvl w:ilvl="4" w:tplc="04090019" w:tentative="1">
+      <w:start w:val="1"/>
+      <w:numFmt w:val="lowerLetter"/>
+      <w:lvlText w:val="%5."/>
+      <w:lvlJc w:val="left"/>
+      <w:pPr>
+        <w:ind w:left="3600" w:hanging="360"/>
+      </w:pPr>
+    </w:lvl>
+    <w:lvl w:ilvl="5" w:tplc="0409001B" w:tentative="1">
+      <w:start w:val="1"/>
+      <w:numFmt w:val="lowerRoman"/>
+      <w:lvlText w:val="%6."/>
+      <w:lvlJc w:val="right"/>
+      <w:pPr>
+        <w:ind w:left="4320" w:hanging="180"/>
+      </w:pPr>
+    </w:lvl>
+    <w:lvl w:ilvl="6" w:tplc="0409000F" w:tentative="1">
+      <w:start w:val="1"/>
+      <w:numFmt w:val="decimal"/>
+      <w:lvlText w:val="%7."/>
+      <w:lvlJc w:val="left"/>
+      <w:pPr>
+        <w:ind w:left="5040" w:hanging="360"/>
+      </w:pPr>
+    </w:lvl>
+    <w:lvl w:ilvl="7" w:tplc="04090019" w:tentative="1">
+      <w:start w:val="1"/>
+      <w:numFmt w:val="lowerLetter"/>
+      <w:lvlText w:val="%8."/>
+      <w:lvlJc w:val="left"/>
+      <w:pPr>
+        <w:ind w:left="5760" w:hanging="360"/>
+      </w:pPr>
+    </w:lvl>
+    <w:lvl w:ilvl="8" w:tplc="0409001B" w:tentative="1">
+      <w:start w:val="1"/>
+      <w:numFmt w:val="lowerRoman"/>
+      <w:lvlText w:val="%9."/>
+      <w:lvlJc w:val="right"/>
+      <w:pPr>
+        <w:ind w:left="6480" w:hanging="180"/>
+      </w:pPr>
+    </w:lvl>
+  </w:abstractNum>
+  <w:abstractNum w:abstractNumId="5">
     <w:nsid w:val="513B0CA7"/>
     <w:multiLevelType w:val="hybridMultilevel"/>
     <w:tmpl w:val="35427818"/>
@@ -3325,7 +5526,7 @@
       </w:rPr>
     </w:lvl>
   </w:abstractNum>
-  <w:abstractNum w:abstractNumId="5">
+  <w:abstractNum w:abstractNumId="6">
     <w:nsid w:val="744310D0"/>
     <w:multiLevelType w:val="hybridMultilevel"/>
     <w:tmpl w:val="D744EB62"/>
@@ -3414,7 +5615,7 @@
       </w:pPr>
     </w:lvl>
   </w:abstractNum>
-  <w:abstractNum w:abstractNumId="6">
+  <w:abstractNum w:abstractNumId="7">
     <w:nsid w:val="7BBE0812"/>
     <w:multiLevelType w:val="hybridMultilevel"/>
     <w:tmpl w:val="8736CA0A"/>
@@ -3528,25 +5729,28 @@
     </w:lvl>
   </w:abstractNum>
   <w:num w:numId="1">
-    <w:abstractNumId w:val="4"/>
+    <w:abstractNumId w:val="5"/>
   </w:num>
   <w:num w:numId="2">
     <w:abstractNumId w:val="1"/>
   </w:num>
   <w:num w:numId="3">
-    <w:abstractNumId w:val="6"/>
+    <w:abstractNumId w:val="7"/>
   </w:num>
   <w:num w:numId="4">
     <w:abstractNumId w:val="0"/>
   </w:num>
   <w:num w:numId="5">
-    <w:abstractNumId w:val="5"/>
+    <w:abstractNumId w:val="6"/>
   </w:num>
   <w:num w:numId="6">
     <w:abstractNumId w:val="2"/>
   </w:num>
   <w:num w:numId="7">
     <w:abstractNumId w:val="3"/>
+  </w:num>
+  <w:num w:numId="8">
+    <w:abstractNumId w:val="4"/>
   </w:num>
 </w:numbering>
 </file>

</xml_diff>

<commit_message>
Doc update, Wake-On-Lan button visible now only for Offline agents, Small fix in WOL. Minor changes...
</commit_message>
<xml_diff>
--- a/Doc/Remote Client Management Documentation.docx
+++ b/Doc/Remote Client Management Documentation.docx
@@ -705,11 +705,9 @@
         </w:rPr>
         <w:t xml:space="preserve"> ו- </w:t>
       </w:r>
-      <w:proofErr w:type="spellStart"/>
       <w:r>
         <w:t>traceroute</w:t>
       </w:r>
-      <w:proofErr w:type="spellEnd"/>
       <w:r>
         <w:rPr>
           <w:rFonts w:hint="cs"/>
@@ -1317,11 +1315,9 @@
         </w:rPr>
         <w:t xml:space="preserve"> מסתיים ב-"</w:t>
       </w:r>
-      <w:proofErr w:type="spellStart"/>
       <w:r>
         <w:t>config</w:t>
       </w:r>
-      <w:proofErr w:type="spellEnd"/>
       <w:r>
         <w:rPr>
           <w:rFonts w:hint="cs"/>
@@ -1381,11 +1377,9 @@
         </w:rPr>
         <w:t>"</w:t>
       </w:r>
-      <w:proofErr w:type="spellStart"/>
       <w:r>
         <w:t>ListenOnPort</w:t>
       </w:r>
-      <w:proofErr w:type="spellEnd"/>
       <w:r>
         <w:rPr>
           <w:rFonts w:cs="Arial"/>
@@ -1432,11 +1426,9 @@
         </w:rPr>
         <w:t>"</w:t>
       </w:r>
-      <w:proofErr w:type="spellStart"/>
       <w:r>
         <w:t>MaxConnections</w:t>
       </w:r>
-      <w:proofErr w:type="spellEnd"/>
       <w:r>
         <w:rPr>
           <w:rFonts w:cs="Arial"/>
@@ -1496,11 +1488,9 @@
         </w:rPr>
         <w:t>"</w:t>
       </w:r>
-      <w:proofErr w:type="spellStart"/>
       <w:r>
         <w:t>LogFilePattern</w:t>
       </w:r>
-      <w:proofErr w:type="spellEnd"/>
       <w:r>
         <w:rPr>
           <w:rFonts w:cs="Arial"/>
@@ -1690,11 +1680,9 @@
         </w:rPr>
         <w:t>"</w:t>
       </w:r>
-      <w:proofErr w:type="spellStart"/>
       <w:r>
         <w:t>ServerIP</w:t>
       </w:r>
-      <w:proofErr w:type="spellEnd"/>
       <w:r>
         <w:rPr>
           <w:rFonts w:cs="Arial"/>
@@ -1754,11 +1742,9 @@
         </w:rPr>
         <w:t>"</w:t>
       </w:r>
-      <w:proofErr w:type="spellStart"/>
       <w:r>
         <w:t>ServerPort</w:t>
       </w:r>
-      <w:proofErr w:type="spellEnd"/>
       <w:r>
         <w:rPr>
           <w:rFonts w:cs="Arial"/>
@@ -1805,11 +1791,9 @@
         </w:rPr>
         <w:t>"</w:t>
       </w:r>
-      <w:proofErr w:type="spellStart"/>
       <w:r>
         <w:t>LogFilePattern</w:t>
       </w:r>
-      <w:proofErr w:type="spellEnd"/>
       <w:r>
         <w:rPr>
           <w:rFonts w:cs="Arial"/>
@@ -1938,15 +1922,13 @@
     <w:p>
       <w:pPr>
         <w:rPr>
-          <w:rFonts w:hint="cs"/>
-          <w:rtl/>
-        </w:rPr>
-      </w:pPr>
-    </w:p>
-    <w:p>
-      <w:pPr>
-        <w:rPr>
-          <w:rFonts w:hint="cs"/>
+          <w:rtl/>
+        </w:rPr>
+      </w:pPr>
+    </w:p>
+    <w:p>
+      <w:pPr>
+        <w:rPr>
           <w:rtl/>
         </w:rPr>
       </w:pPr>
@@ -1957,24 +1939,20 @@
           <w:bottom w:val="single" w:sz="6" w:space="1" w:color="auto"/>
         </w:pBdr>
         <w:rPr>
-          <w:rFonts w:hint="cs"/>
-          <w:rtl/>
-        </w:rPr>
-      </w:pPr>
-    </w:p>
-    <w:p>
-      <w:pPr>
-        <w:rPr>
-          <w:rtl/>
-        </w:rPr>
-      </w:pPr>
-      <w:bookmarkStart w:id="0" w:name="_GoBack"/>
-      <w:bookmarkEnd w:id="0"/>
-    </w:p>
-    <w:p>
-      <w:pPr>
-        <w:rPr>
-          <w:rFonts w:hint="cs"/>
+          <w:rtl/>
+        </w:rPr>
+      </w:pPr>
+    </w:p>
+    <w:p>
+      <w:pPr>
+        <w:rPr>
+          <w:rtl/>
+        </w:rPr>
+      </w:pPr>
+    </w:p>
+    <w:p>
+      <w:pPr>
+        <w:rPr>
           <w:b/>
           <w:bCs/>
           <w:rtl/>
@@ -1993,7 +1971,6 @@
     <w:p>
       <w:pPr>
         <w:rPr>
-          <w:rFonts w:hint="cs"/>
           <w:b/>
           <w:bCs/>
           <w:rtl/>
@@ -2003,7 +1980,6 @@
     <w:p>
       <w:pPr>
         <w:rPr>
-          <w:rFonts w:hint="cs"/>
           <w:b/>
           <w:bCs/>
           <w:rtl/>
@@ -2281,15 +2257,7 @@
         <w:t>יופיע עיגול אדום. יש ללחוץ עליו עם כפתור ימני של עכבר, ובתפריט שנפתח לבחור "</w:t>
       </w:r>
       <w:r>
-        <w:t xml:space="preserve">Start </w:t>
-      </w:r>
-      <w:proofErr w:type="spellStart"/>
-      <w:r>
-        <w:t>OpenRM</w:t>
-      </w:r>
-      <w:proofErr w:type="spellEnd"/>
-      <w:r>
-        <w:t xml:space="preserve"> Agent</w:t>
+        <w:t>Start OpenRM Agent</w:t>
       </w:r>
       <w:r>
         <w:rPr>
@@ -2812,7 +2780,6 @@
       <w:pPr>
         <w:pStyle w:val="ListParagraph"/>
         <w:rPr>
-          <w:rFonts w:hint="cs"/>
           <w:rtl/>
         </w:rPr>
       </w:pPr>
@@ -2850,7 +2817,6 @@
     <w:p>
       <w:pPr>
         <w:rPr>
-          <w:rFonts w:hint="cs"/>
           <w:b/>
           <w:bCs/>
           <w:rtl/>
@@ -2878,7 +2844,6 @@
     <w:p>
       <w:pPr>
         <w:rPr>
-          <w:rFonts w:hint="cs"/>
           <w:rtl/>
         </w:rPr>
       </w:pPr>
@@ -2907,7 +2872,6 @@
     <w:p>
       <w:pPr>
         <w:rPr>
-          <w:rFonts w:hint="cs"/>
           <w:rtl/>
         </w:rPr>
       </w:pPr>
@@ -2926,9 +2890,6 @@
           <w:ilvl w:val="0"/>
           <w:numId w:val="8"/>
         </w:numPr>
-        <w:rPr>
-          <w:rFonts w:hint="cs"/>
-        </w:rPr>
       </w:pPr>
       <w:r>
         <w:rPr>
@@ -3020,9 +2981,6 @@
           <w:ilvl w:val="0"/>
           <w:numId w:val="8"/>
         </w:numPr>
-        <w:rPr>
-          <w:rFonts w:hint="cs"/>
-        </w:rPr>
       </w:pPr>
       <w:r>
         <w:rPr>
@@ -3175,9 +3133,6 @@
           <w:ilvl w:val="0"/>
           <w:numId w:val="8"/>
         </w:numPr>
-        <w:rPr>
-          <w:rFonts w:hint="cs"/>
-        </w:rPr>
       </w:pPr>
       <w:r>
         <w:rPr>
@@ -3191,7 +3146,6 @@
       <w:pPr>
         <w:pStyle w:val="ListParagraph"/>
         <w:rPr>
-          <w:rFonts w:hint="cs"/>
           <w:rtl/>
         </w:rPr>
       </w:pPr>
@@ -3254,7 +3208,6 @@
       <w:pPr>
         <w:pStyle w:val="ListParagraph"/>
         <w:rPr>
-          <w:rFonts w:hint="cs"/>
           <w:rtl/>
         </w:rPr>
       </w:pPr>
@@ -3266,9 +3219,6 @@
           <w:ilvl w:val="0"/>
           <w:numId w:val="8"/>
         </w:numPr>
-        <w:rPr>
-          <w:rFonts w:hint="cs"/>
-        </w:rPr>
       </w:pPr>
       <w:r>
         <w:rPr>
@@ -3282,7 +3232,6 @@
       <w:pPr>
         <w:pStyle w:val="ListParagraph"/>
         <w:rPr>
-          <w:rFonts w:hint="cs"/>
           <w:rtl/>
         </w:rPr>
       </w:pPr>
@@ -3345,7 +3294,6 @@
       <w:pPr>
         <w:pStyle w:val="ListParagraph"/>
         <w:rPr>
-          <w:rFonts w:hint="cs"/>
           <w:rtl/>
         </w:rPr>
       </w:pPr>
@@ -3429,11 +3377,9 @@
         </w:rPr>
         <w:t>חשוב לזכור:  התוכנה עולה באופן שקוף (אמנם היא מופיעה ב-</w:t>
       </w:r>
-      <w:proofErr w:type="spellStart"/>
       <w:r>
         <w:t>SystemTray</w:t>
       </w:r>
-      <w:proofErr w:type="spellEnd"/>
       <w:r>
         <w:rPr>
           <w:rFonts w:hint="cs"/>
@@ -3484,7 +3430,6 @@
       <w:pPr>
         <w:pStyle w:val="ListParagraph"/>
         <w:rPr>
-          <w:rFonts w:hint="cs"/>
           <w:rtl/>
         </w:rPr>
       </w:pPr>
@@ -3496,9 +3441,6 @@
           <w:ilvl w:val="0"/>
           <w:numId w:val="8"/>
         </w:numPr>
-        <w:rPr>
-          <w:rFonts w:hint="cs"/>
-        </w:rPr>
       </w:pPr>
       <w:r>
         <w:rPr>
@@ -3586,7 +3528,6 @@
       <w:pPr>
         <w:pStyle w:val="ListParagraph"/>
         <w:rPr>
-          <w:rFonts w:hint="cs"/>
           <w:rtl/>
         </w:rPr>
       </w:pPr>
@@ -3650,7 +3591,6 @@
       <w:pPr>
         <w:pStyle w:val="ListParagraph"/>
         <w:rPr>
-          <w:rFonts w:hint="cs"/>
           <w:rtl/>
         </w:rPr>
       </w:pPr>
@@ -3727,7 +3667,6 @@
       <w:pPr>
         <w:pStyle w:val="ListParagraph"/>
         <w:rPr>
-          <w:rFonts w:hint="cs"/>
           <w:rtl/>
         </w:rPr>
       </w:pPr>
@@ -3741,7 +3680,6 @@
         </w:numPr>
         <w:rPr>
           <w:rFonts w:hint="cs"/>
-          <w:rtl/>
         </w:rPr>
       </w:pPr>
       <w:r>
@@ -3817,6 +3755,23 @@
           <w:rFonts w:hint="cs"/>
           <w:rtl/>
         </w:rPr>
+        <w:t xml:space="preserve"> (</w:t>
+      </w:r>
+      <w:r>
+        <w:t>"WOL"</w:t>
+      </w:r>
+      <w:r>
+        <w:rPr>
+          <w:rFonts w:hint="cs"/>
+          <w:rtl/>
+        </w:rPr>
+        <w:t>)</w:t>
+      </w:r>
+      <w:r>
+        <w:rPr>
+          <w:rFonts w:hint="cs"/>
+          <w:rtl/>
+        </w:rPr>
         <w:t xml:space="preserve">. לכל מחשב שנוצר בשנים אחרונות </w:t>
       </w:r>
       <w:r>
@@ -3921,8 +3876,43 @@
     </w:p>
     <w:p>
       <w:pPr>
-        <w:rPr>
-          <w:rFonts w:hint="cs"/>
+        <w:pStyle w:val="ListParagraph"/>
+        <w:rPr>
+          <w:rFonts w:hint="cs"/>
+          <w:rtl/>
+        </w:rPr>
+      </w:pPr>
+      <w:r>
+        <w:rPr>
+          <w:rFonts w:hint="cs"/>
+          <w:rtl/>
+        </w:rPr>
+        <w:t>הערה: הכפתור של "</w:t>
+      </w:r>
+      <w:r>
+        <w:t>WOL</w:t>
+      </w:r>
+      <w:r>
+        <w:rPr>
+          <w:rFonts w:hint="cs"/>
+          <w:rtl/>
+        </w:rPr>
+        <w:t>" פעיל רק ל-</w:t>
+      </w:r>
+      <w:r>
+        <w:t>agent</w:t>
+      </w:r>
+      <w:r>
+        <w:rPr>
+          <w:rFonts w:hint="cs"/>
+          <w:rtl/>
+        </w:rPr>
+        <w:t>-ים לא מחוברים.</w:t>
+      </w:r>
+    </w:p>
+    <w:p>
+      <w:pPr>
+        <w:rPr>
           <w:rtl/>
         </w:rPr>
       </w:pPr>
@@ -3934,9 +3924,6 @@
           <w:ilvl w:val="0"/>
           <w:numId w:val="8"/>
         </w:numPr>
-        <w:rPr>
-          <w:rFonts w:hint="cs"/>
-        </w:rPr>
       </w:pPr>
       <w:r>
         <w:rPr>
@@ -3955,11 +3942,9 @@
         </w:rPr>
         <w:t xml:space="preserve"> או </w:t>
       </w:r>
-      <w:proofErr w:type="spellStart"/>
       <w:r>
         <w:t>traceroute</w:t>
       </w:r>
-      <w:proofErr w:type="spellEnd"/>
       <w:r>
         <w:rPr>
           <w:rFonts w:hint="cs"/>
@@ -3979,7 +3964,6 @@
       <w:pPr>
         <w:pStyle w:val="ListParagraph"/>
         <w:rPr>
-          <w:rFonts w:hint="cs"/>
           <w:rtl/>
         </w:rPr>
       </w:pPr>
@@ -3988,7 +3972,6 @@
       <w:pPr>
         <w:pStyle w:val="ListParagraph"/>
         <w:rPr>
-          <w:rFonts w:hint="cs"/>
           <w:rtl/>
         </w:rPr>
       </w:pPr>
@@ -4051,7 +4034,6 @@
       <w:pPr>
         <w:pStyle w:val="ListParagraph"/>
         <w:rPr>
-          <w:rFonts w:hint="cs"/>
           <w:rtl/>
         </w:rPr>
       </w:pPr>
@@ -4094,7 +4076,6 @@
       <w:pPr>
         <w:pStyle w:val="ListParagraph"/>
         <w:rPr>
-          <w:rFonts w:hint="cs"/>
           <w:rtl/>
         </w:rPr>
       </w:pPr>
@@ -4119,11 +4100,9 @@
         </w:rPr>
         <w:t xml:space="preserve">פעולה </w:t>
       </w:r>
-      <w:proofErr w:type="spellStart"/>
       <w:r>
         <w:t>TraceRoute</w:t>
       </w:r>
-      <w:proofErr w:type="spellEnd"/>
       <w:r>
         <w:rPr>
           <w:rFonts w:hint="cs"/>
@@ -4145,11 +4124,9 @@
         </w:rPr>
         <w:t xml:space="preserve">צריך להיות טיפה סבלני:  נראה את התוצאה רק בסיום הפעולה (לאומת </w:t>
       </w:r>
-      <w:proofErr w:type="spellStart"/>
       <w:r>
         <w:t>tracert</w:t>
       </w:r>
-      <w:proofErr w:type="spellEnd"/>
       <w:r>
         <w:rPr>
           <w:rFonts w:hint="cs"/>
@@ -4172,7 +4149,6 @@
       <w:pPr>
         <w:pStyle w:val="ListParagraph"/>
         <w:rPr>
-          <w:rFonts w:hint="cs"/>
           <w:rtl/>
         </w:rPr>
       </w:pPr>
@@ -4185,7 +4161,6 @@
           <w:numId w:val="8"/>
         </w:numPr>
         <w:rPr>
-          <w:rFonts w:hint="cs"/>
           <w:rtl/>
         </w:rPr>
       </w:pPr>
@@ -4222,7 +4197,6 @@
         <w:pStyle w:val="ListParagraph"/>
         <w:ind w:left="-99" w:right="-284"/>
         <w:rPr>
-          <w:rFonts w:hint="cs"/>
           <w:rtl/>
         </w:rPr>
       </w:pPr>
@@ -4284,24 +4258,21 @@
     <w:p>
       <w:pPr>
         <w:rPr>
-          <w:rFonts w:hint="cs"/>
-          <w:rtl/>
-        </w:rPr>
-      </w:pPr>
-    </w:p>
-    <w:p>
-      <w:pPr>
-        <w:rPr>
-          <w:rFonts w:hint="cs"/>
-          <w:rtl/>
-        </w:rPr>
-      </w:pPr>
-      <w:r>
-        <w:rPr>
-          <w:rFonts w:hint="cs"/>
-          <w:rtl/>
-        </w:rPr>
-        <w:lastRenderedPageBreak/>
+          <w:rtl/>
+        </w:rPr>
+      </w:pPr>
+    </w:p>
+    <w:p>
+      <w:pPr>
+        <w:rPr>
+          <w:rtl/>
+        </w:rPr>
+      </w:pPr>
+      <w:r>
+        <w:rPr>
+          <w:rFonts w:hint="cs"/>
+          <w:rtl/>
+        </w:rPr>
         <w:t xml:space="preserve">  נקודות </w:t>
       </w:r>
       <w:r>
@@ -4336,7 +4307,6 @@
     <w:p>
       <w:pPr>
         <w:rPr>
-          <w:rFonts w:hint="cs"/>
           <w:rtl/>
         </w:rPr>
       </w:pPr>
@@ -4351,7 +4321,6 @@
     <w:p>
       <w:pPr>
         <w:rPr>
-          <w:rFonts w:hint="cs"/>
           <w:rtl/>
         </w:rPr>
       </w:pPr>
@@ -4363,13 +4332,8 @@
         <w:t xml:space="preserve">שרת שומר נתונים (סטטיים) על כל תחנה שאי פעם התחברה אליו. זאת על מנת להחזיק מאגר תחנות ברשת, ולדעת לשלוח </w:t>
       </w:r>
       <w:r>
-        <w:t>Wake-On-</w:t>
-      </w:r>
-      <w:proofErr w:type="spellStart"/>
-      <w:r>
-        <w:t>Lan</w:t>
-      </w:r>
-      <w:proofErr w:type="spellEnd"/>
+        <w:t>Wake-On-Lan</w:t>
+      </w:r>
       <w:r>
         <w:rPr>
           <w:rFonts w:hint="cs"/>
@@ -4381,7 +4345,6 @@
     <w:p>
       <w:pPr>
         <w:rPr>
-          <w:rFonts w:hint="cs"/>
           <w:rtl/>
         </w:rPr>
       </w:pPr>
@@ -4445,7 +4408,6 @@
     <w:p>
       <w:pPr>
         <w:rPr>
-          <w:rFonts w:hint="cs"/>
           <w:rtl/>
         </w:rPr>
       </w:pPr>
@@ -4488,7 +4450,6 @@
     <w:p>
       <w:pPr>
         <w:rPr>
-          <w:rFonts w:hint="cs"/>
           <w:rtl/>
         </w:rPr>
       </w:pPr>
@@ -4528,7 +4489,6 @@
     <w:p>
       <w:pPr>
         <w:rPr>
-          <w:rFonts w:hint="cs"/>
           <w:rtl/>
         </w:rPr>
       </w:pPr>
@@ -4613,7 +4573,6 @@
       <w:pPr>
         <w:bidi w:val="0"/>
         <w:rPr>
-          <w:rFonts w:hint="cs"/>
           <w:rtl/>
         </w:rPr>
       </w:pPr>
@@ -4675,7 +4634,6 @@
       <w:pPr>
         <w:ind w:left="326"/>
         <w:rPr>
-          <w:rFonts w:hint="cs"/>
           <w:rtl/>
         </w:rPr>
       </w:pPr>
@@ -4750,7 +4708,6 @@
     <w:p>
       <w:pPr>
         <w:rPr>
-          <w:rFonts w:hint="cs"/>
           <w:rtl/>
         </w:rPr>
       </w:pPr>
@@ -4799,23 +4756,20 @@
     <w:p>
       <w:pPr>
         <w:rPr>
-          <w:rFonts w:hint="cs"/>
-          <w:rtl/>
-        </w:rPr>
-      </w:pPr>
-    </w:p>
-    <w:p>
-      <w:pPr>
-        <w:rPr>
-          <w:rFonts w:hint="cs"/>
-          <w:rtl/>
-        </w:rPr>
-      </w:pPr>
-    </w:p>
-    <w:p>
-      <w:pPr>
-        <w:rPr>
-          <w:rFonts w:hint="cs"/>
+          <w:rtl/>
+        </w:rPr>
+      </w:pPr>
+    </w:p>
+    <w:p>
+      <w:pPr>
+        <w:rPr>
+          <w:rtl/>
+        </w:rPr>
+      </w:pPr>
+    </w:p>
+    <w:p>
+      <w:pPr>
+        <w:rPr>
           <w:b/>
           <w:bCs/>
           <w:rtl/>
@@ -4833,27 +4787,2361 @@
     </w:p>
     <w:p>
       <w:pPr>
-        <w:ind w:firstLine="720"/>
-        <w:rPr>
-          <w:rFonts w:hint="cs"/>
-          <w:rtl/>
-        </w:rPr>
-      </w:pPr>
-    </w:p>
-    <w:p>
-      <w:pPr>
-        <w:ind w:firstLine="720"/>
-        <w:rPr>
-          <w:rFonts w:hint="cs"/>
-          <w:rtl/>
-        </w:rPr>
-      </w:pPr>
-      <w:r>
-        <w:rPr>
-          <w:rFonts w:hint="cs"/>
-          <w:rtl/>
-        </w:rPr>
-        <w:t>כאן נרדמתי...</w:t>
+        <w:rPr>
+          <w:rFonts w:hint="cs"/>
+          <w:rtl/>
+        </w:rPr>
+      </w:pPr>
+      <w:r>
+        <w:rPr>
+          <w:rFonts w:hint="cs"/>
+          <w:rtl/>
+        </w:rPr>
+        <w:t xml:space="preserve">המערכת בנוייה </w:t>
+      </w:r>
+      <w:r>
+        <w:rPr>
+          <w:rFonts w:hint="cs"/>
+          <w:rtl/>
+        </w:rPr>
+        <w:t>ארבעה</w:t>
+      </w:r>
+      <w:r>
+        <w:rPr>
+          <w:rFonts w:hint="cs"/>
+          <w:rtl/>
+        </w:rPr>
+        <w:t xml:space="preserve"> רכיבים</w:t>
+      </w:r>
+      <w:r>
+        <w:rPr>
+          <w:rFonts w:hint="cs"/>
+          <w:rtl/>
+        </w:rPr>
+        <w:t xml:space="preserve"> (המהווים </w:t>
+      </w:r>
+      <w:r>
+        <w:t>Solution</w:t>
+      </w:r>
+      <w:r>
+        <w:rPr>
+          <w:rFonts w:hint="cs"/>
+          <w:rtl/>
+        </w:rPr>
+        <w:t xml:space="preserve"> אחד בתוך </w:t>
+      </w:r>
+      <w:r>
+        <w:t>VS</w:t>
+      </w:r>
+      <w:r>
+        <w:rPr>
+          <w:rFonts w:hint="cs"/>
+          <w:rtl/>
+        </w:rPr>
+        <w:t>)</w:t>
+      </w:r>
+      <w:r>
+        <w:rPr>
+          <w:rFonts w:hint="cs"/>
+          <w:rtl/>
+        </w:rPr>
+        <w:t xml:space="preserve">: </w:t>
+      </w:r>
+    </w:p>
+    <w:p>
+      <w:pPr>
+        <w:pStyle w:val="ListParagraph"/>
+        <w:numPr>
+          <w:ilvl w:val="0"/>
+          <w:numId w:val="9"/>
+        </w:numPr>
+        <w:rPr>
+          <w:rFonts w:hint="cs"/>
+        </w:rPr>
+      </w:pPr>
+      <w:r>
+        <w:rPr>
+          <w:rFonts w:hint="cs"/>
+          <w:rtl/>
+        </w:rPr>
+        <w:t>שרת (</w:t>
+      </w:r>
+      <w:r>
+        <w:t>"Host"</w:t>
+      </w:r>
+      <w:r>
+        <w:rPr>
+          <w:rFonts w:hint="cs"/>
+          <w:rtl/>
+        </w:rPr>
+        <w:t>):</w:t>
+      </w:r>
+    </w:p>
+    <w:p>
+      <w:pPr>
+        <w:pStyle w:val="ListParagraph"/>
+        <w:rPr>
+          <w:rFonts w:hint="cs"/>
+          <w:rtl/>
+        </w:rPr>
+      </w:pPr>
+      <w:r>
+        <w:rPr>
+          <w:rFonts w:hint="cs"/>
+          <w:rtl/>
+        </w:rPr>
+        <w:t xml:space="preserve"> </w:t>
+      </w:r>
+      <w:r>
+        <w:rPr>
+          <w:rFonts w:hint="cs"/>
+          <w:rtl/>
+        </w:rPr>
+        <w:t>ללא ממשק.</w:t>
+      </w:r>
+    </w:p>
+    <w:p>
+      <w:pPr>
+        <w:pStyle w:val="ListParagraph"/>
+        <w:rPr>
+          <w:rFonts w:hint="cs"/>
+          <w:rtl/>
+        </w:rPr>
+      </w:pPr>
+      <w:r>
+        <w:rPr>
+          <w:rFonts w:hint="cs"/>
+          <w:rtl/>
+        </w:rPr>
+        <w:t xml:space="preserve"> לב המערכת. מחזיק נתונים על כל ה-</w:t>
+      </w:r>
+      <w:r>
+        <w:t>Agent</w:t>
+      </w:r>
+      <w:r>
+        <w:rPr>
+          <w:rFonts w:hint="cs"/>
+          <w:rtl/>
+        </w:rPr>
+        <w:t>-ים.</w:t>
+      </w:r>
+      <w:r>
+        <w:rPr>
+          <w:rFonts w:hint="cs"/>
+          <w:rtl/>
+        </w:rPr>
+        <w:t xml:space="preserve"> שולח אליהם פקודות שרובם מקבל </w:t>
+      </w:r>
+      <w:r>
+        <w:rPr>
+          <w:rFonts w:hint="cs"/>
+          <w:rtl/>
+        </w:rPr>
+        <w:t>ממשק הניהול, מקבל מהם תשובה שאותה מעבריר לממשק הניהול.</w:t>
+      </w:r>
+    </w:p>
+    <w:p>
+      <w:pPr>
+        <w:pStyle w:val="ListParagraph"/>
+        <w:rPr>
+          <w:rFonts w:hint="cs"/>
+          <w:rtl/>
+        </w:rPr>
+      </w:pPr>
+      <w:r>
+        <w:rPr>
+          <w:rFonts w:hint="cs"/>
+          <w:rtl/>
+        </w:rPr>
+        <w:t xml:space="preserve"> </w:t>
+      </w:r>
+      <w:r>
+        <w:rPr>
+          <w:rFonts w:hint="cs"/>
+          <w:rtl/>
+        </w:rPr>
+        <w:t>פותח בפרוייקט בשם "</w:t>
+      </w:r>
+      <w:r>
+        <w:t>OpenRm.Server.Host</w:t>
+      </w:r>
+      <w:r>
+        <w:rPr>
+          <w:rFonts w:hint="cs"/>
+          <w:rtl/>
+        </w:rPr>
+        <w:t>".</w:t>
+      </w:r>
+    </w:p>
+    <w:p>
+      <w:pPr>
+        <w:pStyle w:val="ListParagraph"/>
+        <w:rPr>
+          <w:rFonts w:hint="cs"/>
+        </w:rPr>
+      </w:pPr>
+    </w:p>
+    <w:p>
+      <w:pPr>
+        <w:pStyle w:val="ListParagraph"/>
+        <w:numPr>
+          <w:ilvl w:val="0"/>
+          <w:numId w:val="9"/>
+        </w:numPr>
+        <w:rPr>
+          <w:rFonts w:hint="cs"/>
+        </w:rPr>
+      </w:pPr>
+      <w:r>
+        <w:rPr>
+          <w:rFonts w:hint="cs"/>
+          <w:rtl/>
+        </w:rPr>
+        <w:t>ממשק ניהול</w:t>
+      </w:r>
+      <w:r>
+        <w:rPr>
+          <w:rFonts w:hint="cs"/>
+          <w:rtl/>
+        </w:rPr>
+        <w:t xml:space="preserve"> ("</w:t>
+      </w:r>
+      <w:r>
+        <w:t>Gui</w:t>
+      </w:r>
+      <w:r>
+        <w:rPr>
+          <w:rFonts w:hint="cs"/>
+          <w:rtl/>
+        </w:rPr>
+        <w:t>")</w:t>
+      </w:r>
+      <w:r>
+        <w:rPr>
+          <w:rFonts w:hint="cs"/>
+          <w:rtl/>
+        </w:rPr>
+        <w:t xml:space="preserve">:   </w:t>
+      </w:r>
+    </w:p>
+    <w:p>
+      <w:pPr>
+        <w:pStyle w:val="ListParagraph"/>
+        <w:rPr>
+          <w:rFonts w:hint="cs"/>
+          <w:rtl/>
+        </w:rPr>
+      </w:pPr>
+      <w:r>
+        <w:t>GUI</w:t>
+      </w:r>
+      <w:r>
+        <w:rPr>
+          <w:rFonts w:hint="cs"/>
+          <w:rtl/>
+        </w:rPr>
+        <w:t xml:space="preserve"> מבוסס </w:t>
+      </w:r>
+      <w:r>
+        <w:t>WPF</w:t>
+      </w:r>
+      <w:r>
+        <w:rPr>
+          <w:rFonts w:hint="cs"/>
+          <w:rtl/>
+        </w:rPr>
+        <w:t>.</w:t>
+      </w:r>
+    </w:p>
+    <w:p>
+      <w:pPr>
+        <w:pStyle w:val="ListParagraph"/>
+        <w:rPr>
+          <w:rFonts w:hint="cs"/>
+          <w:rtl/>
+        </w:rPr>
+      </w:pPr>
+      <w:r>
+        <w:rPr>
+          <w:rFonts w:hint="cs"/>
+          <w:rtl/>
+        </w:rPr>
+        <w:t xml:space="preserve">מדבר רק עם שרת, לא ישירות עם </w:t>
+      </w:r>
+      <w:r>
+        <w:t>Agent</w:t>
+      </w:r>
+      <w:r>
+        <w:rPr>
+          <w:rFonts w:hint="cs"/>
+          <w:rtl/>
+        </w:rPr>
+        <w:t xml:space="preserve">-ים. </w:t>
+      </w:r>
+    </w:p>
+    <w:p>
+      <w:pPr>
+        <w:pStyle w:val="ListParagraph"/>
+        <w:rPr>
+          <w:rFonts w:hint="cs"/>
+          <w:rtl/>
+        </w:rPr>
+      </w:pPr>
+      <w:r>
+        <w:rPr>
+          <w:rFonts w:hint="cs"/>
+          <w:rtl/>
+        </w:rPr>
+        <w:lastRenderedPageBreak/>
+        <w:t>מחולק לשלושה פרוייקטים: "</w:t>
+      </w:r>
+      <w:r>
+        <w:t xml:space="preserve"> OpenRm.Server.Gui</w:t>
+      </w:r>
+      <w:r>
+        <w:t>.App</w:t>
+      </w:r>
+      <w:r>
+        <w:rPr>
+          <w:rFonts w:hint="cs"/>
+          <w:rtl/>
+        </w:rPr>
+        <w:t xml:space="preserve">" (ראשי), </w:t>
+      </w:r>
+      <w:r>
+        <w:rPr>
+          <w:rFonts w:hint="cs"/>
+          <w:rtl/>
+        </w:rPr>
+        <w:t>"</w:t>
+      </w:r>
+      <w:r>
+        <w:t>OpenRm.Server.Gui.Modules.Monitor</w:t>
+      </w:r>
+      <w:r>
+        <w:rPr>
+          <w:rFonts w:hint="cs"/>
+          <w:rtl/>
+        </w:rPr>
+        <w:t>"</w:t>
+      </w:r>
+      <w:r>
+        <w:rPr>
+          <w:rFonts w:hint="cs"/>
+          <w:rtl/>
+        </w:rPr>
+        <w:t xml:space="preserve"> (מכיל</w:t>
+      </w:r>
+      <w:r>
+        <w:rPr>
+          <w:rFonts w:hint="cs"/>
+          <w:rtl/>
+        </w:rPr>
+        <w:t xml:space="preserve"> את כל</w:t>
+      </w:r>
+      <w:r>
+        <w:rPr>
+          <w:rFonts w:hint="cs"/>
+          <w:rtl/>
+        </w:rPr>
+        <w:t xml:space="preserve"> </w:t>
+      </w:r>
+      <w:r>
+        <w:rPr>
+          <w:rFonts w:hint="cs"/>
+          <w:rtl/>
+        </w:rPr>
+        <w:t>ה</w:t>
+      </w:r>
+      <w:r>
+        <w:rPr>
+          <w:rFonts w:hint="cs"/>
+          <w:rtl/>
+        </w:rPr>
+        <w:t>תצוגות)</w:t>
+      </w:r>
+      <w:r>
+        <w:rPr>
+          <w:rFonts w:hint="cs"/>
+          <w:rtl/>
+        </w:rPr>
+        <w:t xml:space="preserve"> ו-</w:t>
+      </w:r>
+      <w:r>
+        <w:rPr>
+          <w:rFonts w:hint="cs"/>
+          <w:rtl/>
+        </w:rPr>
+        <w:t xml:space="preserve"> </w:t>
+      </w:r>
+      <w:r>
+        <w:rPr>
+          <w:rFonts w:hint="cs"/>
+          <w:rtl/>
+        </w:rPr>
+        <w:t>"</w:t>
+      </w:r>
+      <w:r>
+        <w:t>OpenRm.Server.Gui</w:t>
+      </w:r>
+      <w:r>
+        <w:t>.</w:t>
+      </w:r>
+      <w:r>
+        <w:t>Inf</w:t>
+      </w:r>
+      <w:r>
+        <w:rPr>
+          <w:rFonts w:hint="cs"/>
+          <w:rtl/>
+        </w:rPr>
+        <w:t>"</w:t>
+      </w:r>
+      <w:r>
+        <w:rPr>
+          <w:rFonts w:hint="cs"/>
+          <w:rtl/>
+        </w:rPr>
+        <w:t xml:space="preserve"> (עזרים).</w:t>
+      </w:r>
+    </w:p>
+    <w:p>
+      <w:pPr>
+        <w:pStyle w:val="ListParagraph"/>
+        <w:rPr>
+          <w:rFonts w:hint="cs"/>
+          <w:rtl/>
+        </w:rPr>
+      </w:pPr>
+    </w:p>
+    <w:p>
+      <w:pPr>
+        <w:pStyle w:val="ListParagraph"/>
+        <w:numPr>
+          <w:ilvl w:val="0"/>
+          <w:numId w:val="9"/>
+        </w:numPr>
+        <w:rPr>
+          <w:rFonts w:hint="cs"/>
+        </w:rPr>
+      </w:pPr>
+      <w:r>
+        <w:rPr>
+          <w:rFonts w:hint="cs"/>
+          <w:rtl/>
+        </w:rPr>
+        <w:t xml:space="preserve">תוכנת לקוח </w:t>
+      </w:r>
+      <w:r>
+        <w:t xml:space="preserve"> </w:t>
+      </w:r>
+      <w:r>
+        <w:rPr>
+          <w:rFonts w:hint="cs"/>
+          <w:rtl/>
+        </w:rPr>
+        <w:t>("</w:t>
+      </w:r>
+      <w:r>
+        <w:t>Agent</w:t>
+      </w:r>
+      <w:r>
+        <w:rPr>
+          <w:rFonts w:hint="cs"/>
+          <w:rtl/>
+        </w:rPr>
+        <w:t>"):</w:t>
+      </w:r>
+    </w:p>
+    <w:p>
+      <w:pPr>
+        <w:pStyle w:val="ListParagraph"/>
+        <w:rPr>
+          <w:rFonts w:hint="cs"/>
+          <w:rtl/>
+        </w:rPr>
+      </w:pPr>
+      <w:r>
+        <w:rPr>
+          <w:rFonts w:hint="cs"/>
+          <w:rtl/>
+        </w:rPr>
+        <w:t xml:space="preserve">בעל ממשק "קל": </w:t>
+      </w:r>
+      <w:r>
+        <w:t>Icon</w:t>
+      </w:r>
+      <w:r>
+        <w:rPr>
+          <w:rFonts w:hint="cs"/>
+          <w:rtl/>
+        </w:rPr>
+        <w:t xml:space="preserve"> ב-</w:t>
+      </w:r>
+      <w:r>
+        <w:t>System Tray</w:t>
+      </w:r>
+      <w:r>
+        <w:rPr>
+          <w:rFonts w:hint="cs"/>
+          <w:rtl/>
+        </w:rPr>
+        <w:t>, עם כמה אופציות בלבד.</w:t>
+      </w:r>
+    </w:p>
+    <w:p>
+      <w:pPr>
+        <w:pStyle w:val="ListParagraph"/>
+        <w:rPr>
+          <w:rFonts w:hint="cs"/>
+          <w:rtl/>
+        </w:rPr>
+      </w:pPr>
+      <w:r>
+        <w:rPr>
+          <w:rFonts w:hint="cs"/>
+          <w:rtl/>
+        </w:rPr>
+        <w:t>מקבל פקודות מהשרת, מבצע אותם, ושולח תשובות בחזרה (אם יש צורך).</w:t>
+      </w:r>
+    </w:p>
+    <w:p>
+      <w:pPr>
+        <w:pStyle w:val="ListParagraph"/>
+        <w:rPr>
+          <w:rFonts w:hint="cs"/>
+          <w:rtl/>
+        </w:rPr>
+      </w:pPr>
+      <w:r>
+        <w:rPr>
+          <w:rFonts w:hint="cs"/>
+          <w:rtl/>
+        </w:rPr>
+        <w:t>מחולק לשני פרוייקטים:  "</w:t>
+      </w:r>
+      <w:r>
+        <w:t xml:space="preserve"> OpenRm.Agent</w:t>
+      </w:r>
+      <w:r>
+        <w:rPr>
+          <w:rFonts w:hint="cs"/>
+          <w:rtl/>
+        </w:rPr>
+        <w:t>"  (המנוע עצמו),  ו-"</w:t>
+      </w:r>
+      <w:r>
+        <w:t>OpenRm.Agent.CustomControls</w:t>
+      </w:r>
+      <w:r>
+        <w:rPr>
+          <w:rFonts w:hint="cs"/>
+          <w:rtl/>
+        </w:rPr>
+        <w:t>" (ממשק)</w:t>
+      </w:r>
+      <w:r>
+        <w:rPr>
+          <w:rFonts w:hint="cs"/>
+          <w:rtl/>
+        </w:rPr>
+        <w:t>.</w:t>
+      </w:r>
+    </w:p>
+    <w:p>
+      <w:pPr>
+        <w:pStyle w:val="ListParagraph"/>
+        <w:rPr>
+          <w:rFonts w:hint="cs"/>
+          <w:rtl/>
+        </w:rPr>
+      </w:pPr>
+    </w:p>
+    <w:p>
+      <w:pPr>
+        <w:pStyle w:val="ListParagraph"/>
+        <w:numPr>
+          <w:ilvl w:val="0"/>
+          <w:numId w:val="9"/>
+        </w:numPr>
+        <w:rPr>
+          <w:rFonts w:hint="cs"/>
+        </w:rPr>
+      </w:pPr>
+      <w:r>
+        <w:rPr>
+          <w:rFonts w:hint="cs"/>
+          <w:rtl/>
+        </w:rPr>
+        <w:t>ספריות משותפות:</w:t>
+      </w:r>
+    </w:p>
+    <w:p>
+      <w:pPr>
+        <w:pStyle w:val="ListParagraph"/>
+        <w:rPr>
+          <w:rFonts w:hint="cs"/>
+          <w:rtl/>
+        </w:rPr>
+      </w:pPr>
+      <w:r>
+        <w:rPr>
+          <w:rFonts w:hint="cs"/>
+          <w:rtl/>
+        </w:rPr>
+        <w:t xml:space="preserve">מכיל את האובייקטים המשותפים לכל רכיבי המערכת:  רכיבי תקשורת עיקריים, הודעות, </w:t>
+      </w:r>
+      <w:r>
+        <w:rPr>
+          <w:rFonts w:hint="cs"/>
+          <w:rtl/>
+        </w:rPr>
+        <w:t>רכיבי המרה, הצפנה, עזרים שונים</w:t>
+      </w:r>
+      <w:r>
+        <w:rPr>
+          <w:rFonts w:hint="cs"/>
+          <w:rtl/>
+        </w:rPr>
+        <w:t>...</w:t>
+      </w:r>
+    </w:p>
+    <w:p>
+      <w:pPr>
+        <w:pStyle w:val="ListParagraph"/>
+        <w:rPr>
+          <w:rFonts w:hint="cs"/>
+          <w:rtl/>
+        </w:rPr>
+      </w:pPr>
+      <w:r>
+        <w:rPr>
+          <w:rFonts w:hint="cs"/>
+          <w:rtl/>
+        </w:rPr>
+        <w:t>נמצאים ב</w:t>
+      </w:r>
+      <w:r>
+        <w:rPr>
+          <w:rFonts w:hint="cs"/>
+          <w:rtl/>
+        </w:rPr>
+        <w:t>פרוייקט</w:t>
+      </w:r>
+      <w:r>
+        <w:rPr>
+          <w:rFonts w:hint="cs"/>
+          <w:rtl/>
+        </w:rPr>
+        <w:t xml:space="preserve"> בשם</w:t>
+      </w:r>
+      <w:r>
+        <w:rPr>
+          <w:rFonts w:hint="cs"/>
+          <w:rtl/>
+        </w:rPr>
+        <w:t xml:space="preserve"> "</w:t>
+      </w:r>
+      <w:r>
+        <w:t>OpenRm.Common.Entities</w:t>
+      </w:r>
+      <w:r>
+        <w:rPr>
+          <w:rFonts w:hint="cs"/>
+          <w:rtl/>
+        </w:rPr>
+        <w:t>".</w:t>
+      </w:r>
+    </w:p>
+    <w:p>
+      <w:pPr>
+        <w:rPr>
+          <w:rFonts w:hint="cs"/>
+          <w:rtl/>
+        </w:rPr>
+      </w:pPr>
+      <w:r>
+        <w:rPr>
+          <w:rFonts w:hint="cs"/>
+          <w:rtl/>
+        </w:rPr>
+        <w:t>כלומר, יש סה"כ 3 מודולים, ו-</w:t>
+      </w:r>
+      <w:r>
+        <w:t>Library</w:t>
+      </w:r>
+      <w:r>
+        <w:rPr>
+          <w:rFonts w:hint="cs"/>
+          <w:rtl/>
+        </w:rPr>
+        <w:t xml:space="preserve"> משותף.</w:t>
+      </w:r>
+    </w:p>
+    <w:p>
+      <w:pPr>
+        <w:rPr>
+          <w:rFonts w:hint="cs"/>
+          <w:rtl/>
+        </w:rPr>
+      </w:pPr>
+    </w:p>
+    <w:p>
+      <w:pPr>
+        <w:rPr>
+          <w:rFonts w:hint="cs"/>
+          <w:b/>
+          <w:bCs/>
+          <w:rtl/>
+        </w:rPr>
+      </w:pPr>
+      <w:r>
+        <w:rPr>
+          <w:rFonts w:hint="cs"/>
+          <w:b/>
+          <w:bCs/>
+          <w:rtl/>
+        </w:rPr>
+        <w:t>שיקולים</w:t>
+      </w:r>
+      <w:r>
+        <w:rPr>
+          <w:rFonts w:hint="cs"/>
+          <w:b/>
+          <w:bCs/>
+          <w:rtl/>
+        </w:rPr>
+        <w:t xml:space="preserve"> שהיו בתכנון, </w:t>
+      </w:r>
+      <w:r>
+        <w:rPr>
+          <w:rFonts w:hint="cs"/>
+          <w:b/>
+          <w:bCs/>
+          <w:rtl/>
+        </w:rPr>
+        <w:t>צורת</w:t>
+      </w:r>
+      <w:r>
+        <w:rPr>
+          <w:rFonts w:hint="cs"/>
+          <w:b/>
+          <w:bCs/>
+          <w:rtl/>
+        </w:rPr>
+        <w:t xml:space="preserve"> </w:t>
+      </w:r>
+      <w:r>
+        <w:rPr>
+          <w:rFonts w:hint="cs"/>
+          <w:b/>
+          <w:bCs/>
+          <w:rtl/>
+        </w:rPr>
+        <w:t>העבודה של</w:t>
+      </w:r>
+      <w:r>
+        <w:rPr>
+          <w:rFonts w:hint="cs"/>
+          <w:b/>
+          <w:bCs/>
+          <w:rtl/>
+        </w:rPr>
+        <w:t xml:space="preserve"> המערכת:</w:t>
+      </w:r>
+    </w:p>
+    <w:p>
+      <w:pPr>
+        <w:ind w:firstLine="360"/>
+        <w:rPr>
+          <w:rFonts w:hint="cs"/>
+          <w:rtl/>
+        </w:rPr>
+      </w:pPr>
+      <w:r>
+        <w:rPr>
+          <w:rFonts w:hint="cs"/>
+          <w:rtl/>
+        </w:rPr>
+        <w:t>משתמשים ב-</w:t>
+      </w:r>
+      <w:r>
+        <w:t>TCP</w:t>
+      </w:r>
+      <w:r>
+        <w:rPr>
+          <w:rFonts w:hint="cs"/>
+          <w:rtl/>
+        </w:rPr>
+        <w:t xml:space="preserve"> </w:t>
+      </w:r>
+      <w:r>
+        <w:rPr>
+          <w:rFonts w:hint="cs"/>
+          <w:rtl/>
+        </w:rPr>
+        <w:t>פרוטוקול</w:t>
+      </w:r>
+      <w:r>
+        <w:rPr>
+          <w:rFonts w:hint="cs"/>
+          <w:rtl/>
+        </w:rPr>
+        <w:t>,</w:t>
+      </w:r>
+      <w:r>
+        <w:rPr>
+          <w:rFonts w:hint="cs"/>
+          <w:rtl/>
+        </w:rPr>
+        <w:t xml:space="preserve"> בעיקר</w:t>
+      </w:r>
+      <w:r>
+        <w:rPr>
+          <w:rFonts w:hint="cs"/>
+          <w:rtl/>
+        </w:rPr>
+        <w:t xml:space="preserve"> </w:t>
+      </w:r>
+      <w:r>
+        <w:rPr>
+          <w:rFonts w:hint="cs"/>
+          <w:rtl/>
+        </w:rPr>
+        <w:t>בגלל אמינותו</w:t>
+      </w:r>
+      <w:r>
+        <w:rPr>
+          <w:rFonts w:hint="cs"/>
+          <w:rtl/>
+        </w:rPr>
+        <w:t>:</w:t>
+      </w:r>
+      <w:r>
+        <w:rPr>
+          <w:rFonts w:hint="cs"/>
+          <w:rtl/>
+        </w:rPr>
+        <w:t xml:space="preserve"> </w:t>
+      </w:r>
+      <w:r>
+        <w:rPr>
+          <w:rFonts w:hint="cs"/>
+          <w:rtl/>
+        </w:rPr>
+        <w:t xml:space="preserve">כל המודולים מדברים בינים בעזרת הודעות </w:t>
+      </w:r>
+      <w:r>
+        <w:rPr>
+          <w:rtl/>
+        </w:rPr>
+        <w:t>–</w:t>
+      </w:r>
+      <w:r>
+        <w:rPr>
+          <w:rFonts w:hint="cs"/>
+          <w:rtl/>
+        </w:rPr>
+        <w:t xml:space="preserve"> אובייקטים </w:t>
+      </w:r>
+      <w:r>
+        <w:rPr>
+          <w:rFonts w:hint="cs"/>
+          <w:rtl/>
+        </w:rPr>
+        <w:t>שעברו סריאליזציה למחרוזת (</w:t>
+      </w:r>
+      <w:r>
+        <w:t>xml</w:t>
+      </w:r>
+      <w:r>
+        <w:rPr>
+          <w:rFonts w:hint="cs"/>
+          <w:rtl/>
+        </w:rPr>
+        <w:t>)</w:t>
+      </w:r>
+      <w:r>
+        <w:rPr>
+          <w:rFonts w:hint="cs"/>
+          <w:rtl/>
+        </w:rPr>
+        <w:t>. לכן חשבו גם סדר הגעת הפקטות, וגם תוכנן שלהם.</w:t>
+      </w:r>
+      <w:r>
+        <w:rPr>
+          <w:rFonts w:hint="cs"/>
+          <w:rtl/>
+        </w:rPr>
+        <w:t xml:space="preserve"> עוד סיבה לשימוש ב-</w:t>
+      </w:r>
+      <w:r>
+        <w:t>TCP</w:t>
+      </w:r>
+      <w:r>
+        <w:rPr>
+          <w:rFonts w:hint="cs"/>
+          <w:rtl/>
+        </w:rPr>
+        <w:t>: יכולת לזהות תחנות לא פעילות (כבויות \ מתנתקות וכדומה)</w:t>
+      </w:r>
+      <w:r>
+        <w:rPr>
+          <w:rFonts w:hint="cs"/>
+          <w:rtl/>
+        </w:rPr>
+        <w:t>.</w:t>
+      </w:r>
+      <w:r>
+        <w:rPr>
+          <w:rFonts w:hint="cs"/>
+          <w:rtl/>
+        </w:rPr>
+        <w:t>כדי למקסם את היכולת הזאת, שרת שומר</w:t>
+      </w:r>
+      <w:r>
+        <w:rPr>
+          <w:rFonts w:hint="cs"/>
+          <w:rtl/>
+        </w:rPr>
+        <w:t xml:space="preserve"> </w:t>
+      </w:r>
+      <w:r>
+        <w:t>connection</w:t>
+      </w:r>
+      <w:r>
+        <w:rPr>
+          <w:rFonts w:hint="cs"/>
+          <w:rtl/>
+        </w:rPr>
+        <w:t xml:space="preserve"> פתוח</w:t>
+      </w:r>
+      <w:r>
+        <w:rPr>
+          <w:rFonts w:hint="cs"/>
+          <w:rtl/>
+        </w:rPr>
+        <w:t xml:space="preserve"> מול כל הלקוחות שהתחברו אליו, וכל פרק זמן נשלח </w:t>
+      </w:r>
+      <w:r>
+        <w:t>keep-alive</w:t>
+      </w:r>
+      <w:r>
+        <w:rPr>
+          <w:rFonts w:hint="cs"/>
+          <w:rtl/>
+        </w:rPr>
+        <w:t xml:space="preserve"> (בשני הכיוונים</w:t>
+      </w:r>
+      <w:r>
+        <w:rPr>
+          <w:rFonts w:hint="cs"/>
+          <w:rtl/>
+        </w:rPr>
+        <w:t xml:space="preserve">, כיוון שגם </w:t>
+      </w:r>
+      <w:r>
+        <w:t>client</w:t>
+      </w:r>
+      <w:r>
+        <w:rPr>
+          <w:rFonts w:hint="cs"/>
+          <w:rtl/>
+        </w:rPr>
+        <w:t xml:space="preserve"> צריך לדעת אם צד שני י</w:t>
+      </w:r>
+      <w:r>
+        <w:rPr>
+          <w:rFonts w:hint="cs"/>
+          <w:rtl/>
+        </w:rPr>
+        <w:t>תנתק באופן לא יזום</w:t>
+      </w:r>
+      <w:r>
+        <w:rPr>
+          <w:rFonts w:hint="cs"/>
+          <w:rtl/>
+        </w:rPr>
+        <w:t>)</w:t>
+      </w:r>
+      <w:r>
+        <w:rPr>
+          <w:rFonts w:hint="cs"/>
+          <w:rtl/>
+        </w:rPr>
+        <w:t>.</w:t>
+      </w:r>
+    </w:p>
+    <w:p>
+      <w:pPr>
+        <w:ind w:firstLine="360"/>
+        <w:rPr>
+          <w:rFonts w:hint="cs"/>
+          <w:rtl/>
+        </w:rPr>
+      </w:pPr>
+      <w:r>
+        <w:rPr>
+          <w:rFonts w:hint="cs"/>
+          <w:rtl/>
+        </w:rPr>
+        <w:t>בחרנו</w:t>
+      </w:r>
+      <w:r>
+        <w:rPr>
+          <w:rFonts w:hint="cs"/>
+          <w:rtl/>
+        </w:rPr>
+        <w:t xml:space="preserve"> ללמוד ו</w:t>
+      </w:r>
+      <w:r>
+        <w:rPr>
+          <w:rFonts w:hint="cs"/>
+          <w:rtl/>
+        </w:rPr>
+        <w:t>להשתמש ב-</w:t>
+      </w:r>
+      <w:r>
+        <w:t xml:space="preserve"> </w:t>
+      </w:r>
+      <w:r>
+        <w:rPr>
+          <w:rFonts w:hint="cs"/>
+          <w:rtl/>
+        </w:rPr>
+        <w:t>"</w:t>
+      </w:r>
+      <w:r>
+        <w:t>High Performance TCP Sockets</w:t>
+      </w:r>
+      <w:r>
+        <w:rPr>
+          <w:rFonts w:hint="cs"/>
+          <w:rtl/>
+        </w:rPr>
+        <w:t>"</w:t>
+      </w:r>
+      <w:r>
+        <w:rPr>
+          <w:rFonts w:hint="cs"/>
+          <w:rtl/>
+        </w:rPr>
+        <w:t xml:space="preserve"> החדשים (יחסית)</w:t>
+      </w:r>
+      <w:r>
+        <w:rPr>
+          <w:rFonts w:hint="cs"/>
+          <w:rtl/>
+        </w:rPr>
+        <w:t xml:space="preserve">:   </w:t>
+      </w:r>
+      <w:r>
+        <w:t>SocketAsyncEventArgs</w:t>
+      </w:r>
+      <w:r>
+        <w:rPr>
+          <w:rFonts w:hint="cs"/>
+          <w:rtl/>
+        </w:rPr>
+        <w:t xml:space="preserve"> (שמנו הסבר על זה במצגת)</w:t>
+      </w:r>
+      <w:r>
+        <w:rPr>
+          <w:rFonts w:hint="cs"/>
+          <w:rtl/>
+        </w:rPr>
+        <w:t>.</w:t>
+      </w:r>
+      <w:r>
+        <w:rPr>
+          <w:rFonts w:hint="cs"/>
+          <w:rtl/>
+        </w:rPr>
+        <w:t xml:space="preserve"> זה נותן </w:t>
+      </w:r>
+      <w:r>
+        <w:rPr>
+          <w:rFonts w:hint="cs"/>
+          <w:rtl/>
+        </w:rPr>
+        <w:t>לשרת</w:t>
+      </w:r>
+      <w:r>
+        <w:rPr>
+          <w:rFonts w:hint="cs"/>
+          <w:rtl/>
+        </w:rPr>
+        <w:t xml:space="preserve"> יכולת לעבד ולהחזיק אלפי חיבורים</w:t>
+      </w:r>
+      <w:r>
+        <w:rPr>
+          <w:rFonts w:hint="cs"/>
+          <w:rtl/>
+        </w:rPr>
+        <w:t xml:space="preserve"> </w:t>
+      </w:r>
+      <w:r>
+        <w:rPr>
+          <w:rFonts w:hint="cs"/>
+          <w:rtl/>
+        </w:rPr>
+        <w:t>(בתאוריה)</w:t>
+      </w:r>
+      <w:r>
+        <w:rPr>
+          <w:rFonts w:hint="cs"/>
+          <w:rtl/>
+        </w:rPr>
+        <w:t xml:space="preserve">, </w:t>
+      </w:r>
+      <w:r>
+        <w:rPr>
+          <w:rFonts w:hint="cs"/>
+          <w:rtl/>
+        </w:rPr>
+        <w:t xml:space="preserve">לעבד </w:t>
+      </w:r>
+      <w:r>
+        <w:rPr>
+          <w:rFonts w:hint="cs"/>
+          <w:rtl/>
+        </w:rPr>
+        <w:t xml:space="preserve">הרבה </w:t>
+      </w:r>
+      <w:r>
+        <w:rPr>
+          <w:rFonts w:hint="cs"/>
+          <w:rtl/>
+        </w:rPr>
+        <w:t xml:space="preserve">בקשות של </w:t>
+      </w:r>
+      <w:r>
+        <w:t>client</w:t>
+      </w:r>
+      <w:r>
+        <w:rPr>
+          <w:rFonts w:hint="cs"/>
+          <w:rtl/>
+        </w:rPr>
+        <w:t>-ים לא יציבים (שמתנתקים כל הזמן)</w:t>
+      </w:r>
+      <w:r>
+        <w:rPr>
+          <w:rFonts w:hint="cs"/>
+          <w:rtl/>
+        </w:rPr>
+        <w:t xml:space="preserve">. וכמובן שזה נותן </w:t>
+      </w:r>
+      <w:r>
+        <w:rPr>
+          <w:rFonts w:hint="cs"/>
+          <w:rtl/>
+        </w:rPr>
+        <w:t xml:space="preserve">ביצוע פעולות שליחה\קבלה בצורה </w:t>
+      </w:r>
+      <w:r>
+        <w:rPr>
+          <w:rFonts w:hint="cs"/>
+          <w:rtl/>
+        </w:rPr>
+        <w:t>א-סנכרוני</w:t>
+      </w:r>
+      <w:r>
+        <w:rPr>
+          <w:rFonts w:hint="cs"/>
+          <w:rtl/>
+        </w:rPr>
+        <w:t>ת</w:t>
+      </w:r>
+      <w:r>
+        <w:rPr>
+          <w:rFonts w:hint="cs"/>
+          <w:rtl/>
+        </w:rPr>
+        <w:t>.</w:t>
+      </w:r>
+    </w:p>
+    <w:p>
+      <w:pPr>
+        <w:ind w:firstLine="360"/>
+        <w:rPr>
+          <w:rFonts w:hint="cs"/>
+          <w:rtl/>
+        </w:rPr>
+      </w:pPr>
+      <w:r>
+        <w:rPr>
+          <w:rFonts w:hint="cs"/>
+          <w:rtl/>
+        </w:rPr>
+        <w:t xml:space="preserve">היה חשוב ליישם מנגנון שבו </w:t>
+      </w:r>
+      <w:r>
+        <w:rPr>
+          <w:rFonts w:hint="cs"/>
+          <w:rtl/>
+        </w:rPr>
+        <w:t xml:space="preserve">שליחת הודעות לא תהיה ביחס 1-1 לקבלה. כמלומר, שלא יווצר מצב שבו אחרי שליחת הודעה </w:t>
+      </w:r>
+      <w:r>
+        <w:rPr>
+          <w:rFonts w:hint="cs"/>
+          <w:rtl/>
+        </w:rPr>
+        <w:t>נצטרך</w:t>
+      </w:r>
+      <w:r>
+        <w:rPr>
+          <w:rFonts w:hint="cs"/>
+          <w:rtl/>
+        </w:rPr>
+        <w:t xml:space="preserve"> לחכות לקבלת תשובה, כדי שנוכל לשלוח הודעה הבאה. פתרנו את הבעיה ע"י הקצאת 2 אובייקטים </w:t>
+      </w:r>
+      <w:r>
+        <w:t>SocketAsyncEventArgs</w:t>
+      </w:r>
+      <w:r>
+        <w:rPr>
+          <w:rFonts w:hint="cs"/>
+          <w:rtl/>
+        </w:rPr>
+        <w:t xml:space="preserve"> עבור </w:t>
+      </w:r>
+      <w:r>
+        <w:t>connection</w:t>
+      </w:r>
+      <w:r>
+        <w:rPr>
+          <w:rFonts w:hint="cs"/>
+          <w:rtl/>
+        </w:rPr>
+        <w:t>: אחד תמיד מוכן לקבל מידע,</w:t>
+      </w:r>
+      <w:r>
+        <w:rPr>
+          <w:rFonts w:hint="cs"/>
+          <w:rtl/>
+        </w:rPr>
+        <w:t xml:space="preserve"> וב</w:t>
+      </w:r>
+      <w:r>
+        <w:rPr>
+          <w:rFonts w:hint="cs"/>
+          <w:rtl/>
+        </w:rPr>
+        <w:t xml:space="preserve">שני </w:t>
+      </w:r>
+      <w:r>
+        <w:rPr>
+          <w:rFonts w:hint="cs"/>
+          <w:rtl/>
+        </w:rPr>
+        <w:t>משתמשים</w:t>
+      </w:r>
+      <w:r>
+        <w:rPr>
+          <w:rFonts w:hint="cs"/>
+          <w:rtl/>
+        </w:rPr>
+        <w:t xml:space="preserve"> בזמן השליחה.</w:t>
+      </w:r>
+    </w:p>
+    <w:p>
+      <w:pPr>
+        <w:ind w:firstLine="360"/>
+        <w:rPr>
+          <w:rFonts w:hint="cs"/>
+          <w:rtl/>
+        </w:rPr>
+      </w:pPr>
+      <w:r>
+        <w:rPr>
+          <w:rFonts w:hint="cs"/>
+          <w:rtl/>
+        </w:rPr>
+        <w:t xml:space="preserve"> </w:t>
+      </w:r>
+      <w:r>
+        <w:t>SocketAsyncEventArgs</w:t>
+      </w:r>
+      <w:r>
+        <w:rPr>
+          <w:rFonts w:hint="cs"/>
+          <w:rtl/>
+        </w:rPr>
+        <w:t xml:space="preserve"> מייצרים </w:t>
+      </w:r>
+      <w:r>
+        <w:t>thread</w:t>
+      </w:r>
+      <w:r>
+        <w:rPr>
+          <w:rFonts w:hint="cs"/>
+          <w:rtl/>
+        </w:rPr>
+        <w:t>-ים</w:t>
+      </w:r>
+      <w:r>
+        <w:rPr>
+          <w:rFonts w:hint="cs"/>
+          <w:rtl/>
+        </w:rPr>
+        <w:t xml:space="preserve"> (באופן שקוף</w:t>
+      </w:r>
+      <w:r>
+        <w:rPr>
+          <w:rFonts w:hint="cs"/>
+          <w:rtl/>
+        </w:rPr>
+        <w:t>), ו</w:t>
+      </w:r>
+      <w:r>
+        <w:rPr>
+          <w:rFonts w:hint="cs"/>
+          <w:rtl/>
+        </w:rPr>
+        <w:t>במידת הצורך אנחנו יוצרי</w:t>
+      </w:r>
+      <w:r>
+        <w:rPr>
+          <w:rFonts w:hint="cs"/>
+          <w:rtl/>
+        </w:rPr>
+        <w:t xml:space="preserve">ם </w:t>
+      </w:r>
+      <w:r>
+        <w:t>thread</w:t>
+      </w:r>
+      <w:r>
+        <w:rPr>
+          <w:rFonts w:hint="cs"/>
+          <w:rtl/>
+        </w:rPr>
+        <w:t xml:space="preserve">-ים נוספים, לכן </w:t>
+      </w:r>
+      <w:r>
+        <w:rPr>
+          <w:rFonts w:hint="cs"/>
+          <w:rtl/>
+        </w:rPr>
+        <w:t xml:space="preserve">היה </w:t>
+      </w:r>
+      <w:r>
+        <w:rPr>
+          <w:rFonts w:hint="cs"/>
+          <w:rtl/>
+        </w:rPr>
+        <w:t>חשוב לזכור לדאוג שקוד יהיה "</w:t>
+      </w:r>
+      <w:r>
+        <w:t>thread-safe</w:t>
+      </w:r>
+      <w:r>
+        <w:rPr>
+          <w:rFonts w:hint="cs"/>
+          <w:rtl/>
+        </w:rPr>
+        <w:t>"</w:t>
+      </w:r>
+      <w:r>
+        <w:rPr>
+          <w:rFonts w:hint="cs"/>
+          <w:rtl/>
+        </w:rPr>
+        <w:t xml:space="preserve"> עבור אובייקטים משותפים</w:t>
+      </w:r>
+      <w:r>
+        <w:rPr>
+          <w:rFonts w:hint="cs"/>
+          <w:rtl/>
+        </w:rPr>
+        <w:t>.</w:t>
+      </w:r>
+      <w:r>
+        <w:rPr>
+          <w:rFonts w:hint="cs"/>
+          <w:rtl/>
+        </w:rPr>
+        <w:t xml:space="preserve"> </w:t>
+      </w:r>
+    </w:p>
+    <w:p>
+      <w:pPr>
+        <w:ind w:left="42" w:firstLine="318"/>
+        <w:rPr>
+          <w:rFonts w:hint="cs"/>
+          <w:rtl/>
+        </w:rPr>
+      </w:pPr>
+      <w:r>
+        <w:rPr>
+          <w:rtl/>
+        </w:rPr>
+        <w:t>כל ה</w:t>
+      </w:r>
+      <w:r>
+        <w:rPr>
+          <w:rFonts w:hint="cs"/>
+          <w:rtl/>
+        </w:rPr>
+        <w:t>מודולים</w:t>
+      </w:r>
+      <w:r>
+        <w:rPr>
+          <w:rtl/>
+        </w:rPr>
+        <w:t xml:space="preserve"> של המערכת </w:t>
+      </w:r>
+      <w:r>
+        <w:rPr>
+          <w:rtl/>
+        </w:rPr>
+        <w:t>מדברים בעזרת העברת אובייקטים יעודיים</w:t>
+      </w:r>
+      <w:r>
+        <w:rPr>
+          <w:rFonts w:hint="cs"/>
+          <w:rtl/>
+        </w:rPr>
+        <w:t xml:space="preserve"> (מסוג "</w:t>
+      </w:r>
+      <w:r>
+        <w:t>Message</w:t>
+      </w:r>
+      <w:r>
+        <w:rPr>
+          <w:rFonts w:hint="cs"/>
+          <w:rtl/>
+        </w:rPr>
+        <w:t>") שמייצגים פקודות ותשובות (</w:t>
+      </w:r>
+      <w:r>
+        <w:rPr>
+          <w:rFonts w:hint="cs"/>
+          <w:rtl/>
+        </w:rPr>
+        <w:t xml:space="preserve">סוגים: </w:t>
+      </w:r>
+      <w:r>
+        <w:rPr>
+          <w:rFonts w:hint="cs"/>
+          <w:rtl/>
+        </w:rPr>
+        <w:t>"</w:t>
+      </w:r>
+      <w:r>
+        <w:t>Request</w:t>
+      </w:r>
+      <w:r>
+        <w:t>Base</w:t>
+      </w:r>
+      <w:r>
+        <w:rPr>
+          <w:rFonts w:hint="cs"/>
+          <w:rtl/>
+        </w:rPr>
+        <w:t>" ו-"</w:t>
+      </w:r>
+      <w:r>
+        <w:t>Response</w:t>
+      </w:r>
+      <w:r>
+        <w:t>Base</w:t>
+      </w:r>
+      <w:r>
+        <w:rPr>
+          <w:rFonts w:hint="cs"/>
+          <w:rtl/>
+        </w:rPr>
+        <w:t>"</w:t>
+      </w:r>
+      <w:r>
+        <w:rPr>
+          <w:rFonts w:hint="cs"/>
+          <w:rtl/>
+        </w:rPr>
+        <w:t xml:space="preserve">,  הנמצאים תחת </w:t>
+      </w:r>
+      <w:r>
+        <w:t>OpenRm.Common.Entities</w:t>
+      </w:r>
+      <w:r>
+        <w:rPr>
+          <w:rFonts w:hint="cs"/>
+          <w:rtl/>
+        </w:rPr>
+        <w:t xml:space="preserve"> -&gt;  </w:t>
+      </w:r>
+      <w:r>
+        <w:t>Network</w:t>
+      </w:r>
+      <w:r>
+        <w:rPr>
+          <w:rFonts w:hint="cs"/>
+          <w:rtl/>
+        </w:rPr>
+        <w:t xml:space="preserve"> -&gt; </w:t>
+      </w:r>
+      <w:r>
+        <w:t>Messages</w:t>
+      </w:r>
+      <w:r>
+        <w:rPr>
+          <w:rFonts w:hint="cs"/>
+          <w:rtl/>
+        </w:rPr>
+        <w:t>).</w:t>
+      </w:r>
+      <w:r>
+        <w:rPr>
+          <w:rFonts w:hint="cs"/>
+          <w:rtl/>
+        </w:rPr>
+        <w:t xml:space="preserve">  </w:t>
+      </w:r>
+    </w:p>
+    <w:p>
+      <w:pPr>
+        <w:ind w:left="42" w:firstLine="318"/>
+        <w:rPr>
+          <w:rFonts w:hint="cs"/>
+          <w:rtl/>
+        </w:rPr>
+      </w:pPr>
+      <w:r>
+        <w:rPr>
+          <w:rFonts w:hint="cs"/>
+          <w:rtl/>
+        </w:rPr>
+        <w:t xml:space="preserve">האובייקטים האלה עוברים סריאליזציה לפורמט </w:t>
+      </w:r>
+      <w:r>
+        <w:t>XML</w:t>
+      </w:r>
+      <w:r>
+        <w:rPr>
+          <w:rFonts w:hint="cs"/>
+          <w:rtl/>
+        </w:rPr>
+        <w:t xml:space="preserve">,  בעזרת </w:t>
+      </w:r>
+      <w:r>
+        <w:t>Woxalizer</w:t>
+      </w:r>
+      <w:r>
+        <w:rPr>
+          <w:rFonts w:hint="cs"/>
+          <w:rtl/>
+        </w:rPr>
+        <w:t xml:space="preserve"> (במקום מובנה של </w:t>
+      </w:r>
+      <w:r>
+        <w:t>.NET</w:t>
+      </w:r>
+      <w:r>
+        <w:rPr>
+          <w:rFonts w:hint="cs"/>
+          <w:rtl/>
+        </w:rPr>
+        <w:t xml:space="preserve">) </w:t>
+      </w:r>
+      <w:r>
+        <w:rPr>
+          <w:rtl/>
+        </w:rPr>
+        <w:t>–</w:t>
+      </w:r>
+      <w:r>
+        <w:rPr>
+          <w:rFonts w:hint="cs"/>
+          <w:rtl/>
+        </w:rPr>
+        <w:t xml:space="preserve"> </w:t>
+      </w:r>
+      <w:r>
+        <w:t xml:space="preserve">dll </w:t>
+      </w:r>
+      <w:r>
+        <w:rPr>
+          <w:rFonts w:hint="cs"/>
+          <w:rtl/>
+        </w:rPr>
+        <w:t xml:space="preserve"> צד שלישי שפותח כ-</w:t>
+      </w:r>
+      <w:r>
+        <w:t>open-source</w:t>
+      </w:r>
+      <w:r>
+        <w:rPr>
+          <w:rFonts w:hint="cs"/>
+          <w:rtl/>
+        </w:rPr>
+        <w:t xml:space="preserve"> עבור שפות שונות.  זה נותן לנו בעתיד לפתח </w:t>
+      </w:r>
+      <w:r>
+        <w:t>agent</w:t>
+      </w:r>
+      <w:r>
+        <w:rPr>
+          <w:rFonts w:hint="cs"/>
+          <w:rtl/>
+        </w:rPr>
+        <w:t xml:space="preserve">-ים </w:t>
+      </w:r>
+      <w:r>
+        <w:rPr>
+          <w:rFonts w:hint="cs"/>
+          <w:rtl/>
+        </w:rPr>
+        <w:t>ב-</w:t>
+      </w:r>
+      <w:r>
+        <w:t>JAVA</w:t>
+      </w:r>
+      <w:r>
+        <w:rPr>
+          <w:rFonts w:hint="cs"/>
+          <w:rtl/>
+        </w:rPr>
+        <w:t xml:space="preserve"> </w:t>
+      </w:r>
+      <w:r>
+        <w:rPr>
+          <w:rFonts w:hint="cs"/>
+          <w:rtl/>
+        </w:rPr>
+        <w:t xml:space="preserve">עבור מע' הפעלה </w:t>
+      </w:r>
+      <w:r>
+        <w:t>Linux</w:t>
+      </w:r>
+      <w:r>
+        <w:rPr>
+          <w:rFonts w:hint="cs"/>
+          <w:rtl/>
+        </w:rPr>
+        <w:t xml:space="preserve">, </w:t>
+      </w:r>
+      <w:r>
+        <w:t>Android</w:t>
+      </w:r>
+      <w:r>
+        <w:rPr>
+          <w:rFonts w:hint="cs"/>
+          <w:rtl/>
+        </w:rPr>
+        <w:t xml:space="preserve"> ואחרים.</w:t>
+      </w:r>
+    </w:p>
+    <w:p>
+      <w:pPr>
+        <w:ind w:left="42" w:firstLine="318"/>
+        <w:rPr>
+          <w:rFonts w:hint="cs"/>
+          <w:rtl/>
+        </w:rPr>
+      </w:pPr>
+      <w:r>
+        <w:rPr>
+          <w:rFonts w:hint="cs"/>
+          <w:rtl/>
+        </w:rPr>
+        <w:lastRenderedPageBreak/>
+        <w:t>בגלל ש-</w:t>
+      </w:r>
+      <w:r>
+        <w:t>xml</w:t>
+      </w:r>
+      <w:r>
+        <w:rPr>
+          <w:rFonts w:hint="cs"/>
+          <w:rtl/>
+        </w:rPr>
+        <w:t xml:space="preserve"> </w:t>
+      </w:r>
+      <w:r>
+        <w:rPr>
+          <w:rtl/>
+        </w:rPr>
+        <w:t>–</w:t>
+      </w:r>
+      <w:r>
+        <w:rPr>
+          <w:rFonts w:hint="cs"/>
+          <w:rtl/>
+        </w:rPr>
+        <w:t xml:space="preserve"> טקסט פשוט, וההודעות שלנ</w:t>
+      </w:r>
+      <w:r>
+        <w:rPr>
+          <w:rFonts w:hint="cs"/>
+          <w:rtl/>
+        </w:rPr>
+        <w:t xml:space="preserve">ו יכולות להכיל מידה חשוב \ סודי, אבל עוברות ברשת אינטרנט ציבורית </w:t>
+      </w:r>
+      <w:r>
+        <w:rPr>
+          <w:rFonts w:hint="cs"/>
+          <w:rtl/>
+        </w:rPr>
+        <w:t xml:space="preserve">- </w:t>
+      </w:r>
+      <w:r>
+        <w:rPr>
+          <w:rFonts w:hint="cs"/>
+          <w:rtl/>
+        </w:rPr>
+        <w:t>לכן</w:t>
+      </w:r>
+      <w:r>
+        <w:rPr>
+          <w:rFonts w:hint="cs"/>
+          <w:rtl/>
+        </w:rPr>
+        <w:t xml:space="preserve"> כל הודעה מוצפנת בעזרת אלגוריתם</w:t>
+      </w:r>
+      <w:r>
+        <w:rPr>
+          <w:rFonts w:hint="cs"/>
+          <w:rtl/>
+        </w:rPr>
+        <w:t xml:space="preserve"> </w:t>
+      </w:r>
+      <w:r>
+        <w:rPr>
+          <w:rFonts w:hint="cs"/>
+          <w:rtl/>
+        </w:rPr>
+        <w:t xml:space="preserve">סינכרוני </w:t>
+      </w:r>
+      <w:r>
+        <w:rPr>
+          <w:rFonts w:hint="cs"/>
+          <w:rtl/>
+        </w:rPr>
+        <w:t>חזק</w:t>
+      </w:r>
+      <w:r>
+        <w:rPr>
+          <w:rFonts w:hint="cs"/>
+          <w:rtl/>
+        </w:rPr>
+        <w:t xml:space="preserve"> ידוע</w:t>
+      </w:r>
+      <w:r>
+        <w:rPr>
+          <w:rFonts w:hint="cs"/>
+          <w:rtl/>
+        </w:rPr>
+        <w:t xml:space="preserve"> -</w:t>
+      </w:r>
+      <w:r>
+        <w:rPr>
+          <w:rFonts w:hint="cs"/>
+          <w:rtl/>
+        </w:rPr>
+        <w:t xml:space="preserve"> </w:t>
+      </w:r>
+      <w:r>
+        <w:t>AES</w:t>
+      </w:r>
+      <w:r>
+        <w:rPr>
+          <w:rFonts w:hint="cs"/>
+          <w:rtl/>
+        </w:rPr>
+        <w:t xml:space="preserve">. </w:t>
+      </w:r>
+      <w:r>
+        <w:rPr>
+          <w:rFonts w:hint="cs"/>
+          <w:rtl/>
+        </w:rPr>
+        <w:t>בגלל שמפתחות ההצפנה לא מועברים בערוץ לא מאובטח</w:t>
+      </w:r>
+      <w:r>
+        <w:rPr>
+          <w:rFonts w:hint="cs"/>
+          <w:rtl/>
+        </w:rPr>
+        <w:t xml:space="preserve"> </w:t>
+      </w:r>
+      <w:r>
+        <w:rPr>
+          <w:rFonts w:hint="cs"/>
+          <w:rtl/>
+        </w:rPr>
+        <w:t>(</w:t>
+      </w:r>
+      <w:r>
+        <w:rPr>
+          <w:rFonts w:hint="cs"/>
+          <w:rtl/>
+        </w:rPr>
+        <w:t>אלא נמצאים בקבצי</w:t>
+      </w:r>
+      <w:r>
+        <w:rPr>
+          <w:rFonts w:hint="cs"/>
+          <w:rtl/>
+        </w:rPr>
+        <w:t xml:space="preserve"> קונפיגורציה ו</w:t>
+      </w:r>
+      <w:r>
+        <w:rPr>
+          <w:rFonts w:hint="cs"/>
+          <w:rtl/>
+        </w:rPr>
+        <w:t>ב</w:t>
+      </w:r>
+      <w:r>
+        <w:rPr>
+          <w:rFonts w:hint="cs"/>
+          <w:rtl/>
+        </w:rPr>
+        <w:t xml:space="preserve">תוך קוד עצמו) </w:t>
+      </w:r>
+      <w:r>
+        <w:rPr>
+          <w:rtl/>
+        </w:rPr>
+        <w:t>–</w:t>
+      </w:r>
+      <w:r>
+        <w:rPr>
+          <w:rFonts w:hint="cs"/>
+          <w:rtl/>
+        </w:rPr>
+        <w:t xml:space="preserve"> למי שיאזין לתעבורה</w:t>
+      </w:r>
+      <w:r>
+        <w:rPr>
+          <w:rFonts w:hint="cs"/>
+          <w:rtl/>
+        </w:rPr>
+        <w:t xml:space="preserve"> ברשת</w:t>
+      </w:r>
+      <w:r>
+        <w:rPr>
+          <w:rFonts w:hint="cs"/>
+          <w:rtl/>
+        </w:rPr>
+        <w:t xml:space="preserve"> אין סיכוי לפנח אותה. </w:t>
+      </w:r>
+      <w:r>
+        <w:rPr>
+          <w:rFonts w:hint="cs"/>
+          <w:rtl/>
+        </w:rPr>
+        <w:t>כמובן קיימת אופציה לבטל את ההצפנה (לצורך</w:t>
+      </w:r>
+      <w:r>
+        <w:rPr>
+          <w:rFonts w:hint="cs"/>
+          <w:rtl/>
+        </w:rPr>
+        <w:t xml:space="preserve"> </w:t>
+      </w:r>
+      <w:r>
+        <w:t>debug</w:t>
+      </w:r>
+      <w:r>
+        <w:rPr>
+          <w:rFonts w:hint="cs"/>
+          <w:rtl/>
+        </w:rPr>
+        <w:t>, לדוגמה</w:t>
+      </w:r>
+      <w:r>
+        <w:rPr>
+          <w:rFonts w:hint="cs"/>
+          <w:rtl/>
+        </w:rPr>
+        <w:t>)</w:t>
+      </w:r>
+      <w:r>
+        <w:rPr>
+          <w:rFonts w:hint="cs"/>
+          <w:rtl/>
+        </w:rPr>
+        <w:t xml:space="preserve"> ע"י הזנת סיסמא ריקה (</w:t>
+      </w:r>
+      <w:r>
+        <w:t>""</w:t>
+      </w:r>
+      <w:r>
+        <w:rPr>
+          <w:rFonts w:hint="cs"/>
+          <w:rtl/>
+        </w:rPr>
+        <w:t>) בקובץ קונפיגורציה.</w:t>
+      </w:r>
+    </w:p>
+    <w:p>
+      <w:pPr>
+        <w:ind w:left="42" w:firstLine="318"/>
+        <w:rPr>
+          <w:rFonts w:hint="cs"/>
+          <w:rtl/>
+        </w:rPr>
+      </w:pPr>
+      <w:r>
+        <w:rPr>
+          <w:rFonts w:hint="cs"/>
+          <w:rtl/>
+        </w:rPr>
+        <w:t xml:space="preserve">אם מנסים להתחבר לשרת בלי לדעת את המפתחות  - השרת ינתק קשר. כל פעם ששולחים אליו מידע לא תקין  - הוא ינתק קשר. </w:t>
+      </w:r>
+      <w:r>
+        <w:rPr>
+          <w:rFonts w:hint="cs"/>
+          <w:rtl/>
+        </w:rPr>
+        <w:t>זה נותן איזה שהוא מנגנון להתגונן מ</w:t>
+      </w:r>
+      <w:r>
+        <w:rPr>
+          <w:rFonts w:hint="cs"/>
+          <w:rtl/>
+        </w:rPr>
+        <w:t>פריצות</w:t>
+      </w:r>
+      <w:r>
+        <w:rPr>
+          <w:rFonts w:hint="cs"/>
+          <w:rtl/>
+        </w:rPr>
+        <w:t>.</w:t>
+      </w:r>
+    </w:p>
+    <w:p>
+      <w:pPr>
+        <w:ind w:firstLine="360"/>
+        <w:rPr>
+          <w:rFonts w:hint="cs"/>
+          <w:rtl/>
+        </w:rPr>
+      </w:pPr>
+      <w:r>
+        <w:rPr>
+          <w:rFonts w:hint="cs"/>
+          <w:rtl/>
+        </w:rPr>
+        <w:t xml:space="preserve">השרת </w:t>
+      </w:r>
+      <w:r>
+        <w:rPr>
+          <w:rFonts w:hint="cs"/>
+          <w:rtl/>
+        </w:rPr>
+        <w:t xml:space="preserve">מאזין לפורט </w:t>
+      </w:r>
+      <w:r>
+        <w:t>TCP</w:t>
+      </w:r>
+      <w:r>
+        <w:rPr>
+          <w:rFonts w:hint="cs"/>
+          <w:rtl/>
+        </w:rPr>
+        <w:t xml:space="preserve"> יחיד</w:t>
+      </w:r>
+      <w:r>
+        <w:rPr>
+          <w:rFonts w:hint="cs"/>
+          <w:rtl/>
+        </w:rPr>
+        <w:t xml:space="preserve"> (גם עבור כל ה-</w:t>
+      </w:r>
+      <w:r>
+        <w:t>client</w:t>
+      </w:r>
+      <w:r>
+        <w:rPr>
+          <w:rFonts w:hint="cs"/>
+          <w:rtl/>
+        </w:rPr>
+        <w:t>-ים, גם עבור ממשק ניהול)</w:t>
+      </w:r>
+      <w:r>
+        <w:rPr>
+          <w:rFonts w:hint="cs"/>
+          <w:rtl/>
+        </w:rPr>
+        <w:t>, זה</w:t>
+      </w:r>
+      <w:r>
+        <w:rPr>
+          <w:rFonts w:hint="cs"/>
+          <w:rtl/>
+        </w:rPr>
+        <w:t xml:space="preserve"> משיקולי</w:t>
+      </w:r>
+      <w:r>
+        <w:rPr>
+          <w:rFonts w:hint="cs"/>
+          <w:rtl/>
+        </w:rPr>
+        <w:t>ם</w:t>
+      </w:r>
+      <w:r>
+        <w:rPr>
+          <w:rFonts w:hint="cs"/>
+          <w:rtl/>
+        </w:rPr>
+        <w:t xml:space="preserve"> אסטטיים ו</w:t>
+      </w:r>
+      <w:r>
+        <w:rPr>
+          <w:rFonts w:hint="cs"/>
+          <w:rtl/>
+        </w:rPr>
+        <w:t>אבטחת מידע.</w:t>
+      </w:r>
+      <w:r>
+        <w:rPr>
+          <w:rFonts w:hint="cs"/>
+          <w:rtl/>
+        </w:rPr>
+        <w:t xml:space="preserve"> </w:t>
+      </w:r>
+    </w:p>
+    <w:p>
+      <w:pPr>
+        <w:ind w:firstLine="360"/>
+        <w:rPr>
+          <w:rFonts w:hint="cs"/>
+          <w:rtl/>
+        </w:rPr>
+      </w:pPr>
+      <w:r>
+        <w:rPr>
+          <w:rFonts w:hint="cs"/>
+          <w:rtl/>
+        </w:rPr>
+        <w:t>ב</w:t>
+      </w:r>
+      <w:r>
+        <w:rPr>
+          <w:rFonts w:hint="cs"/>
+          <w:rtl/>
+        </w:rPr>
+        <w:t>רגע ש-</w:t>
+      </w:r>
+      <w:r>
+        <w:t>Agent</w:t>
+      </w:r>
+      <w:r>
+        <w:rPr>
+          <w:rFonts w:hint="cs"/>
+          <w:rtl/>
+        </w:rPr>
+        <w:t xml:space="preserve"> מתחבר, שרת שלוח לו בקשה להזדרות</w:t>
+      </w:r>
+      <w:r>
+        <w:rPr>
+          <w:rFonts w:hint="cs"/>
+          <w:rtl/>
+        </w:rPr>
+        <w:t xml:space="preserve"> (לא בלבל עם "אימות")</w:t>
+      </w:r>
+      <w:r>
+        <w:rPr>
+          <w:rFonts w:hint="cs"/>
+          <w:rtl/>
+        </w:rPr>
+        <w:t xml:space="preserve">:  </w:t>
+      </w:r>
+      <w:r>
+        <w:t>Agent</w:t>
+      </w:r>
+      <w:r>
+        <w:rPr>
+          <w:rFonts w:hint="cs"/>
+          <w:rtl/>
+        </w:rPr>
+        <w:t xml:space="preserve"> שולח לו את השם ומס' הסידורי שלו.</w:t>
+      </w:r>
+      <w:r>
+        <w:rPr>
+          <w:rFonts w:hint="cs"/>
+          <w:rtl/>
+        </w:rPr>
+        <w:t xml:space="preserve"> </w:t>
+      </w:r>
+      <w:r>
+        <w:rPr>
+          <w:rFonts w:hint="cs"/>
+          <w:rtl/>
+        </w:rPr>
+        <w:t xml:space="preserve">השרת עושה השוואה מול הנתונים שיש לו כבר:  אם הוא רואה אותו פעם ראשונה, הוא מקצה לו </w:t>
+      </w:r>
+      <w:r>
+        <w:t>ID</w:t>
+      </w:r>
+      <w:r>
+        <w:rPr>
+          <w:rFonts w:hint="cs"/>
+          <w:rtl/>
+        </w:rPr>
+        <w:t xml:space="preserve"> ושומר אצלו ב-"</w:t>
+      </w:r>
+      <w:r>
+        <w:t>database</w:t>
+      </w:r>
+      <w:r>
+        <w:rPr>
+          <w:rFonts w:hint="cs"/>
+          <w:rtl/>
+        </w:rPr>
+        <w:t xml:space="preserve">" (במבנה מסוג </w:t>
+      </w:r>
+      <w:r>
+        <w:t>Dictionary</w:t>
+      </w:r>
+      <w:r>
+        <w:rPr>
+          <w:rFonts w:hint="cs"/>
+          <w:rtl/>
+        </w:rPr>
+        <w:t>)</w:t>
+      </w:r>
+      <w:r>
+        <w:rPr>
+          <w:rFonts w:hint="cs"/>
+          <w:rtl/>
+        </w:rPr>
+        <w:t>.</w:t>
+      </w:r>
+      <w:r>
+        <w:rPr>
+          <w:rFonts w:hint="cs"/>
+          <w:rtl/>
+        </w:rPr>
+        <w:t xml:space="preserve"> לאחר מכן השרת מבקש לשלוח אליו נתונים סטטים בסיסיים על מע' הפעלה וחומרה, וברגע שמקבל אותם </w:t>
+      </w:r>
+      <w:r>
+        <w:rPr>
+          <w:rtl/>
+        </w:rPr>
+        <w:t>–</w:t>
+      </w:r>
+      <w:r>
+        <w:rPr>
+          <w:rFonts w:hint="cs"/>
+          <w:rtl/>
+        </w:rPr>
+        <w:t xml:space="preserve"> שמור גם כן ב-"</w:t>
+      </w:r>
+      <w:r>
+        <w:t>database</w:t>
+      </w:r>
+      <w:r>
+        <w:rPr>
+          <w:rFonts w:hint="cs"/>
+          <w:rtl/>
+        </w:rPr>
+        <w:t xml:space="preserve">". </w:t>
+      </w:r>
+      <w:r>
+        <w:rPr>
+          <w:rFonts w:hint="cs"/>
+          <w:rtl/>
+        </w:rPr>
+        <w:t xml:space="preserve"> כך הוא שומר </w:t>
+      </w:r>
+      <w:r>
+        <w:t>inventory</w:t>
+      </w:r>
+      <w:r>
+        <w:rPr>
+          <w:rFonts w:hint="cs"/>
+          <w:rtl/>
+        </w:rPr>
+        <w:t xml:space="preserve"> של כל התחנות, וגם מציג מידע סטטי לממשק ניהול בצורה יותר מהירה. </w:t>
+      </w:r>
+    </w:p>
+    <w:p>
+      <w:pPr>
+        <w:ind w:firstLine="360"/>
+        <w:rPr>
+          <w:rFonts w:hint="cs"/>
+          <w:rtl/>
+        </w:rPr>
+      </w:pPr>
+    </w:p>
+    <w:p>
+      <w:pPr>
+        <w:ind w:left="42" w:firstLine="318"/>
+        <w:rPr>
+          <w:rFonts w:hint="cs"/>
+          <w:rtl/>
+        </w:rPr>
+      </w:pPr>
+      <w:r>
+        <w:rPr>
+          <w:rFonts w:hint="cs"/>
+          <w:rtl/>
+        </w:rPr>
+        <w:t>...</w:t>
+      </w:r>
+    </w:p>
+    <w:p>
+      <w:pPr>
+        <w:rPr>
+          <w:rFonts w:hint="cs"/>
+          <w:rtl/>
+        </w:rPr>
+      </w:pPr>
+    </w:p>
+    <w:p>
+      <w:pPr>
+        <w:rPr>
+          <w:rFonts w:hint="cs"/>
+          <w:b/>
+          <w:bCs/>
+          <w:rtl/>
+        </w:rPr>
+      </w:pPr>
+      <w:r>
+        <w:rPr>
+          <w:rFonts w:hint="cs"/>
+          <w:b/>
+          <w:bCs/>
+          <w:rtl/>
+        </w:rPr>
+        <w:t>אובייקטים ופונציות עיקריות:</w:t>
+      </w:r>
+    </w:p>
+    <w:p>
+      <w:pPr>
+        <w:ind w:left="42" w:firstLine="318"/>
+        <w:rPr>
+          <w:rFonts w:hint="cs"/>
+          <w:u w:val="single"/>
+          <w:rtl/>
+        </w:rPr>
+      </w:pPr>
+      <w:r>
+        <w:rPr>
+          <w:u w:val="single"/>
+        </w:rPr>
+        <w:t>TcpBase.cs</w:t>
+      </w:r>
+      <w:r>
+        <w:rPr>
+          <w:rFonts w:hint="cs"/>
+          <w:u w:val="single"/>
+          <w:rtl/>
+        </w:rPr>
+        <w:t xml:space="preserve">:  </w:t>
+      </w:r>
+    </w:p>
+    <w:p>
+      <w:pPr>
+        <w:ind w:firstLine="360"/>
+        <w:rPr>
+          <w:rFonts w:hint="cs"/>
+          <w:rtl/>
+        </w:rPr>
+      </w:pPr>
+    </w:p>
+    <w:p>
+      <w:pPr>
+        <w:ind w:firstLine="360"/>
+        <w:rPr>
+          <w:rFonts w:hint="cs"/>
+          <w:rtl/>
+        </w:rPr>
+      </w:pPr>
+      <w:r>
+        <w:rPr>
+          <w:rFonts w:hint="cs"/>
+          <w:rtl/>
+        </w:rPr>
+        <w:t xml:space="preserve">מי </w:t>
+      </w:r>
+      <w:r>
+        <w:rPr>
+          <w:rFonts w:hint="cs"/>
+          <w:rtl/>
+        </w:rPr>
+        <w:t xml:space="preserve">בכלל </w:t>
+      </w:r>
+      <w:bookmarkStart w:id="0" w:name="_GoBack"/>
+      <w:bookmarkEnd w:id="0"/>
+      <w:r>
+        <w:rPr>
+          <w:rFonts w:hint="cs"/>
+          <w:rtl/>
+        </w:rPr>
+        <w:t xml:space="preserve">קורא </w:t>
+      </w:r>
+      <w:r>
+        <w:rPr>
+          <w:rFonts w:hint="cs"/>
+          <w:rtl/>
+        </w:rPr>
+        <w:t>את כל זה</w:t>
+      </w:r>
+      <w:r>
+        <w:rPr>
+          <w:rFonts w:hint="cs"/>
+          <w:rtl/>
+        </w:rPr>
+        <w:t>???</w:t>
+      </w:r>
+    </w:p>
+    <w:p>
+      <w:pPr>
+        <w:ind w:firstLine="360"/>
+        <w:rPr>
+          <w:rFonts w:hint="cs"/>
+          <w:rtl/>
+        </w:rPr>
+      </w:pPr>
+    </w:p>
+    <w:p>
+      <w:pPr>
+        <w:rPr>
+          <w:rFonts w:hint="cs"/>
+          <w:b/>
+          <w:bCs/>
+          <w:rtl/>
+        </w:rPr>
+      </w:pPr>
+    </w:p>
+    <w:p>
+      <w:pPr>
+        <w:rPr>
+          <w:rFonts w:hint="cs"/>
+          <w:b/>
+          <w:bCs/>
+          <w:rtl/>
+        </w:rPr>
+      </w:pPr>
+    </w:p>
+    <w:p>
+      <w:pPr>
+        <w:pStyle w:val="ListParagraph"/>
+        <w:rPr>
+          <w:rFonts w:hint="cs"/>
+          <w:rtl/>
+        </w:rPr>
+      </w:pPr>
+    </w:p>
+    <w:p>
+      <w:pPr>
+        <w:rPr>
+          <w:rtl/>
+        </w:rPr>
+      </w:pPr>
+      <w:r>
+        <w:rPr>
+          <w:rFonts w:hint="cs"/>
+          <w:rtl/>
+        </w:rPr>
+        <w:t xml:space="preserve"> </w:t>
       </w:r>
     </w:p>
     <w:sectPr>
@@ -5123,6 +7411,146 @@
     </w:lvl>
   </w:abstractNum>
   <w:abstractNum w:abstractNumId="2">
+    <w:nsid w:val="1BFB2158"/>
+    <w:multiLevelType w:val="hybridMultilevel"/>
+    <w:tmpl w:val="E76827A2"/>
+    <w:lvl w:ilvl="0" w:tplc="E31439D2">
+      <w:start w:val="1"/>
+      <w:numFmt w:val="bullet"/>
+      <w:lvlText w:val="*"/>
+      <w:lvlJc w:val="left"/>
+      <w:pPr>
+        <w:tabs>
+          <w:tab w:val="num" w:pos="720"/>
+        </w:tabs>
+        <w:ind w:left="720" w:hanging="360"/>
+      </w:pPr>
+      <w:rPr>
+        <w:rFonts w:ascii="Times New Roman" w:hAnsi="Times New Roman" w:hint="default"/>
+      </w:rPr>
+    </w:lvl>
+    <w:lvl w:ilvl="1" w:tplc="B7A268E2" w:tentative="1">
+      <w:start w:val="1"/>
+      <w:numFmt w:val="bullet"/>
+      <w:lvlText w:val="*"/>
+      <w:lvlJc w:val="left"/>
+      <w:pPr>
+        <w:tabs>
+          <w:tab w:val="num" w:pos="1440"/>
+        </w:tabs>
+        <w:ind w:left="1440" w:hanging="360"/>
+      </w:pPr>
+      <w:rPr>
+        <w:rFonts w:ascii="Times New Roman" w:hAnsi="Times New Roman" w:hint="default"/>
+      </w:rPr>
+    </w:lvl>
+    <w:lvl w:ilvl="2" w:tplc="35927BD2" w:tentative="1">
+      <w:start w:val="1"/>
+      <w:numFmt w:val="bullet"/>
+      <w:lvlText w:val="*"/>
+      <w:lvlJc w:val="left"/>
+      <w:pPr>
+        <w:tabs>
+          <w:tab w:val="num" w:pos="2160"/>
+        </w:tabs>
+        <w:ind w:left="2160" w:hanging="360"/>
+      </w:pPr>
+      <w:rPr>
+        <w:rFonts w:ascii="Times New Roman" w:hAnsi="Times New Roman" w:hint="default"/>
+      </w:rPr>
+    </w:lvl>
+    <w:lvl w:ilvl="3" w:tplc="C8C4ACAC" w:tentative="1">
+      <w:start w:val="1"/>
+      <w:numFmt w:val="bullet"/>
+      <w:lvlText w:val="*"/>
+      <w:lvlJc w:val="left"/>
+      <w:pPr>
+        <w:tabs>
+          <w:tab w:val="num" w:pos="2880"/>
+        </w:tabs>
+        <w:ind w:left="2880" w:hanging="360"/>
+      </w:pPr>
+      <w:rPr>
+        <w:rFonts w:ascii="Times New Roman" w:hAnsi="Times New Roman" w:hint="default"/>
+      </w:rPr>
+    </w:lvl>
+    <w:lvl w:ilvl="4" w:tplc="C770B53E" w:tentative="1">
+      <w:start w:val="1"/>
+      <w:numFmt w:val="bullet"/>
+      <w:lvlText w:val="*"/>
+      <w:lvlJc w:val="left"/>
+      <w:pPr>
+        <w:tabs>
+          <w:tab w:val="num" w:pos="3600"/>
+        </w:tabs>
+        <w:ind w:left="3600" w:hanging="360"/>
+      </w:pPr>
+      <w:rPr>
+        <w:rFonts w:ascii="Times New Roman" w:hAnsi="Times New Roman" w:hint="default"/>
+      </w:rPr>
+    </w:lvl>
+    <w:lvl w:ilvl="5" w:tplc="B2C493EC" w:tentative="1">
+      <w:start w:val="1"/>
+      <w:numFmt w:val="bullet"/>
+      <w:lvlText w:val="*"/>
+      <w:lvlJc w:val="left"/>
+      <w:pPr>
+        <w:tabs>
+          <w:tab w:val="num" w:pos="4320"/>
+        </w:tabs>
+        <w:ind w:left="4320" w:hanging="360"/>
+      </w:pPr>
+      <w:rPr>
+        <w:rFonts w:ascii="Times New Roman" w:hAnsi="Times New Roman" w:hint="default"/>
+      </w:rPr>
+    </w:lvl>
+    <w:lvl w:ilvl="6" w:tplc="62060F5E" w:tentative="1">
+      <w:start w:val="1"/>
+      <w:numFmt w:val="bullet"/>
+      <w:lvlText w:val="*"/>
+      <w:lvlJc w:val="left"/>
+      <w:pPr>
+        <w:tabs>
+          <w:tab w:val="num" w:pos="5040"/>
+        </w:tabs>
+        <w:ind w:left="5040" w:hanging="360"/>
+      </w:pPr>
+      <w:rPr>
+        <w:rFonts w:ascii="Times New Roman" w:hAnsi="Times New Roman" w:hint="default"/>
+      </w:rPr>
+    </w:lvl>
+    <w:lvl w:ilvl="7" w:tplc="05445596" w:tentative="1">
+      <w:start w:val="1"/>
+      <w:numFmt w:val="bullet"/>
+      <w:lvlText w:val="*"/>
+      <w:lvlJc w:val="left"/>
+      <w:pPr>
+        <w:tabs>
+          <w:tab w:val="num" w:pos="5760"/>
+        </w:tabs>
+        <w:ind w:left="5760" w:hanging="360"/>
+      </w:pPr>
+      <w:rPr>
+        <w:rFonts w:ascii="Times New Roman" w:hAnsi="Times New Roman" w:hint="default"/>
+      </w:rPr>
+    </w:lvl>
+    <w:lvl w:ilvl="8" w:tplc="BD8AC728" w:tentative="1">
+      <w:start w:val="1"/>
+      <w:numFmt w:val="bullet"/>
+      <w:lvlText w:val="*"/>
+      <w:lvlJc w:val="left"/>
+      <w:pPr>
+        <w:tabs>
+          <w:tab w:val="num" w:pos="6480"/>
+        </w:tabs>
+        <w:ind w:left="6480" w:hanging="360"/>
+      </w:pPr>
+      <w:rPr>
+        <w:rFonts w:ascii="Times New Roman" w:hAnsi="Times New Roman" w:hint="default"/>
+      </w:rPr>
+    </w:lvl>
+  </w:abstractNum>
+  <w:abstractNum w:abstractNumId="3">
     <w:nsid w:val="1FE7154E"/>
     <w:multiLevelType w:val="hybridMultilevel"/>
     <w:tmpl w:val="1A12827E"/>
@@ -5235,7 +7663,7 @@
       </w:rPr>
     </w:lvl>
   </w:abstractNum>
-  <w:abstractNum w:abstractNumId="3">
+  <w:abstractNum w:abstractNumId="4">
     <w:nsid w:val="43A14096"/>
     <w:multiLevelType w:val="hybridMultilevel"/>
     <w:tmpl w:val="2ECE0384"/>
@@ -5324,7 +7752,96 @@
       </w:pPr>
     </w:lvl>
   </w:abstractNum>
-  <w:abstractNum w:abstractNumId="4">
+  <w:abstractNum w:abstractNumId="5">
+    <w:nsid w:val="48AD6343"/>
+    <w:multiLevelType w:val="hybridMultilevel"/>
+    <w:tmpl w:val="1514EAB0"/>
+    <w:lvl w:ilvl="0" w:tplc="0409000F">
+      <w:start w:val="1"/>
+      <w:numFmt w:val="decimal"/>
+      <w:lvlText w:val="%1."/>
+      <w:lvlJc w:val="left"/>
+      <w:pPr>
+        <w:ind w:left="720" w:hanging="360"/>
+      </w:pPr>
+      <w:rPr>
+        <w:rFonts w:hint="default"/>
+      </w:rPr>
+    </w:lvl>
+    <w:lvl w:ilvl="1" w:tplc="04090019" w:tentative="1">
+      <w:start w:val="1"/>
+      <w:numFmt w:val="lowerLetter"/>
+      <w:lvlText w:val="%2."/>
+      <w:lvlJc w:val="left"/>
+      <w:pPr>
+        <w:ind w:left="1440" w:hanging="360"/>
+      </w:pPr>
+    </w:lvl>
+    <w:lvl w:ilvl="2" w:tplc="0409001B" w:tentative="1">
+      <w:start w:val="1"/>
+      <w:numFmt w:val="lowerRoman"/>
+      <w:lvlText w:val="%3."/>
+      <w:lvlJc w:val="right"/>
+      <w:pPr>
+        <w:ind w:left="2160" w:hanging="180"/>
+      </w:pPr>
+    </w:lvl>
+    <w:lvl w:ilvl="3" w:tplc="0409000F" w:tentative="1">
+      <w:start w:val="1"/>
+      <w:numFmt w:val="decimal"/>
+      <w:lvlText w:val="%4."/>
+      <w:lvlJc w:val="left"/>
+      <w:pPr>
+        <w:ind w:left="2880" w:hanging="360"/>
+      </w:pPr>
+    </w:lvl>
+    <w:lvl w:ilvl="4" w:tplc="04090019" w:tentative="1">
+      <w:start w:val="1"/>
+      <w:numFmt w:val="lowerLetter"/>
+      <w:lvlText w:val="%5."/>
+      <w:lvlJc w:val="left"/>
+      <w:pPr>
+        <w:ind w:left="3600" w:hanging="360"/>
+      </w:pPr>
+    </w:lvl>
+    <w:lvl w:ilvl="5" w:tplc="0409001B" w:tentative="1">
+      <w:start w:val="1"/>
+      <w:numFmt w:val="lowerRoman"/>
+      <w:lvlText w:val="%6."/>
+      <w:lvlJc w:val="right"/>
+      <w:pPr>
+        <w:ind w:left="4320" w:hanging="180"/>
+      </w:pPr>
+    </w:lvl>
+    <w:lvl w:ilvl="6" w:tplc="0409000F" w:tentative="1">
+      <w:start w:val="1"/>
+      <w:numFmt w:val="decimal"/>
+      <w:lvlText w:val="%7."/>
+      <w:lvlJc w:val="left"/>
+      <w:pPr>
+        <w:ind w:left="5040" w:hanging="360"/>
+      </w:pPr>
+    </w:lvl>
+    <w:lvl w:ilvl="7" w:tplc="04090019" w:tentative="1">
+      <w:start w:val="1"/>
+      <w:numFmt w:val="lowerLetter"/>
+      <w:lvlText w:val="%8."/>
+      <w:lvlJc w:val="left"/>
+      <w:pPr>
+        <w:ind w:left="5760" w:hanging="360"/>
+      </w:pPr>
+    </w:lvl>
+    <w:lvl w:ilvl="8" w:tplc="0409001B" w:tentative="1">
+      <w:start w:val="1"/>
+      <w:numFmt w:val="lowerRoman"/>
+      <w:lvlText w:val="%9."/>
+      <w:lvlJc w:val="right"/>
+      <w:pPr>
+        <w:ind w:left="6480" w:hanging="180"/>
+      </w:pPr>
+    </w:lvl>
+  </w:abstractNum>
+  <w:abstractNum w:abstractNumId="6">
     <w:nsid w:val="4E2E71C8"/>
     <w:multiLevelType w:val="hybridMultilevel"/>
     <w:tmpl w:val="D084E162"/>
@@ -5413,7 +7930,7 @@
       </w:pPr>
     </w:lvl>
   </w:abstractNum>
-  <w:abstractNum w:abstractNumId="5">
+  <w:abstractNum w:abstractNumId="7">
     <w:nsid w:val="513B0CA7"/>
     <w:multiLevelType w:val="hybridMultilevel"/>
     <w:tmpl w:val="35427818"/>
@@ -5526,7 +8043,96 @@
       </w:rPr>
     </w:lvl>
   </w:abstractNum>
-  <w:abstractNum w:abstractNumId="6">
+  <w:abstractNum w:abstractNumId="8">
+    <w:nsid w:val="5AC92B93"/>
+    <w:multiLevelType w:val="hybridMultilevel"/>
+    <w:tmpl w:val="1974DDA4"/>
+    <w:lvl w:ilvl="0" w:tplc="0409000F">
+      <w:start w:val="1"/>
+      <w:numFmt w:val="decimal"/>
+      <w:lvlText w:val="%1."/>
+      <w:lvlJc w:val="left"/>
+      <w:pPr>
+        <w:ind w:left="720" w:hanging="360"/>
+      </w:pPr>
+      <w:rPr>
+        <w:rFonts w:hint="default"/>
+      </w:rPr>
+    </w:lvl>
+    <w:lvl w:ilvl="1" w:tplc="04090019" w:tentative="1">
+      <w:start w:val="1"/>
+      <w:numFmt w:val="lowerLetter"/>
+      <w:lvlText w:val="%2."/>
+      <w:lvlJc w:val="left"/>
+      <w:pPr>
+        <w:ind w:left="1440" w:hanging="360"/>
+      </w:pPr>
+    </w:lvl>
+    <w:lvl w:ilvl="2" w:tplc="0409001B" w:tentative="1">
+      <w:start w:val="1"/>
+      <w:numFmt w:val="lowerRoman"/>
+      <w:lvlText w:val="%3."/>
+      <w:lvlJc w:val="right"/>
+      <w:pPr>
+        <w:ind w:left="2160" w:hanging="180"/>
+      </w:pPr>
+    </w:lvl>
+    <w:lvl w:ilvl="3" w:tplc="0409000F" w:tentative="1">
+      <w:start w:val="1"/>
+      <w:numFmt w:val="decimal"/>
+      <w:lvlText w:val="%4."/>
+      <w:lvlJc w:val="left"/>
+      <w:pPr>
+        <w:ind w:left="2880" w:hanging="360"/>
+      </w:pPr>
+    </w:lvl>
+    <w:lvl w:ilvl="4" w:tplc="04090019" w:tentative="1">
+      <w:start w:val="1"/>
+      <w:numFmt w:val="lowerLetter"/>
+      <w:lvlText w:val="%5."/>
+      <w:lvlJc w:val="left"/>
+      <w:pPr>
+        <w:ind w:left="3600" w:hanging="360"/>
+      </w:pPr>
+    </w:lvl>
+    <w:lvl w:ilvl="5" w:tplc="0409001B" w:tentative="1">
+      <w:start w:val="1"/>
+      <w:numFmt w:val="lowerRoman"/>
+      <w:lvlText w:val="%6."/>
+      <w:lvlJc w:val="right"/>
+      <w:pPr>
+        <w:ind w:left="4320" w:hanging="180"/>
+      </w:pPr>
+    </w:lvl>
+    <w:lvl w:ilvl="6" w:tplc="0409000F" w:tentative="1">
+      <w:start w:val="1"/>
+      <w:numFmt w:val="decimal"/>
+      <w:lvlText w:val="%7."/>
+      <w:lvlJc w:val="left"/>
+      <w:pPr>
+        <w:ind w:left="5040" w:hanging="360"/>
+      </w:pPr>
+    </w:lvl>
+    <w:lvl w:ilvl="7" w:tplc="04090019" w:tentative="1">
+      <w:start w:val="1"/>
+      <w:numFmt w:val="lowerLetter"/>
+      <w:lvlText w:val="%8."/>
+      <w:lvlJc w:val="left"/>
+      <w:pPr>
+        <w:ind w:left="5760" w:hanging="360"/>
+      </w:pPr>
+    </w:lvl>
+    <w:lvl w:ilvl="8" w:tplc="0409001B" w:tentative="1">
+      <w:start w:val="1"/>
+      <w:numFmt w:val="lowerRoman"/>
+      <w:lvlText w:val="%9."/>
+      <w:lvlJc w:val="right"/>
+      <w:pPr>
+        <w:ind w:left="6480" w:hanging="180"/>
+      </w:pPr>
+    </w:lvl>
+  </w:abstractNum>
+  <w:abstractNum w:abstractNumId="9">
     <w:nsid w:val="744310D0"/>
     <w:multiLevelType w:val="hybridMultilevel"/>
     <w:tmpl w:val="D744EB62"/>
@@ -5615,7 +8221,7 @@
       </w:pPr>
     </w:lvl>
   </w:abstractNum>
-  <w:abstractNum w:abstractNumId="7">
+  <w:abstractNum w:abstractNumId="10">
     <w:nsid w:val="7BBE0812"/>
     <w:multiLevelType w:val="hybridMultilevel"/>
     <w:tmpl w:val="8736CA0A"/>
@@ -5729,28 +8335,37 @@
     </w:lvl>
   </w:abstractNum>
   <w:num w:numId="1">
-    <w:abstractNumId w:val="5"/>
+    <w:abstractNumId w:val="7"/>
   </w:num>
   <w:num w:numId="2">
     <w:abstractNumId w:val="1"/>
   </w:num>
   <w:num w:numId="3">
-    <w:abstractNumId w:val="7"/>
+    <w:abstractNumId w:val="10"/>
   </w:num>
   <w:num w:numId="4">
     <w:abstractNumId w:val="0"/>
   </w:num>
   <w:num w:numId="5">
+    <w:abstractNumId w:val="9"/>
+  </w:num>
+  <w:num w:numId="6">
+    <w:abstractNumId w:val="3"/>
+  </w:num>
+  <w:num w:numId="7">
+    <w:abstractNumId w:val="4"/>
+  </w:num>
+  <w:num w:numId="8">
     <w:abstractNumId w:val="6"/>
   </w:num>
-  <w:num w:numId="6">
+  <w:num w:numId="9">
+    <w:abstractNumId w:val="5"/>
+  </w:num>
+  <w:num w:numId="10">
+    <w:abstractNumId w:val="8"/>
+  </w:num>
+  <w:num w:numId="11">
     <w:abstractNumId w:val="2"/>
-  </w:num>
-  <w:num w:numId="7">
-    <w:abstractNumId w:val="3"/>
-  </w:num>
-  <w:num w:numId="8">
-    <w:abstractNumId w:val="4"/>
   </w:num>
 </w:numbering>
 </file>
@@ -5921,7 +8536,6 @@
   <w:style w:type="character" w:default="1" w:styleId="DefaultParagraphFont">
     <w:name w:val="Default Paragraph Font"/>
     <w:uiPriority w:val="1"/>
-    <w:semiHidden/>
     <w:unhideWhenUsed/>
   </w:style>
   <w:style w:type="table" w:default="1" w:styleId="TableNormal">
@@ -6029,6 +8643,23 @@
       <w:ind w:left="720"/>
       <w:contextualSpacing/>
     </w:pPr>
+  </w:style>
+  <w:style w:type="paragraph" w:styleId="NormalWeb">
+    <w:name w:val="Normal (Web)"/>
+    <w:basedOn w:val="Normal"/>
+    <w:uiPriority w:val="99"/>
+    <w:semiHidden/>
+    <w:unhideWhenUsed/>
+    <w:rsid w:val="001E455B"/>
+    <w:pPr>
+      <w:bidi w:val="0"/>
+      <w:spacing w:before="100" w:beforeAutospacing="1" w:after="100" w:afterAutospacing="1" w:line="240" w:lineRule="auto"/>
+    </w:pPr>
+    <w:rPr>
+      <w:rFonts w:ascii="Times New Roman" w:eastAsia="Times New Roman" w:hAnsi="Times New Roman" w:cs="Times New Roman"/>
+      <w:sz w:val="24"/>
+      <w:szCs w:val="24"/>
+    </w:rPr>
   </w:style>
 </w:styles>
 </file>
@@ -6199,7 +8830,6 @@
   <w:style w:type="character" w:default="1" w:styleId="DefaultParagraphFont">
     <w:name w:val="Default Paragraph Font"/>
     <w:uiPriority w:val="1"/>
-    <w:semiHidden/>
     <w:unhideWhenUsed/>
   </w:style>
   <w:style w:type="table" w:default="1" w:styleId="TableNormal">
@@ -6307,6 +8937,23 @@
       <w:ind w:left="720"/>
       <w:contextualSpacing/>
     </w:pPr>
+  </w:style>
+  <w:style w:type="paragraph" w:styleId="NormalWeb">
+    <w:name w:val="Normal (Web)"/>
+    <w:basedOn w:val="Normal"/>
+    <w:uiPriority w:val="99"/>
+    <w:semiHidden/>
+    <w:unhideWhenUsed/>
+    <w:rsid w:val="001E455B"/>
+    <w:pPr>
+      <w:bidi w:val="0"/>
+      <w:spacing w:before="100" w:beforeAutospacing="1" w:after="100" w:afterAutospacing="1" w:line="240" w:lineRule="auto"/>
+    </w:pPr>
+    <w:rPr>
+      <w:rFonts w:ascii="Times New Roman" w:eastAsia="Times New Roman" w:hAnsi="Times New Roman" w:cs="Times New Roman"/>
+      <w:sz w:val="24"/>
+      <w:szCs w:val="24"/>
+    </w:rPr>
   </w:style>
 </w:styles>
 </file>

</xml_diff>

<commit_message>
Fixed some bugs in Executions (fixed bugs, corrected parameters that GUI sends). Added some messages to user. Fixed some exceptions.
</commit_message>
<xml_diff>
--- a/Doc/Remote Client Management Documentation.docx
+++ b/Doc/Remote Client Management Documentation.docx
@@ -5910,7 +5910,6 @@
       <w:pPr>
         <w:ind w:firstLine="360"/>
         <w:rPr>
-          <w:rFonts w:hint="cs"/>
           <w:rtl/>
         </w:rPr>
       </w:pPr>
@@ -5981,7 +5980,6 @@
       <w:pPr>
         <w:ind w:firstLine="360"/>
         <w:rPr>
-          <w:rFonts w:hint="cs"/>
           <w:rtl/>
         </w:rPr>
       </w:pPr>
@@ -6086,7 +6084,6 @@
       <w:pPr>
         <w:ind w:firstLine="360"/>
         <w:rPr>
-          <w:rFonts w:hint="cs"/>
           <w:rtl/>
         </w:rPr>
       </w:pPr>
@@ -6928,7 +6925,6 @@
     <w:p>
       <w:pPr>
         <w:rPr>
-          <w:rFonts w:hint="cs"/>
           <w:b/>
           <w:bCs/>
           <w:rtl/>
@@ -6947,7 +6943,6 @@
     <w:p>
       <w:pPr>
         <w:rPr>
-          <w:rFonts w:hint="cs"/>
           <w:u w:val="single"/>
           <w:rtl/>
         </w:rPr>
@@ -6999,7 +6994,6 @@
       <w:pPr>
         <w:ind w:firstLine="360"/>
         <w:rPr>
-          <w:rFonts w:hint="cs"/>
           <w:rtl/>
         </w:rPr>
       </w:pPr>
@@ -7025,7 +7019,6 @@
       <w:pPr>
         <w:ind w:firstLine="360"/>
         <w:rPr>
-          <w:rFonts w:hint="cs"/>
           <w:rtl/>
         </w:rPr>
       </w:pPr>
@@ -7095,7 +7088,6 @@
       <w:pPr>
         <w:ind w:firstLine="360"/>
         <w:rPr>
-          <w:rFonts w:hint="cs"/>
           <w:rtl/>
         </w:rPr>
       </w:pPr>
@@ -7166,7 +7158,6 @@
       <w:pPr>
         <w:ind w:firstLine="360"/>
         <w:rPr>
-          <w:rFonts w:hint="cs"/>
           <w:rtl/>
         </w:rPr>
       </w:pPr>
@@ -7223,7 +7214,6 @@
       <w:pPr>
         <w:ind w:firstLine="360"/>
         <w:rPr>
-          <w:rFonts w:hint="cs"/>
           <w:rtl/>
         </w:rPr>
       </w:pPr>
@@ -7300,7 +7290,6 @@
       <w:pPr>
         <w:ind w:firstLine="360"/>
         <w:rPr>
-          <w:rFonts w:hint="cs"/>
           <w:rtl/>
         </w:rPr>
       </w:pPr>
@@ -7607,9 +7596,170 @@
     </w:p>
     <w:p>
       <w:pPr>
+        <w:ind w:firstLine="360"/>
+        <w:rPr>
+          <w:rFonts w:hint="cs"/>
+          <w:u w:val="single"/>
+          <w:rtl/>
+        </w:rPr>
+      </w:pPr>
+      <w:r>
+        <w:rPr>
+          <w:u w:val="single"/>
+        </w:rPr>
+        <w:lastRenderedPageBreak/>
+        <w:t>MessageSend</w:t>
+      </w:r>
+      <w:r>
+        <w:rPr>
+          <w:rFonts w:hint="cs"/>
+          <w:u w:val="single"/>
+          <w:rtl/>
+        </w:rPr>
+        <w:t>:</w:t>
+      </w:r>
+      <w:r>
+        <w:rPr>
+          <w:rFonts w:hint="cs"/>
+          <w:rtl/>
+        </w:rPr>
+        <w:t xml:space="preserve">  </w:t>
+      </w:r>
+      <w:r>
+        <w:rPr>
+          <w:rFonts w:hint="cs"/>
+          <w:rtl/>
+        </w:rPr>
+        <w:t xml:space="preserve">הכנת הודעה:  הוספת </w:t>
+      </w:r>
+      <w:r>
+        <w:t>prefix</w:t>
+      </w:r>
+      <w:r>
+        <w:rPr>
+          <w:rFonts w:hint="cs"/>
+          <w:rtl/>
+        </w:rPr>
+        <w:t xml:space="preserve">, שמירת הודעה בתוך </w:t>
+      </w:r>
+      <w:r>
+        <w:t>UserToken</w:t>
+      </w:r>
+      <w:r>
+        <w:rPr>
+          <w:rFonts w:hint="cs"/>
+          <w:rtl/>
+        </w:rPr>
+        <w:t xml:space="preserve"> של אובייקט המוגדר כשולח.</w:t>
+      </w:r>
+      <w:r>
+        <w:rPr>
+          <w:rFonts w:hint="cs"/>
+          <w:rtl/>
+        </w:rPr>
+        <w:t xml:space="preserve">   כמו כן </w:t>
+      </w:r>
+      <w:r>
+        <w:rPr>
+          <w:rFonts w:hint="cs"/>
+          <w:rtl/>
+        </w:rPr>
+        <w:t xml:space="preserve">אנו מונעים משליחה </w:t>
+      </w:r>
+      <w:r>
+        <w:rPr>
+          <w:rFonts w:hint="cs"/>
+          <w:rtl/>
+        </w:rPr>
+        <w:t xml:space="preserve">כפולה\מקבילית </w:t>
+      </w:r>
+      <w:r>
+        <w:rPr>
+          <w:rFonts w:hint="cs"/>
+          <w:rtl/>
+        </w:rPr>
+        <w:t xml:space="preserve">באותו ערוץ </w:t>
+      </w:r>
+      <w:r>
+        <w:rPr>
+          <w:rFonts w:hint="cs"/>
+          <w:rtl/>
+        </w:rPr>
+        <w:t xml:space="preserve">(לאותו </w:t>
+      </w:r>
+      <w:r>
+        <w:t>client</w:t>
+      </w:r>
+      <w:r>
+        <w:rPr>
+          <w:rFonts w:hint="cs"/>
+          <w:rtl/>
+        </w:rPr>
+        <w:t xml:space="preserve"> ואותו אובייקט מסוג </w:t>
+      </w:r>
+      <w:r>
+        <w:t>SocketAsyncEventArgs</w:t>
+      </w:r>
+      <w:r>
+        <w:rPr>
+          <w:rFonts w:hint="cs"/>
+          <w:rtl/>
+        </w:rPr>
+        <w:t xml:space="preserve">) ע"י </w:t>
+      </w:r>
+      <w:r>
+        <w:t>semaphore</w:t>
+      </w:r>
+      <w:r>
+        <w:rPr>
+          <w:rFonts w:hint="cs"/>
+          <w:rtl/>
+        </w:rPr>
+        <w:t>.</w:t>
+      </w:r>
+      <w:r>
+        <w:rPr>
+          <w:rFonts w:hint="cs"/>
+          <w:rtl/>
+        </w:rPr>
+        <w:t xml:space="preserve"> </w:t>
+      </w:r>
+      <w:r>
+        <w:rPr>
+          <w:rFonts w:hint="cs"/>
+          <w:rtl/>
+        </w:rPr>
+        <w:t>זאת כדי לשמור על שלמות ההודעות</w:t>
+      </w:r>
+      <w:r>
+        <w:rPr>
+          <w:rFonts w:hint="cs"/>
+          <w:rtl/>
+        </w:rPr>
+        <w:t xml:space="preserve"> (וחוץ מזה, </w:t>
+      </w:r>
+      <w:r>
+        <w:t>SendAsync</w:t>
+      </w:r>
+      <w:r>
+        <w:rPr>
+          <w:rFonts w:hint="cs"/>
+          <w:rtl/>
+        </w:rPr>
+        <w:t xml:space="preserve"> לא מאפשר לשלוח שתי הודעות במקביל)</w:t>
+      </w:r>
+      <w:r>
+        <w:rPr>
+          <w:rFonts w:hint="cs"/>
+          <w:rtl/>
+        </w:rPr>
+        <w:t>.</w:t>
+      </w:r>
+    </w:p>
+    <w:p>
+      <w:pPr>
         <w:ind w:left="42" w:firstLine="318"/>
         <w:rPr>
-          <w:rFonts w:hint="cs"/>
           <w:rtl/>
         </w:rPr>
       </w:pPr>
@@ -7617,7 +7767,6 @@
         <w:rPr>
           <w:u w:val="single"/>
         </w:rPr>
-        <w:lastRenderedPageBreak/>
         <w:t>StartSend</w:t>
       </w:r>
       <w:r>
@@ -7773,16 +7922,74 @@
         </w:rPr>
         <w:t xml:space="preserve"> בצורה רקורסיבית.</w:t>
       </w:r>
+      <w:r>
+        <w:rPr>
+          <w:rFonts w:hint="cs"/>
+          <w:rtl/>
+        </w:rPr>
+        <w:t xml:space="preserve"> בסיום השליחה של הודעה שלמה משחררים </w:t>
+      </w:r>
+      <w:r>
+        <w:t>semaphore</w:t>
+      </w:r>
+      <w:r>
+        <w:rPr>
+          <w:rFonts w:hint="cs"/>
+          <w:rtl/>
+        </w:rPr>
+        <w:t xml:space="preserve">, ואז אם יש פעולת </w:t>
+      </w:r>
+      <w:r>
+        <w:t>Send</w:t>
+      </w:r>
+      <w:r>
+        <w:rPr>
+          <w:rFonts w:hint="cs"/>
+          <w:rtl/>
+        </w:rPr>
+        <w:t xml:space="preserve"> שממתינה </w:t>
+      </w:r>
+      <w:r>
+        <w:rPr>
+          <w:rtl/>
+        </w:rPr>
+        <w:t>–</w:t>
+      </w:r>
+      <w:r>
+        <w:rPr>
+          <w:rFonts w:hint="cs"/>
+          <w:rtl/>
+        </w:rPr>
+        <w:t xml:space="preserve"> היא מתחילה לעבוד.</w:t>
+      </w:r>
+    </w:p>
+    <w:p>
+      <w:pPr>
+        <w:ind w:firstLine="360"/>
+        <w:rPr>
+          <w:rFonts w:hint="cs"/>
+          <w:rtl/>
+        </w:rPr>
+      </w:pPr>
+    </w:p>
+    <w:p>
+      <w:pPr>
+        <w:ind w:firstLine="360"/>
+        <w:rPr>
+          <w:rFonts w:hint="cs"/>
+          <w:rtl/>
+        </w:rPr>
+      </w:pPr>
+    </w:p>
+    <w:p>
+      <w:pPr>
+        <w:ind w:firstLine="360"/>
+        <w:rPr>
+          <w:rtl/>
+        </w:rPr>
+      </w:pPr>
       <w:bookmarkStart w:id="0" w:name="_GoBack"/>
       <w:bookmarkEnd w:id="0"/>
-    </w:p>
-    <w:p>
-      <w:pPr>
-        <w:ind w:firstLine="360"/>
-        <w:rPr>
-          <w:rtl/>
-        </w:rPr>
-      </w:pPr>
     </w:p>
     <w:p>
       <w:pPr>

</xml_diff>

<commit_message>
small update Test project has been removed
</commit_message>
<xml_diff>
--- a/Doc/Remote Client Management Documentation.docx
+++ b/Doc/Remote Client Management Documentation.docx
@@ -7419,7 +7419,6 @@
       <w:pPr>
         <w:ind w:firstLine="360"/>
         <w:rPr>
-          <w:rFonts w:hint="cs"/>
           <w:rtl/>
         </w:rPr>
       </w:pPr>
@@ -7584,21 +7583,64 @@
           <w:rFonts w:hint="cs"/>
           <w:rtl/>
         </w:rPr>
-        <w:t>ים זמניים, ומתחילים</w:t>
-      </w:r>
-      <w:r>
-        <w:rPr>
-          <w:rFonts w:hint="cs"/>
-          <w:rtl/>
-        </w:rPr>
-        <w:t xml:space="preserve"> להאזין שוב. </w:t>
+        <w:t>ים זמניים. אם נשאר משהו ב-</w:t>
+      </w:r>
+      <w:r>
+        <w:t>buffer</w:t>
+      </w:r>
+      <w:r>
+        <w:rPr>
+          <w:rFonts w:hint="cs"/>
+          <w:rtl/>
+        </w:rPr>
+        <w:t xml:space="preserve"> שלא "השתמשנו" בו </w:t>
+      </w:r>
+      <w:r>
+        <w:rPr>
+          <w:rtl/>
+        </w:rPr>
+        <w:t>–</w:t>
+      </w:r>
+      <w:r>
+        <w:rPr>
+          <w:rFonts w:hint="cs"/>
+          <w:rtl/>
+        </w:rPr>
+        <w:t xml:space="preserve"> זאת הודעה באה, לכן ממשיכים בתהליך כמו קודם. אם אם יותר נתונים - </w:t>
+      </w:r>
+      <w:r>
+        <w:rPr>
+          <w:rFonts w:hint="cs"/>
+          <w:rtl/>
+        </w:rPr>
+        <w:t xml:space="preserve"> מתחילים</w:t>
+      </w:r>
+      <w:r>
+        <w:rPr>
+          <w:rFonts w:hint="cs"/>
+          <w:rtl/>
+        </w:rPr>
+        <w:t xml:space="preserve"> להאזין שוב</w:t>
+      </w:r>
+      <w:r>
+        <w:rPr>
+          <w:rFonts w:hint="cs"/>
+          <w:rtl/>
+        </w:rPr>
+        <w:t xml:space="preserve"> לנתונים חדשים</w:t>
+      </w:r>
+      <w:r>
+        <w:rPr>
+          <w:rFonts w:hint="cs"/>
+          <w:rtl/>
+        </w:rPr>
+        <w:t xml:space="preserve">. </w:t>
       </w:r>
     </w:p>
     <w:p>
       <w:pPr>
         <w:ind w:firstLine="360"/>
         <w:rPr>
-          <w:rFonts w:hint="cs"/>
           <w:u w:val="single"/>
           <w:rtl/>
         </w:rPr>
@@ -7873,14 +7915,25 @@
         </w:rPr>
       </w:pPr>
       <w:r>
+        <w:rPr>
+          <w:u w:val="single"/>
+        </w:rPr>
         <w:t>ProcessSend</w:t>
       </w:r>
       <w:r>
         <w:rPr>
           <w:rFonts w:hint="cs"/>
-          <w:rtl/>
-        </w:rPr>
-        <w:t xml:space="preserve">:  </w:t>
+          <w:u w:val="single"/>
+          <w:rtl/>
+        </w:rPr>
+        <w:t>:</w:t>
+      </w:r>
+      <w:r>
+        <w:rPr>
+          <w:rFonts w:hint="cs"/>
+          <w:rtl/>
+        </w:rPr>
+        <w:t xml:space="preserve">  </w:t>
       </w:r>
       <w:r>
         <w:rPr>
@@ -7920,14 +7973,28 @@
           <w:rFonts w:hint="cs"/>
           <w:rtl/>
         </w:rPr>
-        <w:t xml:space="preserve"> בצורה רקורסיבית.</w:t>
-      </w:r>
-      <w:r>
-        <w:rPr>
-          <w:rFonts w:hint="cs"/>
-          <w:rtl/>
-        </w:rPr>
-        <w:t xml:space="preserve"> בסיום השליחה של הודעה שלמה משחררים </w:t>
+        <w:t xml:space="preserve"> בצורה רקורסיבית: כל פעם שולחים חלק בגודל</w:t>
+      </w:r>
+      <w:r>
+        <w:rPr>
+          <w:rFonts w:hint="cs"/>
+          <w:rtl/>
+        </w:rPr>
+        <w:t xml:space="preserve"> </w:t>
+      </w:r>
+      <w:r>
+        <w:rPr>
+          <w:rFonts w:hint="cs"/>
+          <w:rtl/>
+        </w:rPr>
+        <w:t xml:space="preserve">שקבענו מראש. </w:t>
+      </w:r>
+      <w:r>
+        <w:rPr>
+          <w:rFonts w:hint="cs"/>
+          <w:rtl/>
+        </w:rPr>
+        <w:t xml:space="preserve">בסיום השליחה של הודעה שלמה משחררים </w:t>
       </w:r>
       <w:r>
         <w:t>semaphore</w:t>
@@ -7960,7 +8027,14 @@
           <w:rFonts w:hint="cs"/>
           <w:rtl/>
         </w:rPr>
-        <w:t xml:space="preserve"> היא מתחילה לעבוד.</w:t>
+        <w:t xml:space="preserve"> היא מתחילה לשלוח</w:t>
+      </w:r>
+      <w:r>
+        <w:rPr>
+          <w:rFonts w:hint="cs"/>
+          <w:rtl/>
+        </w:rPr>
+        <w:t>.</w:t>
       </w:r>
     </w:p>
     <w:p>
@@ -7971,6 +8045,54 @@
           <w:rtl/>
         </w:rPr>
       </w:pPr>
+      <w:r>
+        <w:rPr>
+          <w:u w:val="single"/>
+        </w:rPr>
+        <w:t>CloseConnection</w:t>
+      </w:r>
+      <w:r>
+        <w:rPr>
+          <w:rFonts w:hint="cs"/>
+          <w:u w:val="single"/>
+          <w:rtl/>
+        </w:rPr>
+        <w:t xml:space="preserve">: </w:t>
+      </w:r>
+      <w:r>
+        <w:rPr>
+          <w:rFonts w:hint="cs"/>
+          <w:rtl/>
+        </w:rPr>
+        <w:t xml:space="preserve"> סגירת </w:t>
+      </w:r>
+      <w:r>
+        <w:t>socket</w:t>
+      </w:r>
+      <w:r>
+        <w:rPr>
+          <w:rFonts w:hint="cs"/>
+          <w:rtl/>
+        </w:rPr>
+        <w:t>, ניקוי אובייקטים</w:t>
+      </w:r>
+      <w:r>
+        <w:rPr>
+          <w:rFonts w:hint="cs"/>
+          <w:rtl/>
+        </w:rPr>
+        <w:t xml:space="preserve"> אסנכרוניים של שליחה וקבלה, חזרתם ל-</w:t>
+      </w:r>
+      <w:r>
+        <w:t>pool</w:t>
+      </w:r>
+      <w:r>
+        <w:rPr>
+          <w:rFonts w:hint="cs"/>
+          <w:rtl/>
+        </w:rPr>
+        <w:t>.</w:t>
+      </w:r>
     </w:p>
     <w:p>
       <w:pPr>
@@ -7980,93 +8102,315 @@
           <w:rtl/>
         </w:rPr>
       </w:pPr>
+      <w:r>
+        <w:rPr>
+          <w:u w:val="single"/>
+        </w:rPr>
+        <w:t>ProcessReceivedMessage</w:t>
+      </w:r>
+      <w:r>
+        <w:rPr>
+          <w:rFonts w:hint="cs"/>
+          <w:u w:val="single"/>
+          <w:rtl/>
+        </w:rPr>
+        <w:t>:</w:t>
+      </w:r>
+      <w:r>
+        <w:rPr>
+          <w:rFonts w:hint="cs"/>
+          <w:rtl/>
+        </w:rPr>
+        <w:t xml:space="preserve">   </w:t>
+      </w:r>
+      <w:r>
+        <w:rPr>
+          <w:rFonts w:hint="cs"/>
+          <w:rtl/>
+        </w:rPr>
+        <w:t>עיבוד הודעה מלאה שהתקבלה</w:t>
+      </w:r>
+      <w:r>
+        <w:rPr>
+          <w:rFonts w:hint="cs"/>
+          <w:rtl/>
+        </w:rPr>
+        <w:t xml:space="preserve"> </w:t>
+      </w:r>
+      <w:r>
+        <w:rPr>
+          <w:rFonts w:hint="cs"/>
+          <w:rtl/>
+        </w:rPr>
+        <w:t>(פענוח, דה-סריאליזציה, חזרה ל-</w:t>
+      </w:r>
+      <w:r>
+        <w:t>callback</w:t>
+      </w:r>
+      <w:r>
+        <w:rPr>
+          <w:rFonts w:hint="cs"/>
+          <w:rtl/>
+        </w:rPr>
+        <w:t>).</w:t>
+      </w:r>
     </w:p>
     <w:p>
       <w:pPr>
         <w:ind w:firstLine="360"/>
         <w:rPr>
-          <w:rtl/>
-        </w:rPr>
-      </w:pPr>
+          <w:rFonts w:hint="cs"/>
+          <w:rtl/>
+        </w:rPr>
+      </w:pPr>
+      <w:r>
+        <w:rPr>
+          <w:u w:val="single"/>
+        </w:rPr>
+        <w:t>ProcessFailure</w:t>
+      </w:r>
+      <w:r>
+        <w:rPr>
+          <w:rFonts w:hint="cs"/>
+          <w:u w:val="single"/>
+          <w:rtl/>
+        </w:rPr>
+        <w:t>:</w:t>
+      </w:r>
+      <w:r>
+        <w:rPr>
+          <w:rFonts w:hint="cs"/>
+          <w:rtl/>
+        </w:rPr>
+        <w:t xml:space="preserve">   טיפול בכישלון בשליחה\קבלה (סגירת </w:t>
+      </w:r>
+      <w:r>
+        <w:t>connection</w:t>
+      </w:r>
+      <w:r>
+        <w:rPr>
+          <w:rFonts w:hint="cs"/>
+          <w:rtl/>
+        </w:rPr>
+        <w:t>, דיווח ל-</w:t>
+      </w:r>
+      <w:r>
+        <w:t>callback</w:t>
+      </w:r>
+      <w:r>
+        <w:rPr>
+          <w:rFonts w:hint="cs"/>
+          <w:rtl/>
+        </w:rPr>
+        <w:t>)</w:t>
+      </w:r>
+      <w:r>
+        <w:rPr>
+          <w:rFonts w:hint="cs"/>
+          <w:rtl/>
+        </w:rPr>
+        <w:t>.</w:t>
+      </w:r>
+    </w:p>
+    <w:p>
+      <w:pPr>
+        <w:rPr>
+          <w:rFonts w:hint="cs"/>
+          <w:u w:val="single"/>
+          <w:rtl/>
+        </w:rPr>
+      </w:pPr>
+    </w:p>
+    <w:p>
+      <w:pPr>
+        <w:rPr>
+          <w:rFonts w:hint="cs"/>
+          <w:rtl/>
+        </w:rPr>
+      </w:pPr>
+      <w:r>
+        <w:t>GeneralSocketClient</w:t>
+      </w:r>
+      <w:r>
+        <w:t>.cs</w:t>
+      </w:r>
+      <w:r>
+        <w:rPr>
+          <w:rFonts w:hint="cs"/>
+          <w:rtl/>
+        </w:rPr>
+        <w:t xml:space="preserve">: </w:t>
+      </w:r>
+    </w:p>
+    <w:p>
+      <w:pPr>
+        <w:ind w:firstLine="326"/>
+        <w:rPr>
+          <w:rFonts w:hint="cs"/>
+          <w:rtl/>
+        </w:rPr>
+      </w:pPr>
+      <w:r>
+        <w:rPr>
+          <w:rFonts w:hint="cs"/>
+          <w:rtl/>
+        </w:rPr>
+        <w:t>המחלקה</w:t>
+      </w:r>
+      <w:r>
+        <w:rPr>
+          <w:rFonts w:hint="cs"/>
+          <w:rtl/>
+        </w:rPr>
+        <w:t xml:space="preserve"> </w:t>
+      </w:r>
+      <w:r>
+        <w:rPr>
+          <w:rFonts w:hint="cs"/>
+          <w:rtl/>
+        </w:rPr>
+        <w:t xml:space="preserve">ביחד עם </w:t>
+      </w:r>
+      <w:r>
+        <w:t>TcpBase.cs</w:t>
+      </w:r>
+      <w:r>
+        <w:rPr>
+          <w:rFonts w:hint="cs"/>
+          <w:rtl/>
+        </w:rPr>
+        <w:t xml:space="preserve"> מהווים </w:t>
+      </w:r>
+      <w:r>
+        <w:t>TCP</w:t>
+      </w:r>
+      <w:r>
+        <w:rPr>
+          <w:rFonts w:hint="cs"/>
+          <w:rtl/>
+        </w:rPr>
+        <w:t xml:space="preserve"> מודול של </w:t>
+      </w:r>
+      <w:r>
+        <w:t>Agent</w:t>
+      </w:r>
+      <w:r>
+        <w:rPr>
+          <w:rFonts w:hint="cs"/>
+          <w:rtl/>
+        </w:rPr>
+        <w:t xml:space="preserve"> ושל ממשק ניהול.</w:t>
+      </w:r>
+    </w:p>
+    <w:p>
+      <w:pPr>
+        <w:ind w:firstLine="326"/>
+        <w:rPr>
+          <w:rFonts w:hint="cs"/>
+          <w:rtl/>
+        </w:rPr>
+      </w:pPr>
+      <w:r>
+        <w:rPr>
+          <w:rFonts w:hint="cs"/>
+          <w:rtl/>
+        </w:rPr>
+        <w:t xml:space="preserve">אותו עיקרון כמו של שרת, רק לא מחזיקים </w:t>
+      </w:r>
+      <w:r>
+        <w:t>Pool</w:t>
+      </w:r>
+      <w:r>
+        <w:rPr>
+          <w:rFonts w:hint="cs"/>
+          <w:rtl/>
+        </w:rPr>
+        <w:t xml:space="preserve"> של אובייקטים אסנכרוניים, ולא </w:t>
+      </w:r>
+      <w:r>
+        <w:t>Buffer</w:t>
+      </w:r>
+      <w:r>
+        <w:rPr>
+          <w:rFonts w:hint="cs"/>
+          <w:rtl/>
+        </w:rPr>
+        <w:t xml:space="preserve"> גדול. </w:t>
+      </w:r>
+    </w:p>
+    <w:p>
+      <w:pPr>
+        <w:rPr>
+          <w:b/>
+          <w:bCs/>
+          <w:rtl/>
+        </w:rPr>
+      </w:pPr>
+    </w:p>
+    <w:p>
+      <w:pPr>
+        <w:rPr>
+          <w:rFonts w:hint="cs"/>
+          <w:rtl/>
+        </w:rPr>
+      </w:pPr>
+      <w:r>
+        <w:rPr>
+          <w:u w:val="single"/>
+        </w:rPr>
+        <w:t>WoxalizerAdapter.cs</w:t>
+      </w:r>
+      <w:r>
+        <w:rPr>
+          <w:rFonts w:hint="cs"/>
+          <w:u w:val="single"/>
+          <w:rtl/>
+        </w:rPr>
+        <w:t>:</w:t>
+      </w:r>
+      <w:r>
+        <w:rPr>
+          <w:rFonts w:hint="cs"/>
+          <w:rtl/>
+        </w:rPr>
+        <w:t xml:space="preserve">  המרת אובייקט ל-</w:t>
+      </w:r>
+      <w:r>
+        <w:t>xml</w:t>
+      </w:r>
+      <w:r>
+        <w:rPr>
+          <w:rFonts w:hint="cs"/>
+          <w:rtl/>
+        </w:rPr>
+        <w:t xml:space="preserve"> (לזיכרון או לדיסק), ובחזרה. </w:t>
+      </w:r>
+    </w:p>
+    <w:p>
+      <w:pPr>
+        <w:rPr>
+          <w:rtl/>
+        </w:rPr>
+      </w:pPr>
+      <w:r>
+        <w:t>EncryptionAdapter.cs</w:t>
+      </w:r>
+      <w:r>
+        <w:rPr>
+          <w:rFonts w:hint="cs"/>
+          <w:rtl/>
+        </w:rPr>
+        <w:t>:  רכיב הצפנה ופענוח</w:t>
+      </w:r>
+      <w:r>
+        <w:rPr>
+          <w:rFonts w:hint="cs"/>
+          <w:rtl/>
+        </w:rPr>
+        <w:t>.</w:t>
+      </w:r>
       <w:bookmarkStart w:id="0" w:name="_GoBack"/>
       <w:bookmarkEnd w:id="0"/>
-    </w:p>
-    <w:p>
-      <w:pPr>
-        <w:ind w:firstLine="360"/>
-        <w:rPr>
-          <w:rtl/>
-        </w:rPr>
-      </w:pPr>
-      <w:r>
-        <w:rPr>
-          <w:rFonts w:hint="cs"/>
-          <w:rtl/>
-        </w:rPr>
-        <w:t xml:space="preserve">מי </w:t>
-      </w:r>
-      <w:r>
-        <w:rPr>
-          <w:rFonts w:hint="cs"/>
-          <w:rtl/>
-        </w:rPr>
-        <w:t xml:space="preserve">בכלל </w:t>
-      </w:r>
-      <w:r>
-        <w:rPr>
-          <w:rFonts w:hint="cs"/>
-          <w:rtl/>
-        </w:rPr>
-        <w:t xml:space="preserve">קורא </w:t>
-      </w:r>
-      <w:r>
-        <w:rPr>
-          <w:rFonts w:hint="cs"/>
-          <w:rtl/>
-        </w:rPr>
-        <w:t>את כל זה</w:t>
-      </w:r>
-      <w:r>
-        <w:rPr>
-          <w:rFonts w:hint="cs"/>
-          <w:rtl/>
-        </w:rPr>
-        <w:t>???</w:t>
-      </w:r>
-    </w:p>
-    <w:p>
-      <w:pPr>
-        <w:ind w:firstLine="360"/>
-        <w:rPr>
-          <w:rtl/>
-        </w:rPr>
-      </w:pPr>
-    </w:p>
-    <w:p>
-      <w:pPr>
-        <w:rPr>
-          <w:b/>
-          <w:bCs/>
-          <w:rtl/>
-        </w:rPr>
-      </w:pPr>
-    </w:p>
-    <w:p>
-      <w:pPr>
-        <w:rPr>
-          <w:b/>
-          <w:bCs/>
-          <w:rtl/>
-        </w:rPr>
-      </w:pPr>
-    </w:p>
-    <w:p>
-      <w:pPr>
-        <w:pStyle w:val="ListParagraph"/>
-        <w:rPr>
-          <w:rtl/>
-        </w:rPr>
-      </w:pPr>
     </w:p>
     <w:p>
       <w:pPr>

</xml_diff>